<commit_message>
Added Operational Features & Implementation
</commit_message>
<xml_diff>
--- a/CONOP.docx
+++ b/CONOP.docx
@@ -1,6 +1,6 @@
 
 <file path=word/document.xml><?xml version="1.0" encoding="utf-8"?>
-<w:document xmlns:wpc="http://schemas.microsoft.com/office/word/2010/wordprocessingCanvas" xmlns:mo="http://schemas.microsoft.com/office/mac/office/2008/main" xmlns:mc="http://schemas.openxmlformats.org/markup-compatibility/2006" xmlns:mv="urn:schemas-microsoft-com:mac:vml" xmlns:o="urn:schemas-microsoft-com:office:office" xmlns:r="http://schemas.openxmlformats.org/officeDocument/2006/relationships" xmlns:m="http://schemas.openxmlformats.org/officeDocument/2006/math" xmlns:v="urn:schemas-microsoft-com:vml" xmlns:wp14="http://schemas.microsoft.com/office/word/2010/wordprocessingDrawing" xmlns:wp="http://schemas.openxmlformats.org/drawingml/2006/wordprocessingDrawing" xmlns:w10="urn:schemas-microsoft-com:office:word" xmlns:w="http://schemas.openxmlformats.org/wordprocessingml/2006/main" xmlns:w14="http://schemas.microsoft.com/office/word/2010/wordml" xmlns:w15="http://schemas.microsoft.com/office/word/2012/wordml" xmlns:wpg="http://schemas.microsoft.com/office/word/2010/wordprocessingGroup" xmlns:wpi="http://schemas.microsoft.com/office/word/2010/wordprocessingInk" xmlns:wne="http://schemas.microsoft.com/office/word/2006/wordml" xmlns:wps="http://schemas.microsoft.com/office/word/2010/wordprocessingShape" mc:Ignorable="w14 w15 wp14">
+<w:document xmlns:wpc="http://schemas.microsoft.com/office/word/2010/wordprocessingCanvas" xmlns:mc="http://schemas.openxmlformats.org/markup-compatibility/2006" xmlns:o="urn:schemas-microsoft-com:office:office" xmlns:r="http://schemas.openxmlformats.org/officeDocument/2006/relationships" xmlns:m="http://schemas.openxmlformats.org/officeDocument/2006/math" xmlns:v="urn:schemas-microsoft-com:vml" xmlns:wp14="http://schemas.microsoft.com/office/word/2010/wordprocessingDrawing" xmlns:wp="http://schemas.openxmlformats.org/drawingml/2006/wordprocessingDrawing" xmlns:w10="urn:schemas-microsoft-com:office:word" xmlns:w="http://schemas.openxmlformats.org/wordprocessingml/2006/main" xmlns:w14="http://schemas.microsoft.com/office/word/2010/wordml" xmlns:wpg="http://schemas.microsoft.com/office/word/2010/wordprocessingGroup" xmlns:wpi="http://schemas.microsoft.com/office/word/2010/wordprocessingInk" xmlns:wne="http://schemas.microsoft.com/office/word/2006/wordml" xmlns:wps="http://schemas.microsoft.com/office/word/2010/wordprocessingShape" mc:Ignorable="w14 wp14">
   <w:body>
     <w:p>
       <w:pPr>
@@ -207,7 +207,7 @@
         </w:trPr>
         <w:tc>
           <w:tcPr>
-            <w:tcW w:w="750" w:type="pct"/>
+            <w:tcW w:w="745" w:type="pct"/>
             <w:tcBorders>
               <w:top w:val="outset" w:sz="6" w:space="0" w:color="auto"/>
               <w:left w:val="outset" w:sz="6" w:space="0" w:color="auto"/>
@@ -233,7 +233,7 @@
         </w:tc>
         <w:tc>
           <w:tcPr>
-            <w:tcW w:w="900" w:type="pct"/>
+            <w:tcW w:w="894" w:type="pct"/>
             <w:tcBorders>
               <w:top w:val="outset" w:sz="6" w:space="0" w:color="auto"/>
               <w:left w:val="outset" w:sz="6" w:space="0" w:color="auto"/>
@@ -259,7 +259,7 @@
         </w:tc>
         <w:tc>
           <w:tcPr>
-            <w:tcW w:w="1250" w:type="pct"/>
+            <w:tcW w:w="1242" w:type="pct"/>
             <w:tcBorders>
               <w:top w:val="outset" w:sz="6" w:space="0" w:color="auto"/>
               <w:left w:val="outset" w:sz="6" w:space="0" w:color="auto"/>
@@ -285,7 +285,7 @@
         </w:tc>
         <w:tc>
           <w:tcPr>
-            <w:tcW w:w="2100" w:type="pct"/>
+            <w:tcW w:w="2086" w:type="pct"/>
             <w:tcBorders>
               <w:top w:val="outset" w:sz="6" w:space="0" w:color="auto"/>
               <w:left w:val="outset" w:sz="6" w:space="0" w:color="auto"/>
@@ -316,7 +316,7 @@
         </w:trPr>
         <w:tc>
           <w:tcPr>
-            <w:tcW w:w="750" w:type="pct"/>
+            <w:tcW w:w="745" w:type="pct"/>
             <w:tcBorders>
               <w:top w:val="outset" w:sz="6" w:space="0" w:color="auto"/>
               <w:left w:val="outset" w:sz="6" w:space="0" w:color="auto"/>
@@ -342,7 +342,7 @@
         </w:tc>
         <w:tc>
           <w:tcPr>
-            <w:tcW w:w="900" w:type="pct"/>
+            <w:tcW w:w="894" w:type="pct"/>
             <w:tcBorders>
               <w:top w:val="outset" w:sz="6" w:space="0" w:color="auto"/>
               <w:left w:val="outset" w:sz="6" w:space="0" w:color="auto"/>
@@ -368,7 +368,7 @@
         </w:tc>
         <w:tc>
           <w:tcPr>
-            <w:tcW w:w="1250" w:type="pct"/>
+            <w:tcW w:w="1242" w:type="pct"/>
             <w:tcBorders>
               <w:top w:val="outset" w:sz="6" w:space="0" w:color="auto"/>
               <w:left w:val="outset" w:sz="6" w:space="0" w:color="auto"/>
@@ -390,13 +390,11 @@
               </w:rPr>
               <w:t>Greg</w:t>
             </w:r>
-            <w:bookmarkStart w:id="0" w:name="_GoBack"/>
-            <w:bookmarkEnd w:id="0"/>
           </w:p>
         </w:tc>
         <w:tc>
           <w:tcPr>
-            <w:tcW w:w="2100" w:type="pct"/>
+            <w:tcW w:w="2086" w:type="pct"/>
             <w:tcBorders>
               <w:top w:val="outset" w:sz="6" w:space="0" w:color="auto"/>
               <w:left w:val="outset" w:sz="6" w:space="0" w:color="auto"/>
@@ -427,7 +425,7 @@
         </w:trPr>
         <w:tc>
           <w:tcPr>
-            <w:tcW w:w="750" w:type="pct"/>
+            <w:tcW w:w="745" w:type="pct"/>
             <w:tcBorders>
               <w:top w:val="outset" w:sz="6" w:space="0" w:color="auto"/>
               <w:left w:val="outset" w:sz="6" w:space="0" w:color="auto"/>
@@ -453,7 +451,7 @@
         </w:tc>
         <w:tc>
           <w:tcPr>
-            <w:tcW w:w="900" w:type="pct"/>
+            <w:tcW w:w="894" w:type="pct"/>
             <w:tcBorders>
               <w:top w:val="outset" w:sz="6" w:space="0" w:color="auto"/>
               <w:left w:val="outset" w:sz="6" w:space="0" w:color="auto"/>
@@ -473,13 +471,13 @@
               <w:rPr>
                 <w:rFonts w:eastAsia="Times New Roman" w:cs="Times New Roman"/>
               </w:rPr>
-              <w:t>&lt;date here&gt;</w:t>
+              <w:t>02/3/16</w:t>
             </w:r>
           </w:p>
         </w:tc>
         <w:tc>
           <w:tcPr>
-            <w:tcW w:w="1250" w:type="pct"/>
+            <w:tcW w:w="1242" w:type="pct"/>
             <w:tcBorders>
               <w:top w:val="outset" w:sz="6" w:space="0" w:color="auto"/>
               <w:left w:val="outset" w:sz="6" w:space="0" w:color="auto"/>
@@ -499,13 +497,13 @@
               <w:rPr>
                 <w:rFonts w:eastAsia="Times New Roman" w:cs="Times New Roman"/>
               </w:rPr>
-              <w:t>&lt;who&gt;</w:t>
+              <w:t>Greg</w:t>
             </w:r>
           </w:p>
         </w:tc>
         <w:tc>
           <w:tcPr>
-            <w:tcW w:w="2100" w:type="pct"/>
+            <w:tcW w:w="2086" w:type="pct"/>
             <w:tcBorders>
               <w:top w:val="outset" w:sz="6" w:space="0" w:color="auto"/>
               <w:left w:val="outset" w:sz="6" w:space="0" w:color="auto"/>
@@ -525,6 +523,117 @@
               <w:rPr>
                 <w:rFonts w:eastAsia="Times New Roman" w:cs="Times New Roman"/>
               </w:rPr>
+              <w:t>Operational Features &amp; Implementation</w:t>
+            </w:r>
+            <w:bookmarkStart w:id="0" w:name="_GoBack"/>
+            <w:bookmarkEnd w:id="0"/>
+          </w:p>
+        </w:tc>
+      </w:tr>
+      <w:tr>
+        <w:trPr>
+          <w:tblCellSpacing w:w="7" w:type="dxa"/>
+        </w:trPr>
+        <w:tc>
+          <w:tcPr>
+            <w:tcW w:w="745" w:type="pct"/>
+            <w:tcBorders>
+              <w:top w:val="outset" w:sz="6" w:space="0" w:color="auto"/>
+              <w:left w:val="outset" w:sz="6" w:space="0" w:color="auto"/>
+              <w:bottom w:val="outset" w:sz="6" w:space="0" w:color="auto"/>
+              <w:right w:val="outset" w:sz="6" w:space="0" w:color="auto"/>
+            </w:tcBorders>
+            <w:hideMark/>
+          </w:tcPr>
+          <w:p>
+            <w:pPr>
+              <w:spacing w:before="100" w:beforeAutospacing="1" w:after="100" w:afterAutospacing="1" w:line="240" w:lineRule="auto"/>
+              <w:rPr>
+                <w:rFonts w:eastAsia="Times New Roman" w:cs="Times New Roman"/>
+              </w:rPr>
+            </w:pPr>
+            <w:r>
+              <w:rPr>
+                <w:rFonts w:eastAsia="Times New Roman" w:cs="Times New Roman"/>
+              </w:rPr>
+              <w:t>v1.0</w:t>
+            </w:r>
+          </w:p>
+        </w:tc>
+        <w:tc>
+          <w:tcPr>
+            <w:tcW w:w="894" w:type="pct"/>
+            <w:tcBorders>
+              <w:top w:val="outset" w:sz="6" w:space="0" w:color="auto"/>
+              <w:left w:val="outset" w:sz="6" w:space="0" w:color="auto"/>
+              <w:bottom w:val="outset" w:sz="6" w:space="0" w:color="auto"/>
+              <w:right w:val="outset" w:sz="6" w:space="0" w:color="auto"/>
+            </w:tcBorders>
+            <w:hideMark/>
+          </w:tcPr>
+          <w:p>
+            <w:pPr>
+              <w:spacing w:after="0" w:line="240" w:lineRule="auto"/>
+              <w:rPr>
+                <w:rFonts w:eastAsia="Times New Roman" w:cs="Times New Roman"/>
+              </w:rPr>
+            </w:pPr>
+            <w:r>
+              <w:rPr>
+                <w:rFonts w:eastAsia="Times New Roman" w:cs="Times New Roman"/>
+              </w:rPr>
+              <w:t>&lt;date here&gt;</w:t>
+            </w:r>
+          </w:p>
+        </w:tc>
+        <w:tc>
+          <w:tcPr>
+            <w:tcW w:w="1242" w:type="pct"/>
+            <w:tcBorders>
+              <w:top w:val="outset" w:sz="6" w:space="0" w:color="auto"/>
+              <w:left w:val="outset" w:sz="6" w:space="0" w:color="auto"/>
+              <w:bottom w:val="outset" w:sz="6" w:space="0" w:color="auto"/>
+              <w:right w:val="outset" w:sz="6" w:space="0" w:color="auto"/>
+            </w:tcBorders>
+            <w:hideMark/>
+          </w:tcPr>
+          <w:p>
+            <w:pPr>
+              <w:spacing w:after="0" w:line="240" w:lineRule="auto"/>
+              <w:rPr>
+                <w:rFonts w:eastAsia="Times New Roman" w:cs="Times New Roman"/>
+              </w:rPr>
+            </w:pPr>
+            <w:r>
+              <w:rPr>
+                <w:rFonts w:eastAsia="Times New Roman" w:cs="Times New Roman"/>
+              </w:rPr>
+              <w:t>&lt;who&gt;</w:t>
+            </w:r>
+          </w:p>
+        </w:tc>
+        <w:tc>
+          <w:tcPr>
+            <w:tcW w:w="2086" w:type="pct"/>
+            <w:tcBorders>
+              <w:top w:val="outset" w:sz="6" w:space="0" w:color="auto"/>
+              <w:left w:val="outset" w:sz="6" w:space="0" w:color="auto"/>
+              <w:bottom w:val="outset" w:sz="6" w:space="0" w:color="auto"/>
+              <w:right w:val="outset" w:sz="6" w:space="0" w:color="auto"/>
+            </w:tcBorders>
+            <w:hideMark/>
+          </w:tcPr>
+          <w:p>
+            <w:pPr>
+              <w:spacing w:after="0" w:line="240" w:lineRule="auto"/>
+              <w:rPr>
+                <w:rFonts w:eastAsia="Times New Roman" w:cs="Times New Roman"/>
+              </w:rPr>
+            </w:pPr>
+            <w:r>
+              <w:rPr>
+                <w:rFonts w:eastAsia="Times New Roman" w:cs="Times New Roman"/>
+              </w:rPr>
               <w:t>&lt;put comment to summarize the changes made in this version&gt;</w:t>
             </w:r>
           </w:p>
@@ -536,14 +645,13 @@
         </w:trPr>
         <w:tc>
           <w:tcPr>
-            <w:tcW w:w="750" w:type="pct"/>
+            <w:tcW w:w="745" w:type="pct"/>
             <w:tcBorders>
               <w:top w:val="outset" w:sz="6" w:space="0" w:color="auto"/>
               <w:left w:val="outset" w:sz="6" w:space="0" w:color="auto"/>
               <w:bottom w:val="outset" w:sz="6" w:space="0" w:color="auto"/>
               <w:right w:val="outset" w:sz="6" w:space="0" w:color="auto"/>
             </w:tcBorders>
-            <w:hideMark/>
           </w:tcPr>
           <w:p>
             <w:pPr>
@@ -562,14 +670,13 @@
         </w:tc>
         <w:tc>
           <w:tcPr>
-            <w:tcW w:w="900" w:type="pct"/>
+            <w:tcW w:w="894" w:type="pct"/>
             <w:tcBorders>
               <w:top w:val="outset" w:sz="6" w:space="0" w:color="auto"/>
               <w:left w:val="outset" w:sz="6" w:space="0" w:color="auto"/>
               <w:bottom w:val="outset" w:sz="6" w:space="0" w:color="auto"/>
               <w:right w:val="outset" w:sz="6" w:space="0" w:color="auto"/>
             </w:tcBorders>
-            <w:hideMark/>
           </w:tcPr>
           <w:p>
             <w:pPr>
@@ -582,14 +689,13 @@
         </w:tc>
         <w:tc>
           <w:tcPr>
-            <w:tcW w:w="1250" w:type="pct"/>
+            <w:tcW w:w="1242" w:type="pct"/>
             <w:tcBorders>
               <w:top w:val="outset" w:sz="6" w:space="0" w:color="auto"/>
               <w:left w:val="outset" w:sz="6" w:space="0" w:color="auto"/>
               <w:bottom w:val="outset" w:sz="6" w:space="0" w:color="auto"/>
               <w:right w:val="outset" w:sz="6" w:space="0" w:color="auto"/>
             </w:tcBorders>
-            <w:hideMark/>
           </w:tcPr>
           <w:p>
             <w:pPr>
@@ -602,14 +708,13 @@
         </w:tc>
         <w:tc>
           <w:tcPr>
-            <w:tcW w:w="2100" w:type="pct"/>
+            <w:tcW w:w="2086" w:type="pct"/>
             <w:tcBorders>
               <w:top w:val="outset" w:sz="6" w:space="0" w:color="auto"/>
               <w:left w:val="outset" w:sz="6" w:space="0" w:color="auto"/>
               <w:bottom w:val="outset" w:sz="6" w:space="0" w:color="auto"/>
               <w:right w:val="outset" w:sz="6" w:space="0" w:color="auto"/>
             </w:tcBorders>
-            <w:hideMark/>
           </w:tcPr>
           <w:p>
             <w:pPr>
@@ -843,6 +948,7 @@
           <w:rFonts w:eastAsia="Times New Roman" w:cs="Helvetica"/>
           <w:color w:val="333333"/>
         </w:rPr>
+        <w:lastRenderedPageBreak/>
         <w:t xml:space="preserve">&lt;Include a brief description of the current system. This is most applicable if your system builds on another or performs a task similar to other systems.&gt; </w:t>
       </w:r>
     </w:p>
@@ -859,7 +965,6 @@
           <w:rFonts w:eastAsia="Times New Roman" w:cs="Helvetica"/>
           <w:color w:val="333333"/>
         </w:rPr>
-        <w:lastRenderedPageBreak/>
         <w:t>&lt;If there are no other systems that are similar to the one you are creating, indicate that and briefly describe what your system will do. First ensure that you have performed an exhaustive search for similar software.&gt;</w:t>
       </w:r>
     </w:p>
@@ -1228,33 +1333,199 @@
         <w:rPr>
           <w:rFonts w:eastAsia="Times New Roman" w:cs="Times New Roman"/>
         </w:rPr>
-        <w:t>Must Have: &lt;list these features</w:t>
-      </w:r>
-      <w:r>
-        <w:rPr>
-          <w:rFonts w:eastAsia="Times New Roman" w:cs="Times New Roman"/>
-        </w:rPr>
-        <w:t xml:space="preserve"> </w:t>
-      </w:r>
-      <w:r>
-        <w:rPr>
-          <w:rFonts w:eastAsia="Times New Roman" w:cs="Times New Roman"/>
-        </w:rPr>
-        <w:t>in priority order&gt;</w:t>
-      </w:r>
-    </w:p>
-    <w:p>
-      <w:pPr>
-        <w:spacing w:before="100" w:beforeAutospacing="1" w:after="100" w:afterAutospacing="1" w:line="240" w:lineRule="auto"/>
-        <w:rPr>
-          <w:rFonts w:eastAsia="Times New Roman" w:cs="Times New Roman"/>
-        </w:rPr>
-      </w:pPr>
-      <w:r>
-        <w:rPr>
-          <w:rFonts w:eastAsia="Times New Roman" w:cs="Times New Roman"/>
-        </w:rPr>
-        <w:t>Would Like to Have: &lt;list of these features in priority order&gt;</w:t>
+        <w:t xml:space="preserve">Must Have: </w:t>
+      </w:r>
+    </w:p>
+    <w:p>
+      <w:pPr>
+        <w:pStyle w:val="ListParagraph"/>
+        <w:numPr>
+          <w:ilvl w:val="0"/>
+          <w:numId w:val="3"/>
+        </w:numPr>
+        <w:spacing w:before="100" w:beforeAutospacing="1" w:after="100" w:afterAutospacing="1" w:line="240" w:lineRule="auto"/>
+        <w:rPr>
+          <w:rFonts w:eastAsia="Times New Roman" w:cs="Times New Roman"/>
+        </w:rPr>
+      </w:pPr>
+      <w:r>
+        <w:rPr>
+          <w:rFonts w:eastAsia="Times New Roman" w:cs="Times New Roman"/>
+        </w:rPr>
+        <w:t>An environment for the player to move around in and interact with.</w:t>
+      </w:r>
+    </w:p>
+    <w:p>
+      <w:pPr>
+        <w:pStyle w:val="ListParagraph"/>
+        <w:numPr>
+          <w:ilvl w:val="0"/>
+          <w:numId w:val="3"/>
+        </w:numPr>
+        <w:spacing w:before="100" w:beforeAutospacing="1" w:after="100" w:afterAutospacing="1" w:line="240" w:lineRule="auto"/>
+        <w:rPr>
+          <w:rFonts w:eastAsia="Times New Roman" w:cs="Times New Roman"/>
+        </w:rPr>
+      </w:pPr>
+      <w:r>
+        <w:rPr>
+          <w:rFonts w:eastAsia="Times New Roman" w:cs="Times New Roman"/>
+        </w:rPr>
+        <w:t>A player that the user controls, and contains multiple actions controlled with keyboard input.</w:t>
+      </w:r>
+    </w:p>
+    <w:p>
+      <w:pPr>
+        <w:pStyle w:val="ListParagraph"/>
+        <w:numPr>
+          <w:ilvl w:val="0"/>
+          <w:numId w:val="3"/>
+        </w:numPr>
+        <w:spacing w:before="100" w:beforeAutospacing="1" w:after="100" w:afterAutospacing="1" w:line="240" w:lineRule="auto"/>
+        <w:rPr>
+          <w:rFonts w:eastAsia="Times New Roman" w:cs="Times New Roman"/>
+        </w:rPr>
+      </w:pPr>
+      <w:r>
+        <w:rPr>
+          <w:rFonts w:eastAsia="Times New Roman" w:cs="Times New Roman"/>
+        </w:rPr>
+        <w:t>Enemies for the player to fight.</w:t>
+      </w:r>
+    </w:p>
+    <w:p>
+      <w:pPr>
+        <w:pStyle w:val="ListParagraph"/>
+        <w:numPr>
+          <w:ilvl w:val="0"/>
+          <w:numId w:val="3"/>
+        </w:numPr>
+        <w:spacing w:before="100" w:beforeAutospacing="1" w:after="100" w:afterAutospacing="1" w:line="240" w:lineRule="auto"/>
+        <w:rPr>
+          <w:rFonts w:eastAsia="Times New Roman" w:cs="Times New Roman"/>
+        </w:rPr>
+      </w:pPr>
+      <w:r>
+        <w:rPr>
+          <w:rFonts w:eastAsia="Times New Roman" w:cs="Times New Roman"/>
+        </w:rPr>
+        <w:t>A health system for both the player and enemies, in order to add engaging gameplay mechanics.</w:t>
+      </w:r>
+    </w:p>
+    <w:p>
+      <w:pPr>
+        <w:pStyle w:val="ListParagraph"/>
+        <w:numPr>
+          <w:ilvl w:val="0"/>
+          <w:numId w:val="3"/>
+        </w:numPr>
+        <w:spacing w:before="100" w:beforeAutospacing="1" w:after="100" w:afterAutospacing="1" w:line="240" w:lineRule="auto"/>
+        <w:rPr>
+          <w:rFonts w:eastAsia="Times New Roman" w:cs="Times New Roman"/>
+        </w:rPr>
+      </w:pPr>
+      <w:r>
+        <w:rPr>
+          <w:rFonts w:eastAsia="Times New Roman" w:cs="Times New Roman"/>
+        </w:rPr>
+        <w:lastRenderedPageBreak/>
+        <w:t>Objects for the player to interact with (could be currency to collect, or weapons to pick up and use).</w:t>
+      </w:r>
+    </w:p>
+    <w:p>
+      <w:pPr>
+        <w:pStyle w:val="ListParagraph"/>
+        <w:numPr>
+          <w:ilvl w:val="0"/>
+          <w:numId w:val="3"/>
+        </w:numPr>
+        <w:spacing w:before="100" w:beforeAutospacing="1" w:after="100" w:afterAutospacing="1" w:line="240" w:lineRule="auto"/>
+        <w:rPr>
+          <w:rFonts w:eastAsia="Times New Roman" w:cs="Times New Roman"/>
+        </w:rPr>
+      </w:pPr>
+      <w:r>
+        <w:rPr>
+          <w:rFonts w:eastAsia="Times New Roman" w:cs="Times New Roman"/>
+        </w:rPr>
+        <w:t>Easily understandable explanation of the user controls, gameplay mechanics, and an objective for the player to work towards.</w:t>
+      </w:r>
+    </w:p>
+    <w:p>
+      <w:pPr>
+        <w:spacing w:before="100" w:beforeAutospacing="1" w:after="100" w:afterAutospacing="1" w:line="240" w:lineRule="auto"/>
+        <w:rPr>
+          <w:rFonts w:eastAsia="Times New Roman" w:cs="Times New Roman"/>
+        </w:rPr>
+      </w:pPr>
+      <w:r>
+        <w:rPr>
+          <w:rFonts w:eastAsia="Times New Roman" w:cs="Times New Roman"/>
+        </w:rPr>
+        <w:t xml:space="preserve">Would Like to Have: </w:t>
+      </w:r>
+    </w:p>
+    <w:p>
+      <w:pPr>
+        <w:pStyle w:val="ListParagraph"/>
+        <w:numPr>
+          <w:ilvl w:val="0"/>
+          <w:numId w:val="4"/>
+        </w:numPr>
+        <w:spacing w:before="100" w:beforeAutospacing="1" w:after="100" w:afterAutospacing="1" w:line="240" w:lineRule="auto"/>
+        <w:rPr>
+          <w:rFonts w:eastAsia="Times New Roman" w:cs="Times New Roman"/>
+        </w:rPr>
+      </w:pPr>
+      <w:r>
+        <w:rPr>
+          <w:rFonts w:eastAsia="Times New Roman" w:cs="Times New Roman"/>
+        </w:rPr>
+        <w:t>An in-depth tutorial explaining controls, mechanics, etc. explained in #6 above.</w:t>
+      </w:r>
+    </w:p>
+    <w:p>
+      <w:pPr>
+        <w:pStyle w:val="ListParagraph"/>
+        <w:numPr>
+          <w:ilvl w:val="0"/>
+          <w:numId w:val="4"/>
+        </w:numPr>
+        <w:spacing w:before="100" w:beforeAutospacing="1" w:after="100" w:afterAutospacing="1" w:line="240" w:lineRule="auto"/>
+        <w:rPr>
+          <w:rFonts w:eastAsia="Times New Roman" w:cs="Times New Roman"/>
+        </w:rPr>
+      </w:pPr>
+      <w:r>
+        <w:rPr>
+          <w:rFonts w:eastAsia="Times New Roman" w:cs="Times New Roman"/>
+        </w:rPr>
+        <w:t xml:space="preserve">A fully-fledged dungeon, similar to </w:t>
+      </w:r>
+      <w:r>
+        <w:rPr>
+          <w:rFonts w:eastAsia="Times New Roman" w:cs="Times New Roman"/>
+        </w:rPr>
+        <w:t>The Legend of Zelda on the NES, complete with increasing difficulty, power-ups, and a boss at the end.</w:t>
+      </w:r>
+    </w:p>
+    <w:p>
+      <w:pPr>
+        <w:pStyle w:val="ListParagraph"/>
+        <w:numPr>
+          <w:ilvl w:val="0"/>
+          <w:numId w:val="4"/>
+        </w:numPr>
+        <w:spacing w:before="100" w:beforeAutospacing="1" w:after="100" w:afterAutospacing="1" w:line="240" w:lineRule="auto"/>
+        <w:rPr>
+          <w:rFonts w:eastAsia="Times New Roman" w:cs="Times New Roman"/>
+        </w:rPr>
+      </w:pPr>
+      <w:r>
+        <w:rPr>
+          <w:rFonts w:eastAsia="Times New Roman" w:cs="Times New Roman"/>
+        </w:rPr>
+        <w:t>Music and sound effects.</w:t>
       </w:r>
     </w:p>
     <w:p>
@@ -1294,86 +1565,136 @@
         <w:rPr>
           <w:rFonts w:eastAsia="Times New Roman" w:cs="Times New Roman"/>
         </w:rPr>
-        <w:t>&lt;Brief</w:t>
-      </w:r>
-      <w:r>
-        <w:rPr>
-          <w:rFonts w:eastAsia="Times New Roman" w:cs="Times New Roman"/>
-        </w:rPr>
-        <w:t>ly describe how your system will be developed.  What environment will you use?  What language(s) will you be developing in?  What platform will your software be released on?&gt;</w:t>
-      </w:r>
-    </w:p>
-    <w:p>
-      <w:pPr>
-        <w:spacing w:before="100" w:beforeAutospacing="1" w:after="100" w:afterAutospacing="1" w:line="240" w:lineRule="auto"/>
-        <w:rPr>
-          <w:rFonts w:eastAsia="Times New Roman" w:cs="Times New Roman"/>
-        </w:rPr>
-      </w:pPr>
-      <w:r>
-        <w:rPr>
-          <w:rFonts w:eastAsia="Times New Roman" w:cs="Times New Roman"/>
-        </w:rPr>
-        <w:lastRenderedPageBreak/>
-        <w:t>&lt;How will this affect other aspects of your development?  Is there a learning period for your programmers?  Are there limitations in your platform? Is your system mobile or stationary?  Does it require an internet connection?  Are there locations where your system cannot or should not be used?&gt;</w:t>
-      </w:r>
-    </w:p>
-    <w:p>
-      <w:pPr>
-        <w:spacing w:before="100" w:beforeAutospacing="1" w:after="100" w:afterAutospacing="1" w:line="240" w:lineRule="auto"/>
-        <w:rPr>
-          <w:rFonts w:eastAsia="Times New Roman" w:cs="Times New Roman"/>
-        </w:rPr>
-      </w:pPr>
-      <w:r>
-        <w:rPr>
-          <w:rFonts w:eastAsia="Times New Roman" w:cs="Times New Roman"/>
-        </w:rPr>
-        <w:t>&lt;List the disadvantages and limitations associated with your platform/development environment/language/etc.  What are your other alternatives?  What are the tradeoffs?  Why are your selections the best possible for your system?&gt;</w:t>
-      </w:r>
-    </w:p>
-    <w:p>
-      <w:pPr>
-        <w:spacing w:before="100" w:beforeAutospacing="1" w:after="100" w:afterAutospacing="1" w:line="240" w:lineRule="auto"/>
-        <w:rPr>
-          <w:rFonts w:eastAsia="Times New Roman" w:cs="Times New Roman"/>
-        </w:rPr>
-      </w:pPr>
-      <w:r>
-        <w:rPr>
-          <w:rFonts w:eastAsia="Times New Roman" w:cs="Times New Roman"/>
-        </w:rPr>
-        <w:t>&lt;</w:t>
-      </w:r>
-      <w:r>
-        <w:rPr>
-          <w:rFonts w:eastAsia="Times New Roman" w:cs="Times New Roman"/>
-        </w:rPr>
-        <w:t>3</w:t>
-      </w:r>
-      <w:r>
-        <w:rPr>
-          <w:rFonts w:eastAsia="Times New Roman" w:cs="Times New Roman"/>
-        </w:rPr>
-        <w:t>-</w:t>
-      </w:r>
-      <w:r>
-        <w:rPr>
-          <w:rFonts w:eastAsia="Times New Roman" w:cs="Times New Roman"/>
-        </w:rPr>
-        <w:t>5</w:t>
-      </w:r>
-      <w:r>
-        <w:rPr>
-          <w:rFonts w:eastAsia="Times New Roman" w:cs="Times New Roman"/>
-        </w:rPr>
-        <w:t xml:space="preserve"> paragraph</w:t>
-      </w:r>
-      <w:r>
-        <w:rPr>
-          <w:rFonts w:eastAsia="Times New Roman" w:cs="Times New Roman"/>
-        </w:rPr>
-        <w:t xml:space="preserve">s&gt; </w:t>
+        <w:tab/>
+        <w:t xml:space="preserve">The video game will be developed using Unity2D. The content will be exported as a desktop standalone usable with Windows, OSX, and Linux. In addition to Unity's built-in tools, all scripting will be done in C#. The reason we chose Unity2D is because we all have some experience with the tool, and we believe it will be easier to get </w:t>
+      </w:r>
+      <w:proofErr w:type="spellStart"/>
+      <w:proofErr w:type="gramStart"/>
+      <w:r>
+        <w:rPr>
+          <w:rFonts w:eastAsia="Times New Roman" w:cs="Times New Roman"/>
+        </w:rPr>
+        <w:t>a</w:t>
+      </w:r>
+      <w:proofErr w:type="spellEnd"/>
+      <w:proofErr w:type="gramEnd"/>
+      <w:r>
+        <w:rPr>
+          <w:rFonts w:eastAsia="Times New Roman" w:cs="Times New Roman"/>
+        </w:rPr>
+        <w:t xml:space="preserve"> impressive video game with the current time constraints by using 2D over 3D. We will be using C# because </w:t>
+      </w:r>
+      <w:r>
+        <w:rPr>
+          <w:rFonts w:eastAsia="Times New Roman" w:cs="Times New Roman"/>
+        </w:rPr>
+        <w:t xml:space="preserve">in our opinion it is better suited to handle the scale of a Unity project as opposed to </w:t>
+      </w:r>
+      <w:proofErr w:type="spellStart"/>
+      <w:r>
+        <w:rPr>
+          <w:rFonts w:eastAsia="Times New Roman" w:cs="Times New Roman"/>
+        </w:rPr>
+        <w:t>Javascript</w:t>
+      </w:r>
+      <w:proofErr w:type="spellEnd"/>
+      <w:r>
+        <w:rPr>
+          <w:rFonts w:eastAsia="Times New Roman" w:cs="Times New Roman"/>
+        </w:rPr>
+        <w:t>.</w:t>
+      </w:r>
+    </w:p>
+    <w:p>
+      <w:pPr>
+        <w:spacing w:before="100" w:beforeAutospacing="1" w:after="100" w:afterAutospacing="1" w:line="240" w:lineRule="auto"/>
+        <w:rPr>
+          <w:rFonts w:eastAsia="Times New Roman" w:cs="Times New Roman"/>
+        </w:rPr>
+      </w:pPr>
+      <w:r>
+        <w:rPr>
+          <w:rFonts w:eastAsia="Times New Roman" w:cs="Times New Roman"/>
+        </w:rPr>
+        <w:tab/>
+        <w:t xml:space="preserve"> The development will probably have a rough start as we get a feel for the technical requirements of the project, combined with the individual strengths and weaknesses we all bring to the table. Because of this, the only learning curve we will have to deal with is how we effectively communicate and work together on the same project, since we all have experience with Unity and C#. Our main limitation will be with version control. Unity offers version control for its paid users (which we aren’t), and from we’ve heard, there tend to be a lot of merge conflicts when people use </w:t>
+      </w:r>
+      <w:proofErr w:type="spellStart"/>
+      <w:r>
+        <w:rPr>
+          <w:rFonts w:eastAsia="Times New Roman" w:cs="Times New Roman"/>
+        </w:rPr>
+        <w:t>Git</w:t>
+      </w:r>
+      <w:proofErr w:type="spellEnd"/>
+      <w:r>
+        <w:rPr>
+          <w:rFonts w:eastAsia="Times New Roman" w:cs="Times New Roman"/>
+        </w:rPr>
+        <w:t xml:space="preserve"> on Unity projects. We will be sticking with </w:t>
+      </w:r>
+      <w:proofErr w:type="spellStart"/>
+      <w:r>
+        <w:rPr>
+          <w:rFonts w:eastAsia="Times New Roman" w:cs="Times New Roman"/>
+        </w:rPr>
+        <w:t>Git</w:t>
+      </w:r>
+      <w:proofErr w:type="spellEnd"/>
+      <w:r>
+        <w:rPr>
+          <w:rFonts w:eastAsia="Times New Roman" w:cs="Times New Roman"/>
+        </w:rPr>
+        <w:t xml:space="preserve"> for now and hopefully not run into too many issues later in the project.</w:t>
+      </w:r>
+    </w:p>
+    <w:p>
+      <w:pPr>
+        <w:spacing w:before="100" w:beforeAutospacing="1" w:after="100" w:afterAutospacing="1" w:line="240" w:lineRule="auto"/>
+        <w:rPr>
+          <w:rFonts w:eastAsia="Times New Roman" w:cs="Times New Roman"/>
+        </w:rPr>
+      </w:pPr>
+      <w:r>
+        <w:rPr>
+          <w:rFonts w:eastAsia="Times New Roman" w:cs="Times New Roman"/>
+        </w:rPr>
+        <w:tab/>
+        <w:t xml:space="preserve">There are a lot of alternatives we could have considered </w:t>
+      </w:r>
+      <w:r>
+        <w:rPr>
+          <w:rFonts w:eastAsia="Times New Roman" w:cs="Times New Roman"/>
+        </w:rPr>
+        <w:t xml:space="preserve">instead of Unity2D. Unity3D was an option, but we believed it would be too much work for one semester. </w:t>
+      </w:r>
+      <w:proofErr w:type="spellStart"/>
+      <w:r>
+        <w:rPr>
+          <w:rFonts w:eastAsia="Times New Roman" w:cs="Times New Roman"/>
+        </w:rPr>
+        <w:t>MonoGame</w:t>
+      </w:r>
+      <w:proofErr w:type="spellEnd"/>
+      <w:r>
+        <w:rPr>
+          <w:rFonts w:eastAsia="Times New Roman" w:cs="Times New Roman"/>
+        </w:rPr>
+        <w:t xml:space="preserve">, </w:t>
+      </w:r>
+      <w:proofErr w:type="spellStart"/>
+      <w:r>
+        <w:rPr>
+          <w:rFonts w:eastAsia="Times New Roman" w:cs="Times New Roman"/>
+        </w:rPr>
+        <w:t>PyGame</w:t>
+      </w:r>
+      <w:proofErr w:type="spellEnd"/>
+      <w:r>
+        <w:rPr>
+          <w:rFonts w:eastAsia="Times New Roman" w:cs="Times New Roman"/>
+        </w:rPr>
+        <w:t>, and Unreal are also other game engines with a lot of documentation and support online. However once we realized that we all have experience with Unity, we decided to stick with what we knew. In addition to our personal experience with Unity, it is our opinion that it is better documented than other options at the moment, which will make developing the video game very easy.</w:t>
       </w:r>
     </w:p>
     <w:sectPr>
@@ -1387,7 +1708,7 @@
 </file>
 
 <file path=word/numbering.xml><?xml version="1.0" encoding="utf-8"?>
-<w:numbering xmlns:wpc="http://schemas.microsoft.com/office/word/2010/wordprocessingCanvas" xmlns:mo="http://schemas.microsoft.com/office/mac/office/2008/main" xmlns:mc="http://schemas.openxmlformats.org/markup-compatibility/2006" xmlns:mv="urn:schemas-microsoft-com:mac:vml" xmlns:o="urn:schemas-microsoft-com:office:office" xmlns:r="http://schemas.openxmlformats.org/officeDocument/2006/relationships" xmlns:m="http://schemas.openxmlformats.org/officeDocument/2006/math" xmlns:v="urn:schemas-microsoft-com:vml" xmlns:wp14="http://schemas.microsoft.com/office/word/2010/wordprocessingDrawing" xmlns:wp="http://schemas.openxmlformats.org/drawingml/2006/wordprocessingDrawing" xmlns:w10="urn:schemas-microsoft-com:office:word" xmlns:w="http://schemas.openxmlformats.org/wordprocessingml/2006/main" xmlns:w14="http://schemas.microsoft.com/office/word/2010/wordml" xmlns:w15="http://schemas.microsoft.com/office/word/2012/wordml" xmlns:wpg="http://schemas.microsoft.com/office/word/2010/wordprocessingGroup" xmlns:wpi="http://schemas.microsoft.com/office/word/2010/wordprocessingInk" xmlns:wne="http://schemas.microsoft.com/office/word/2006/wordml" xmlns:wps="http://schemas.microsoft.com/office/word/2010/wordprocessingShape" mc:Ignorable="w14 w15 wp14">
+<w:numbering xmlns:wpc="http://schemas.microsoft.com/office/word/2010/wordprocessingCanvas" xmlns:mc="http://schemas.openxmlformats.org/markup-compatibility/2006" xmlns:o="urn:schemas-microsoft-com:office:office" xmlns:r="http://schemas.openxmlformats.org/officeDocument/2006/relationships" xmlns:m="http://schemas.openxmlformats.org/officeDocument/2006/math" xmlns:v="urn:schemas-microsoft-com:vml" xmlns:wp14="http://schemas.microsoft.com/office/word/2010/wordprocessingDrawing" xmlns:wp="http://schemas.openxmlformats.org/drawingml/2006/wordprocessingDrawing" xmlns:w10="urn:schemas-microsoft-com:office:word" xmlns:w="http://schemas.openxmlformats.org/wordprocessingml/2006/main" xmlns:w14="http://schemas.microsoft.com/office/word/2010/wordml" xmlns:wpg="http://schemas.microsoft.com/office/word/2010/wordprocessingGroup" xmlns:wpi="http://schemas.microsoft.com/office/word/2010/wordprocessingInk" xmlns:wne="http://schemas.microsoft.com/office/word/2006/wordml" xmlns:wps="http://schemas.microsoft.com/office/word/2010/wordprocessingShape" mc:Ignorable="w14 wp14">
   <w:abstractNum w:abstractNumId="0">
     <w:nsid w:val="1AFC730A"/>
     <w:multiLevelType w:val="multilevel"/>
@@ -1538,6 +1859,178 @@
     </w:lvl>
   </w:abstractNum>
   <w:abstractNum w:abstractNumId="1">
+    <w:nsid w:val="211C79DF"/>
+    <w:multiLevelType w:val="hybridMultilevel"/>
+    <w:tmpl w:val="72E889F8"/>
+    <w:lvl w:ilvl="0" w:tplc="0409000F">
+      <w:start w:val="1"/>
+      <w:numFmt w:val="decimal"/>
+      <w:lvlText w:val="%1."/>
+      <w:lvlJc w:val="left"/>
+      <w:pPr>
+        <w:ind w:left="720" w:hanging="360"/>
+      </w:pPr>
+    </w:lvl>
+    <w:lvl w:ilvl="1" w:tplc="04090019" w:tentative="1">
+      <w:start w:val="1"/>
+      <w:numFmt w:val="lowerLetter"/>
+      <w:lvlText w:val="%2."/>
+      <w:lvlJc w:val="left"/>
+      <w:pPr>
+        <w:ind w:left="1440" w:hanging="360"/>
+      </w:pPr>
+    </w:lvl>
+    <w:lvl w:ilvl="2" w:tplc="0409001B" w:tentative="1">
+      <w:start w:val="1"/>
+      <w:numFmt w:val="lowerRoman"/>
+      <w:lvlText w:val="%3."/>
+      <w:lvlJc w:val="right"/>
+      <w:pPr>
+        <w:ind w:left="2160" w:hanging="180"/>
+      </w:pPr>
+    </w:lvl>
+    <w:lvl w:ilvl="3" w:tplc="0409000F" w:tentative="1">
+      <w:start w:val="1"/>
+      <w:numFmt w:val="decimal"/>
+      <w:lvlText w:val="%4."/>
+      <w:lvlJc w:val="left"/>
+      <w:pPr>
+        <w:ind w:left="2880" w:hanging="360"/>
+      </w:pPr>
+    </w:lvl>
+    <w:lvl w:ilvl="4" w:tplc="04090019" w:tentative="1">
+      <w:start w:val="1"/>
+      <w:numFmt w:val="lowerLetter"/>
+      <w:lvlText w:val="%5."/>
+      <w:lvlJc w:val="left"/>
+      <w:pPr>
+        <w:ind w:left="3600" w:hanging="360"/>
+      </w:pPr>
+    </w:lvl>
+    <w:lvl w:ilvl="5" w:tplc="0409001B" w:tentative="1">
+      <w:start w:val="1"/>
+      <w:numFmt w:val="lowerRoman"/>
+      <w:lvlText w:val="%6."/>
+      <w:lvlJc w:val="right"/>
+      <w:pPr>
+        <w:ind w:left="4320" w:hanging="180"/>
+      </w:pPr>
+    </w:lvl>
+    <w:lvl w:ilvl="6" w:tplc="0409000F" w:tentative="1">
+      <w:start w:val="1"/>
+      <w:numFmt w:val="decimal"/>
+      <w:lvlText w:val="%7."/>
+      <w:lvlJc w:val="left"/>
+      <w:pPr>
+        <w:ind w:left="5040" w:hanging="360"/>
+      </w:pPr>
+    </w:lvl>
+    <w:lvl w:ilvl="7" w:tplc="04090019" w:tentative="1">
+      <w:start w:val="1"/>
+      <w:numFmt w:val="lowerLetter"/>
+      <w:lvlText w:val="%8."/>
+      <w:lvlJc w:val="left"/>
+      <w:pPr>
+        <w:ind w:left="5760" w:hanging="360"/>
+      </w:pPr>
+    </w:lvl>
+    <w:lvl w:ilvl="8" w:tplc="0409001B" w:tentative="1">
+      <w:start w:val="1"/>
+      <w:numFmt w:val="lowerRoman"/>
+      <w:lvlText w:val="%9."/>
+      <w:lvlJc w:val="right"/>
+      <w:pPr>
+        <w:ind w:left="6480" w:hanging="180"/>
+      </w:pPr>
+    </w:lvl>
+  </w:abstractNum>
+  <w:abstractNum w:abstractNumId="2">
+    <w:nsid w:val="50546606"/>
+    <w:multiLevelType w:val="hybridMultilevel"/>
+    <w:tmpl w:val="9F0E68EE"/>
+    <w:lvl w:ilvl="0" w:tplc="0409000F">
+      <w:start w:val="1"/>
+      <w:numFmt w:val="decimal"/>
+      <w:lvlText w:val="%1."/>
+      <w:lvlJc w:val="left"/>
+      <w:pPr>
+        <w:ind w:left="720" w:hanging="360"/>
+      </w:pPr>
+    </w:lvl>
+    <w:lvl w:ilvl="1" w:tplc="04090019" w:tentative="1">
+      <w:start w:val="1"/>
+      <w:numFmt w:val="lowerLetter"/>
+      <w:lvlText w:val="%2."/>
+      <w:lvlJc w:val="left"/>
+      <w:pPr>
+        <w:ind w:left="1440" w:hanging="360"/>
+      </w:pPr>
+    </w:lvl>
+    <w:lvl w:ilvl="2" w:tplc="0409001B" w:tentative="1">
+      <w:start w:val="1"/>
+      <w:numFmt w:val="lowerRoman"/>
+      <w:lvlText w:val="%3."/>
+      <w:lvlJc w:val="right"/>
+      <w:pPr>
+        <w:ind w:left="2160" w:hanging="180"/>
+      </w:pPr>
+    </w:lvl>
+    <w:lvl w:ilvl="3" w:tplc="0409000F" w:tentative="1">
+      <w:start w:val="1"/>
+      <w:numFmt w:val="decimal"/>
+      <w:lvlText w:val="%4."/>
+      <w:lvlJc w:val="left"/>
+      <w:pPr>
+        <w:ind w:left="2880" w:hanging="360"/>
+      </w:pPr>
+    </w:lvl>
+    <w:lvl w:ilvl="4" w:tplc="04090019" w:tentative="1">
+      <w:start w:val="1"/>
+      <w:numFmt w:val="lowerLetter"/>
+      <w:lvlText w:val="%5."/>
+      <w:lvlJc w:val="left"/>
+      <w:pPr>
+        <w:ind w:left="3600" w:hanging="360"/>
+      </w:pPr>
+    </w:lvl>
+    <w:lvl w:ilvl="5" w:tplc="0409001B" w:tentative="1">
+      <w:start w:val="1"/>
+      <w:numFmt w:val="lowerRoman"/>
+      <w:lvlText w:val="%6."/>
+      <w:lvlJc w:val="right"/>
+      <w:pPr>
+        <w:ind w:left="4320" w:hanging="180"/>
+      </w:pPr>
+    </w:lvl>
+    <w:lvl w:ilvl="6" w:tplc="0409000F" w:tentative="1">
+      <w:start w:val="1"/>
+      <w:numFmt w:val="decimal"/>
+      <w:lvlText w:val="%7."/>
+      <w:lvlJc w:val="left"/>
+      <w:pPr>
+        <w:ind w:left="5040" w:hanging="360"/>
+      </w:pPr>
+    </w:lvl>
+    <w:lvl w:ilvl="7" w:tplc="04090019" w:tentative="1">
+      <w:start w:val="1"/>
+      <w:numFmt w:val="lowerLetter"/>
+      <w:lvlText w:val="%8."/>
+      <w:lvlJc w:val="left"/>
+      <w:pPr>
+        <w:ind w:left="5760" w:hanging="360"/>
+      </w:pPr>
+    </w:lvl>
+    <w:lvl w:ilvl="8" w:tplc="0409001B" w:tentative="1">
+      <w:start w:val="1"/>
+      <w:numFmt w:val="lowerRoman"/>
+      <w:lvlText w:val="%9."/>
+      <w:lvlJc w:val="right"/>
+      <w:pPr>
+        <w:ind w:left="6480" w:hanging="180"/>
+      </w:pPr>
+    </w:lvl>
+  </w:abstractNum>
+  <w:abstractNum w:abstractNumId="3">
     <w:nsid w:val="56681EB6"/>
     <w:multiLevelType w:val="multilevel"/>
     <w:tmpl w:val="CE284FDE"/>
@@ -1690,13 +2183,19 @@
     <w:abstractNumId w:val="0"/>
   </w:num>
   <w:num w:numId="2">
+    <w:abstractNumId w:val="3"/>
+  </w:num>
+  <w:num w:numId="3">
+    <w:abstractNumId w:val="2"/>
+  </w:num>
+  <w:num w:numId="4">
     <w:abstractNumId w:val="1"/>
   </w:num>
 </w:numbering>
 </file>
 
 <file path=word/styles.xml><?xml version="1.0" encoding="utf-8"?>
-<w:styles xmlns:mc="http://schemas.openxmlformats.org/markup-compatibility/2006" xmlns:r="http://schemas.openxmlformats.org/officeDocument/2006/relationships" xmlns:w="http://schemas.openxmlformats.org/wordprocessingml/2006/main" xmlns:w14="http://schemas.microsoft.com/office/word/2010/wordml" xmlns:w15="http://schemas.microsoft.com/office/word/2012/wordml" mc:Ignorable="w14 w15">
+<w:styles xmlns:mc="http://schemas.openxmlformats.org/markup-compatibility/2006" xmlns:r="http://schemas.openxmlformats.org/officeDocument/2006/relationships" xmlns:w="http://schemas.openxmlformats.org/wordprocessingml/2006/main" xmlns:w14="http://schemas.microsoft.com/office/word/2010/wordml" mc:Ignorable="w14">
   <w:docDefaults>
     <w:rPrDefault>
       <w:rPr>
@@ -1712,378 +2211,144 @@
       </w:pPr>
     </w:pPrDefault>
   </w:docDefaults>
-  <w:latentStyles w:defLockedState="0" w:defUIPriority="99" w:defSemiHidden="0" w:defUnhideWhenUsed="0" w:defQFormat="0" w:count="380">
-    <w:lsdException w:name="Normal" w:uiPriority="0" w:qFormat="1"/>
-    <w:lsdException w:name="heading 1" w:uiPriority="9" w:qFormat="1"/>
-    <w:lsdException w:name="heading 2" w:semiHidden="1" w:uiPriority="9" w:unhideWhenUsed="1" w:qFormat="1"/>
-    <w:lsdException w:name="heading 3" w:semiHidden="1" w:uiPriority="9" w:unhideWhenUsed="1" w:qFormat="1"/>
-    <w:lsdException w:name="heading 4" w:semiHidden="1" w:uiPriority="9" w:unhideWhenUsed="1" w:qFormat="1"/>
-    <w:lsdException w:name="heading 5" w:semiHidden="1" w:uiPriority="9" w:unhideWhenUsed="1" w:qFormat="1"/>
-    <w:lsdException w:name="heading 6" w:semiHidden="1" w:uiPriority="9" w:unhideWhenUsed="1" w:qFormat="1"/>
-    <w:lsdException w:name="heading 7" w:semiHidden="1" w:uiPriority="9" w:unhideWhenUsed="1" w:qFormat="1"/>
-    <w:lsdException w:name="heading 8" w:semiHidden="1" w:uiPriority="9" w:unhideWhenUsed="1" w:qFormat="1"/>
-    <w:lsdException w:name="heading 9" w:semiHidden="1" w:uiPriority="9" w:unhideWhenUsed="1" w:qFormat="1"/>
-    <w:lsdException w:name="index 1" w:semiHidden="1" w:unhideWhenUsed="1"/>
-    <w:lsdException w:name="index 2" w:semiHidden="1" w:unhideWhenUsed="1"/>
-    <w:lsdException w:name="index 3" w:semiHidden="1" w:unhideWhenUsed="1"/>
-    <w:lsdException w:name="index 4" w:semiHidden="1" w:unhideWhenUsed="1"/>
-    <w:lsdException w:name="index 5" w:semiHidden="1" w:unhideWhenUsed="1"/>
-    <w:lsdException w:name="index 6" w:semiHidden="1" w:unhideWhenUsed="1"/>
-    <w:lsdException w:name="index 7" w:semiHidden="1" w:unhideWhenUsed="1"/>
-    <w:lsdException w:name="index 8" w:semiHidden="1" w:unhideWhenUsed="1"/>
-    <w:lsdException w:name="index 9" w:semiHidden="1" w:unhideWhenUsed="1"/>
-    <w:lsdException w:name="toc 1" w:semiHidden="1" w:uiPriority="39" w:unhideWhenUsed="1"/>
-    <w:lsdException w:name="toc 2" w:semiHidden="1" w:uiPriority="39" w:unhideWhenUsed="1"/>
-    <w:lsdException w:name="toc 3" w:semiHidden="1" w:uiPriority="39" w:unhideWhenUsed="1"/>
-    <w:lsdException w:name="toc 4" w:semiHidden="1" w:uiPriority="39" w:unhideWhenUsed="1"/>
-    <w:lsdException w:name="toc 5" w:semiHidden="1" w:uiPriority="39" w:unhideWhenUsed="1"/>
-    <w:lsdException w:name="toc 6" w:semiHidden="1" w:uiPriority="39" w:unhideWhenUsed="1"/>
-    <w:lsdException w:name="toc 7" w:semiHidden="1" w:uiPriority="39" w:unhideWhenUsed="1"/>
-    <w:lsdException w:name="toc 8" w:semiHidden="1" w:uiPriority="39" w:unhideWhenUsed="1"/>
-    <w:lsdException w:name="toc 9" w:semiHidden="1" w:uiPriority="39" w:unhideWhenUsed="1"/>
-    <w:lsdException w:name="Normal Indent" w:semiHidden="1" w:unhideWhenUsed="1"/>
-    <w:lsdException w:name="footnote text" w:semiHidden="1" w:unhideWhenUsed="1"/>
-    <w:lsdException w:name="annotation text" w:semiHidden="1" w:unhideWhenUsed="1"/>
-    <w:lsdException w:name="header" w:semiHidden="1" w:unhideWhenUsed="1"/>
-    <w:lsdException w:name="footer" w:semiHidden="1" w:unhideWhenUsed="1"/>
-    <w:lsdException w:name="index heading" w:semiHidden="1" w:unhideWhenUsed="1"/>
-    <w:lsdException w:name="caption" w:semiHidden="1" w:uiPriority="35" w:unhideWhenUsed="1" w:qFormat="1"/>
-    <w:lsdException w:name="table of figures" w:semiHidden="1" w:unhideWhenUsed="1"/>
-    <w:lsdException w:name="envelope address" w:semiHidden="1" w:unhideWhenUsed="1"/>
-    <w:lsdException w:name="envelope return" w:semiHidden="1" w:unhideWhenUsed="1"/>
-    <w:lsdException w:name="footnote reference" w:semiHidden="1" w:unhideWhenUsed="1"/>
-    <w:lsdException w:name="annotation reference" w:semiHidden="1" w:unhideWhenUsed="1"/>
-    <w:lsdException w:name="line number" w:semiHidden="1" w:unhideWhenUsed="1"/>
-    <w:lsdException w:name="page number" w:semiHidden="1" w:unhideWhenUsed="1"/>
-    <w:lsdException w:name="endnote reference" w:semiHidden="1" w:unhideWhenUsed="1"/>
-    <w:lsdException w:name="endnote text" w:semiHidden="1" w:unhideWhenUsed="1"/>
-    <w:lsdException w:name="table of authorities" w:semiHidden="1" w:unhideWhenUsed="1"/>
-    <w:lsdException w:name="macro" w:semiHidden="1" w:unhideWhenUsed="1"/>
-    <w:lsdException w:name="toa heading" w:semiHidden="1" w:unhideWhenUsed="1"/>
-    <w:lsdException w:name="List" w:semiHidden="1" w:unhideWhenUsed="1"/>
-    <w:lsdException w:name="List Bullet" w:semiHidden="1" w:unhideWhenUsed="1"/>
-    <w:lsdException w:name="List Number" w:semiHidden="1" w:unhideWhenUsed="1"/>
-    <w:lsdException w:name="List 2" w:semiHidden="1" w:unhideWhenUsed="1"/>
-    <w:lsdException w:name="List 3" w:semiHidden="1" w:unhideWhenUsed="1"/>
-    <w:lsdException w:name="List 4" w:semiHidden="1" w:unhideWhenUsed="1"/>
-    <w:lsdException w:name="List 5" w:semiHidden="1" w:unhideWhenUsed="1"/>
-    <w:lsdException w:name="List Bullet 2" w:semiHidden="1" w:unhideWhenUsed="1"/>
-    <w:lsdException w:name="List Bullet 3" w:semiHidden="1" w:unhideWhenUsed="1"/>
-    <w:lsdException w:name="List Bullet 4" w:semiHidden="1" w:unhideWhenUsed="1"/>
-    <w:lsdException w:name="List Bullet 5" w:semiHidden="1" w:unhideWhenUsed="1"/>
-    <w:lsdException w:name="List Number 2" w:semiHidden="1" w:unhideWhenUsed="1"/>
-    <w:lsdException w:name="List Number 3" w:semiHidden="1" w:unhideWhenUsed="1"/>
-    <w:lsdException w:name="List Number 4" w:semiHidden="1" w:unhideWhenUsed="1"/>
-    <w:lsdException w:name="List Number 5" w:semiHidden="1" w:unhideWhenUsed="1"/>
-    <w:lsdException w:name="Title" w:uiPriority="10" w:qFormat="1"/>
-    <w:lsdException w:name="Closing" w:semiHidden="1" w:unhideWhenUsed="1"/>
-    <w:lsdException w:name="Signature" w:semiHidden="1" w:unhideWhenUsed="1"/>
-    <w:lsdException w:name="Default Paragraph Font" w:semiHidden="1" w:uiPriority="1" w:unhideWhenUsed="1"/>
-    <w:lsdException w:name="Body Text" w:semiHidden="1" w:unhideWhenUsed="1"/>
-    <w:lsdException w:name="Body Text Indent" w:semiHidden="1" w:unhideWhenUsed="1"/>
-    <w:lsdException w:name="List Continue" w:semiHidden="1" w:unhideWhenUsed="1"/>
-    <w:lsdException w:name="List Continue 2" w:semiHidden="1" w:unhideWhenUsed="1"/>
-    <w:lsdException w:name="List Continue 3" w:semiHidden="1" w:unhideWhenUsed="1"/>
-    <w:lsdException w:name="List Continue 4" w:semiHidden="1" w:unhideWhenUsed="1"/>
-    <w:lsdException w:name="List Continue 5" w:semiHidden="1" w:unhideWhenUsed="1"/>
-    <w:lsdException w:name="Message Header" w:semiHidden="1" w:unhideWhenUsed="1"/>
-    <w:lsdException w:name="Subtitle" w:uiPriority="11" w:qFormat="1"/>
-    <w:lsdException w:name="Salutation" w:semiHidden="1" w:unhideWhenUsed="1"/>
-    <w:lsdException w:name="Date" w:semiHidden="1" w:unhideWhenUsed="1"/>
-    <w:lsdException w:name="Body Text First Indent" w:semiHidden="1" w:unhideWhenUsed="1"/>
-    <w:lsdException w:name="Body Text First Indent 2" w:semiHidden="1" w:unhideWhenUsed="1"/>
-    <w:lsdException w:name="Note Heading" w:semiHidden="1" w:unhideWhenUsed="1"/>
-    <w:lsdException w:name="Body Text 2" w:semiHidden="1" w:unhideWhenUsed="1"/>
-    <w:lsdException w:name="Body Text 3" w:semiHidden="1" w:unhideWhenUsed="1"/>
-    <w:lsdException w:name="Body Text Indent 2" w:semiHidden="1" w:unhideWhenUsed="1"/>
-    <w:lsdException w:name="Body Text Indent 3" w:semiHidden="1" w:unhideWhenUsed="1"/>
-    <w:lsdException w:name="Block Text" w:semiHidden="1" w:unhideWhenUsed="1"/>
-    <w:lsdException w:name="Hyperlink" w:semiHidden="1" w:unhideWhenUsed="1"/>
-    <w:lsdException w:name="FollowedHyperlink" w:semiHidden="1" w:unhideWhenUsed="1"/>
-    <w:lsdException w:name="Strong" w:uiPriority="22" w:qFormat="1"/>
-    <w:lsdException w:name="Emphasis" w:uiPriority="20" w:qFormat="1"/>
-    <w:lsdException w:name="Document Map" w:semiHidden="1" w:unhideWhenUsed="1"/>
-    <w:lsdException w:name="Plain Text" w:semiHidden="1" w:unhideWhenUsed="1"/>
-    <w:lsdException w:name="E-mail Signature" w:semiHidden="1" w:unhideWhenUsed="1"/>
-    <w:lsdException w:name="HTML Top of Form" w:semiHidden="1" w:unhideWhenUsed="1"/>
-    <w:lsdException w:name="HTML Bottom of Form" w:semiHidden="1" w:unhideWhenUsed="1"/>
-    <w:lsdException w:name="Normal (Web)" w:semiHidden="1" w:unhideWhenUsed="1"/>
-    <w:lsdException w:name="HTML Acronym" w:semiHidden="1" w:unhideWhenUsed="1"/>
-    <w:lsdException w:name="HTML Address" w:semiHidden="1" w:unhideWhenUsed="1"/>
-    <w:lsdException w:name="HTML Cite" w:semiHidden="1" w:unhideWhenUsed="1"/>
-    <w:lsdException w:name="HTML Code" w:semiHidden="1" w:unhideWhenUsed="1"/>
-    <w:lsdException w:name="HTML Definition" w:semiHidden="1" w:unhideWhenUsed="1"/>
-    <w:lsdException w:name="HTML Keyboard" w:semiHidden="1" w:unhideWhenUsed="1"/>
-    <w:lsdException w:name="HTML Preformatted" w:semiHidden="1" w:unhideWhenUsed="1"/>
-    <w:lsdException w:name="HTML Sample" w:semiHidden="1" w:unhideWhenUsed="1"/>
-    <w:lsdException w:name="HTML Typewriter" w:semiHidden="1" w:unhideWhenUsed="1"/>
-    <w:lsdException w:name="HTML Variable" w:semiHidden="1" w:unhideWhenUsed="1"/>
-    <w:lsdException w:name="Normal Table" w:semiHidden="1" w:unhideWhenUsed="1"/>
-    <w:lsdException w:name="annotation subject" w:semiHidden="1" w:unhideWhenUsed="1"/>
-    <w:lsdException w:name="No List" w:semiHidden="1" w:unhideWhenUsed="1"/>
-    <w:lsdException w:name="Outline List 1" w:semiHidden="1" w:unhideWhenUsed="1"/>
-    <w:lsdException w:name="Outline List 2" w:semiHidden="1" w:unhideWhenUsed="1"/>
-    <w:lsdException w:name="Outline List 3" w:semiHidden="1" w:unhideWhenUsed="1"/>
-    <w:lsdException w:name="Table Simple 1" w:semiHidden="1" w:unhideWhenUsed="1"/>
-    <w:lsdException w:name="Table Simple 2" w:semiHidden="1" w:unhideWhenUsed="1"/>
-    <w:lsdException w:name="Table Simple 3" w:semiHidden="1" w:unhideWhenUsed="1"/>
-    <w:lsdException w:name="Table Classic 1" w:semiHidden="1" w:unhideWhenUsed="1"/>
-    <w:lsdException w:name="Table Classic 2" w:semiHidden="1" w:unhideWhenUsed="1"/>
-    <w:lsdException w:name="Table Classic 3" w:semiHidden="1" w:unhideWhenUsed="1"/>
-    <w:lsdException w:name="Table Classic 4" w:semiHidden="1" w:unhideWhenUsed="1"/>
-    <w:lsdException w:name="Table Colorful 1" w:semiHidden="1" w:unhideWhenUsed="1"/>
-    <w:lsdException w:name="Table Colorful 2" w:semiHidden="1" w:unhideWhenUsed="1"/>
-    <w:lsdException w:name="Table Colorful 3" w:semiHidden="1" w:unhideWhenUsed="1"/>
-    <w:lsdException w:name="Table Columns 1" w:semiHidden="1" w:unhideWhenUsed="1"/>
-    <w:lsdException w:name="Table Columns 2" w:semiHidden="1" w:unhideWhenUsed="1"/>
-    <w:lsdException w:name="Table Columns 3" w:semiHidden="1" w:unhideWhenUsed="1"/>
-    <w:lsdException w:name="Table Columns 4" w:semiHidden="1" w:unhideWhenUsed="1"/>
-    <w:lsdException w:name="Table Columns 5" w:semiHidden="1" w:unhideWhenUsed="1"/>
-    <w:lsdException w:name="Table Grid 1" w:semiHidden="1" w:unhideWhenUsed="1"/>
-    <w:lsdException w:name="Table Grid 2" w:semiHidden="1" w:unhideWhenUsed="1"/>
-    <w:lsdException w:name="Table Grid 3" w:semiHidden="1" w:unhideWhenUsed="1"/>
-    <w:lsdException w:name="Table Grid 4" w:semiHidden="1" w:unhideWhenUsed="1"/>
-    <w:lsdException w:name="Table Grid 5" w:semiHidden="1" w:unhideWhenUsed="1"/>
-    <w:lsdException w:name="Table Grid 6" w:semiHidden="1" w:unhideWhenUsed="1"/>
-    <w:lsdException w:name="Table Grid 7" w:semiHidden="1" w:unhideWhenUsed="1"/>
-    <w:lsdException w:name="Table Grid 8" w:semiHidden="1" w:unhideWhenUsed="1"/>
-    <w:lsdException w:name="Table List 1" w:semiHidden="1" w:unhideWhenUsed="1"/>
-    <w:lsdException w:name="Table List 2" w:semiHidden="1" w:unhideWhenUsed="1"/>
-    <w:lsdException w:name="Table List 3" w:semiHidden="1" w:unhideWhenUsed="1"/>
-    <w:lsdException w:name="Table List 4" w:semiHidden="1" w:unhideWhenUsed="1"/>
-    <w:lsdException w:name="Table List 5" w:semiHidden="1" w:unhideWhenUsed="1"/>
-    <w:lsdException w:name="Table List 6" w:semiHidden="1" w:unhideWhenUsed="1"/>
-    <w:lsdException w:name="Table List 7" w:semiHidden="1" w:unhideWhenUsed="1"/>
-    <w:lsdException w:name="Table List 8" w:semiHidden="1" w:unhideWhenUsed="1"/>
-    <w:lsdException w:name="Table 3D effects 1" w:semiHidden="1" w:unhideWhenUsed="1"/>
-    <w:lsdException w:name="Table 3D effects 2" w:semiHidden="1" w:unhideWhenUsed="1"/>
-    <w:lsdException w:name="Table 3D effects 3" w:semiHidden="1" w:unhideWhenUsed="1"/>
-    <w:lsdException w:name="Table Contemporary" w:semiHidden="1" w:unhideWhenUsed="1"/>
-    <w:lsdException w:name="Table Elegant" w:semiHidden="1" w:unhideWhenUsed="1"/>
-    <w:lsdException w:name="Table Professional" w:semiHidden="1" w:unhideWhenUsed="1"/>
-    <w:lsdException w:name="Table Subtle 1" w:semiHidden="1" w:unhideWhenUsed="1"/>
-    <w:lsdException w:name="Table Subtle 2" w:semiHidden="1" w:unhideWhenUsed="1"/>
-    <w:lsdException w:name="Table Web 1" w:semiHidden="1" w:unhideWhenUsed="1"/>
-    <w:lsdException w:name="Table Web 2" w:semiHidden="1" w:unhideWhenUsed="1"/>
-    <w:lsdException w:name="Table Web 3" w:semiHidden="1" w:unhideWhenUsed="1"/>
-    <w:lsdException w:name="Balloon Text" w:semiHidden="1" w:unhideWhenUsed="1"/>
-    <w:lsdException w:name="Table Grid" w:uiPriority="59"/>
-    <w:lsdException w:name="Table Theme" w:semiHidden="1" w:unhideWhenUsed="1"/>
-    <w:lsdException w:name="Placeholder Text" w:semiHidden="1"/>
-    <w:lsdException w:name="No Spacing" w:uiPriority="1" w:qFormat="1"/>
-    <w:lsdException w:name="Light Shading" w:uiPriority="60"/>
-    <w:lsdException w:name="Light List" w:uiPriority="61"/>
-    <w:lsdException w:name="Light Grid" w:uiPriority="62"/>
-    <w:lsdException w:name="Medium Shading 1" w:uiPriority="63"/>
-    <w:lsdException w:name="Medium Shading 2" w:uiPriority="64"/>
-    <w:lsdException w:name="Medium List 1" w:uiPriority="65"/>
-    <w:lsdException w:name="Medium List 2" w:uiPriority="66"/>
-    <w:lsdException w:name="Medium Grid 1" w:uiPriority="67"/>
-    <w:lsdException w:name="Medium Grid 2" w:uiPriority="68"/>
-    <w:lsdException w:name="Medium Grid 3" w:uiPriority="69"/>
-    <w:lsdException w:name="Dark List" w:uiPriority="70"/>
-    <w:lsdException w:name="Colorful Shading" w:uiPriority="71"/>
-    <w:lsdException w:name="Colorful List" w:uiPriority="72"/>
-    <w:lsdException w:name="Colorful Grid" w:uiPriority="73"/>
-    <w:lsdException w:name="Light Shading Accent 1" w:uiPriority="60"/>
-    <w:lsdException w:name="Light List Accent 1" w:uiPriority="61"/>
-    <w:lsdException w:name="Light Grid Accent 1" w:uiPriority="62"/>
-    <w:lsdException w:name="Medium Shading 1 Accent 1" w:uiPriority="63"/>
-    <w:lsdException w:name="Medium Shading 2 Accent 1" w:uiPriority="64"/>
-    <w:lsdException w:name="Medium List 1 Accent 1" w:uiPriority="65"/>
-    <w:lsdException w:name="Revision" w:semiHidden="1"/>
-    <w:lsdException w:name="List Paragraph" w:uiPriority="34" w:qFormat="1"/>
-    <w:lsdException w:name="Quote" w:uiPriority="29" w:qFormat="1"/>
-    <w:lsdException w:name="Intense Quote" w:uiPriority="30" w:qFormat="1"/>
-    <w:lsdException w:name="Medium List 2 Accent 1" w:uiPriority="66"/>
-    <w:lsdException w:name="Medium Grid 1 Accent 1" w:uiPriority="67"/>
-    <w:lsdException w:name="Medium Grid 2 Accent 1" w:uiPriority="68"/>
-    <w:lsdException w:name="Medium Grid 3 Accent 1" w:uiPriority="69"/>
-    <w:lsdException w:name="Dark List Accent 1" w:uiPriority="70"/>
-    <w:lsdException w:name="Colorful Shading Accent 1" w:uiPriority="71"/>
-    <w:lsdException w:name="Colorful List Accent 1" w:uiPriority="72"/>
-    <w:lsdException w:name="Colorful Grid Accent 1" w:uiPriority="73"/>
-    <w:lsdException w:name="Light Shading Accent 2" w:uiPriority="60"/>
-    <w:lsdException w:name="Light List Accent 2" w:uiPriority="61"/>
-    <w:lsdException w:name="Light Grid Accent 2" w:uiPriority="62"/>
-    <w:lsdException w:name="Medium Shading 1 Accent 2" w:uiPriority="63"/>
-    <w:lsdException w:name="Medium Shading 2 Accent 2" w:uiPriority="64"/>
-    <w:lsdException w:name="Medium List 1 Accent 2" w:uiPriority="65"/>
-    <w:lsdException w:name="Medium List 2 Accent 2" w:uiPriority="66"/>
-    <w:lsdException w:name="Medium Grid 1 Accent 2" w:uiPriority="67"/>
-    <w:lsdException w:name="Medium Grid 2 Accent 2" w:uiPriority="68"/>
-    <w:lsdException w:name="Medium Grid 3 Accent 2" w:uiPriority="69"/>
-    <w:lsdException w:name="Dark List Accent 2" w:uiPriority="70"/>
-    <w:lsdException w:name="Colorful Shading Accent 2" w:uiPriority="71"/>
-    <w:lsdException w:name="Colorful List Accent 2" w:uiPriority="72"/>
-    <w:lsdException w:name="Colorful Grid Accent 2" w:uiPriority="73"/>
-    <w:lsdException w:name="Light Shading Accent 3" w:uiPriority="60"/>
-    <w:lsdException w:name="Light List Accent 3" w:uiPriority="61"/>
-    <w:lsdException w:name="Light Grid Accent 3" w:uiPriority="62"/>
-    <w:lsdException w:name="Medium Shading 1 Accent 3" w:uiPriority="63"/>
-    <w:lsdException w:name="Medium Shading 2 Accent 3" w:uiPriority="64"/>
-    <w:lsdException w:name="Medium List 1 Accent 3" w:uiPriority="65"/>
-    <w:lsdException w:name="Medium List 2 Accent 3" w:uiPriority="66"/>
-    <w:lsdException w:name="Medium Grid 1 Accent 3" w:uiPriority="67"/>
-    <w:lsdException w:name="Medium Grid 2 Accent 3" w:uiPriority="68"/>
-    <w:lsdException w:name="Medium Grid 3 Accent 3" w:uiPriority="69"/>
-    <w:lsdException w:name="Dark List Accent 3" w:uiPriority="70"/>
-    <w:lsdException w:name="Colorful Shading Accent 3" w:uiPriority="71"/>
-    <w:lsdException w:name="Colorful List Accent 3" w:uiPriority="72"/>
-    <w:lsdException w:name="Colorful Grid Accent 3" w:uiPriority="73"/>
-    <w:lsdException w:name="Light Shading Accent 4" w:uiPriority="60"/>
-    <w:lsdException w:name="Light List Accent 4" w:uiPriority="61"/>
-    <w:lsdException w:name="Light Grid Accent 4" w:uiPriority="62"/>
-    <w:lsdException w:name="Medium Shading 1 Accent 4" w:uiPriority="63"/>
-    <w:lsdException w:name="Medium Shading 2 Accent 4" w:uiPriority="64"/>
-    <w:lsdException w:name="Medium List 1 Accent 4" w:uiPriority="65"/>
-    <w:lsdException w:name="Medium List 2 Accent 4" w:uiPriority="66"/>
-    <w:lsdException w:name="Medium Grid 1 Accent 4" w:uiPriority="67"/>
-    <w:lsdException w:name="Medium Grid 2 Accent 4" w:uiPriority="68"/>
-    <w:lsdException w:name="Medium Grid 3 Accent 4" w:uiPriority="69"/>
-    <w:lsdException w:name="Dark List Accent 4" w:uiPriority="70"/>
-    <w:lsdException w:name="Colorful Shading Accent 4" w:uiPriority="71"/>
-    <w:lsdException w:name="Colorful List Accent 4" w:uiPriority="72"/>
-    <w:lsdException w:name="Colorful Grid Accent 4" w:uiPriority="73"/>
-    <w:lsdException w:name="Light Shading Accent 5" w:uiPriority="60"/>
-    <w:lsdException w:name="Light List Accent 5" w:uiPriority="61"/>
-    <w:lsdException w:name="Light Grid Accent 5" w:uiPriority="62"/>
-    <w:lsdException w:name="Medium Shading 1 Accent 5" w:uiPriority="63"/>
-    <w:lsdException w:name="Medium Shading 2 Accent 5" w:uiPriority="64"/>
-    <w:lsdException w:name="Medium List 1 Accent 5" w:uiPriority="65"/>
-    <w:lsdException w:name="Medium List 2 Accent 5" w:uiPriority="66"/>
-    <w:lsdException w:name="Medium Grid 1 Accent 5" w:uiPriority="67"/>
-    <w:lsdException w:name="Medium Grid 2 Accent 5" w:uiPriority="68"/>
-    <w:lsdException w:name="Medium Grid 3 Accent 5" w:uiPriority="69"/>
-    <w:lsdException w:name="Dark List Accent 5" w:uiPriority="70"/>
-    <w:lsdException w:name="Colorful Shading Accent 5" w:uiPriority="71"/>
-    <w:lsdException w:name="Colorful List Accent 5" w:uiPriority="72"/>
-    <w:lsdException w:name="Colorful Grid Accent 5" w:uiPriority="73"/>
-    <w:lsdException w:name="Light Shading Accent 6" w:uiPriority="60"/>
-    <w:lsdException w:name="Light List Accent 6" w:uiPriority="61"/>
-    <w:lsdException w:name="Light Grid Accent 6" w:uiPriority="62"/>
-    <w:lsdException w:name="Medium Shading 1 Accent 6" w:uiPriority="63"/>
-    <w:lsdException w:name="Medium Shading 2 Accent 6" w:uiPriority="64"/>
-    <w:lsdException w:name="Medium List 1 Accent 6" w:uiPriority="65"/>
-    <w:lsdException w:name="Medium List 2 Accent 6" w:uiPriority="66"/>
-    <w:lsdException w:name="Medium Grid 1 Accent 6" w:uiPriority="67"/>
-    <w:lsdException w:name="Medium Grid 2 Accent 6" w:uiPriority="68"/>
-    <w:lsdException w:name="Medium Grid 3 Accent 6" w:uiPriority="69"/>
-    <w:lsdException w:name="Dark List Accent 6" w:uiPriority="70"/>
-    <w:lsdException w:name="Colorful Shading Accent 6" w:uiPriority="71"/>
-    <w:lsdException w:name="Colorful List Accent 6" w:uiPriority="72"/>
-    <w:lsdException w:name="Colorful Grid Accent 6" w:uiPriority="73"/>
-    <w:lsdException w:name="Subtle Emphasis" w:uiPriority="19" w:qFormat="1"/>
-    <w:lsdException w:name="Intense Emphasis" w:uiPriority="21" w:qFormat="1"/>
-    <w:lsdException w:name="Subtle Reference" w:uiPriority="31" w:qFormat="1"/>
-    <w:lsdException w:name="Intense Reference" w:uiPriority="32" w:qFormat="1"/>
-    <w:lsdException w:name="Book Title" w:uiPriority="33" w:qFormat="1"/>
-    <w:lsdException w:name="Bibliography" w:semiHidden="1" w:uiPriority="37" w:unhideWhenUsed="1"/>
-    <w:lsdException w:name="TOC Heading" w:semiHidden="1" w:uiPriority="39" w:unhideWhenUsed="1" w:qFormat="1"/>
-    <w:lsdException w:name="Plain Table 1" w:uiPriority="41"/>
-    <w:lsdException w:name="Plain Table 2" w:uiPriority="42"/>
-    <w:lsdException w:name="Plain Table 3" w:uiPriority="43"/>
-    <w:lsdException w:name="Plain Table 4" w:uiPriority="44"/>
-    <w:lsdException w:name="Plain Table 5" w:uiPriority="45"/>
-    <w:lsdException w:name="Grid Table Light" w:uiPriority="40"/>
-    <w:lsdException w:name="Grid Table 1 Light" w:uiPriority="46"/>
-    <w:lsdException w:name="Grid Table 2" w:uiPriority="47"/>
-    <w:lsdException w:name="Grid Table 3" w:uiPriority="48"/>
-    <w:lsdException w:name="Grid Table 4" w:uiPriority="49"/>
-    <w:lsdException w:name="Grid Table 5 Dark" w:uiPriority="50"/>
-    <w:lsdException w:name="Grid Table 6 Colorful" w:uiPriority="51"/>
-    <w:lsdException w:name="Grid Table 7 Colorful" w:uiPriority="52"/>
-    <w:lsdException w:name="Grid Table 1 Light Accent 1" w:uiPriority="46"/>
-    <w:lsdException w:name="Grid Table 2 Accent 1" w:uiPriority="47"/>
-    <w:lsdException w:name="Grid Table 3 Accent 1" w:uiPriority="48"/>
-    <w:lsdException w:name="Grid Table 4 Accent 1" w:uiPriority="49"/>
-    <w:lsdException w:name="Grid Table 5 Dark Accent 1" w:uiPriority="50"/>
-    <w:lsdException w:name="Grid Table 6 Colorful Accent 1" w:uiPriority="51"/>
-    <w:lsdException w:name="Grid Table 7 Colorful Accent 1" w:uiPriority="52"/>
-    <w:lsdException w:name="Grid Table 1 Light Accent 2" w:uiPriority="46"/>
-    <w:lsdException w:name="Grid Table 2 Accent 2" w:uiPriority="47"/>
-    <w:lsdException w:name="Grid Table 3 Accent 2" w:uiPriority="48"/>
-    <w:lsdException w:name="Grid Table 4 Accent 2" w:uiPriority="49"/>
-    <w:lsdException w:name="Grid Table 5 Dark Accent 2" w:uiPriority="50"/>
-    <w:lsdException w:name="Grid Table 6 Colorful Accent 2" w:uiPriority="51"/>
-    <w:lsdException w:name="Grid Table 7 Colorful Accent 2" w:uiPriority="52"/>
-    <w:lsdException w:name="Grid Table 1 Light Accent 3" w:uiPriority="46"/>
-    <w:lsdException w:name="Grid Table 2 Accent 3" w:uiPriority="47"/>
-    <w:lsdException w:name="Grid Table 3 Accent 3" w:uiPriority="48"/>
-    <w:lsdException w:name="Grid Table 4 Accent 3" w:uiPriority="49"/>
-    <w:lsdException w:name="Grid Table 5 Dark Accent 3" w:uiPriority="50"/>
-    <w:lsdException w:name="Grid Table 6 Colorful Accent 3" w:uiPriority="51"/>
-    <w:lsdException w:name="Grid Table 7 Colorful Accent 3" w:uiPriority="52"/>
-    <w:lsdException w:name="Grid Table 1 Light Accent 4" w:uiPriority="46"/>
-    <w:lsdException w:name="Grid Table 2 Accent 4" w:uiPriority="47"/>
-    <w:lsdException w:name="Grid Table 3 Accent 4" w:uiPriority="48"/>
-    <w:lsdException w:name="Grid Table 4 Accent 4" w:uiPriority="49"/>
-    <w:lsdException w:name="Grid Table 5 Dark Accent 4" w:uiPriority="50"/>
-    <w:lsdException w:name="Grid Table 6 Colorful Accent 4" w:uiPriority="51"/>
-    <w:lsdException w:name="Grid Table 7 Colorful Accent 4" w:uiPriority="52"/>
-    <w:lsdException w:name="Grid Table 1 Light Accent 5" w:uiPriority="46"/>
-    <w:lsdException w:name="Grid Table 2 Accent 5" w:uiPriority="47"/>
-    <w:lsdException w:name="Grid Table 3 Accent 5" w:uiPriority="48"/>
-    <w:lsdException w:name="Grid Table 4 Accent 5" w:uiPriority="49"/>
-    <w:lsdException w:name="Grid Table 5 Dark Accent 5" w:uiPriority="50"/>
-    <w:lsdException w:name="Grid Table 6 Colorful Accent 5" w:uiPriority="51"/>
-    <w:lsdException w:name="Grid Table 7 Colorful Accent 5" w:uiPriority="52"/>
-    <w:lsdException w:name="Grid Table 1 Light Accent 6" w:uiPriority="46"/>
-    <w:lsdException w:name="Grid Table 2 Accent 6" w:uiPriority="47"/>
-    <w:lsdException w:name="Grid Table 3 Accent 6" w:uiPriority="48"/>
-    <w:lsdException w:name="Grid Table 4 Accent 6" w:uiPriority="49"/>
-    <w:lsdException w:name="Grid Table 5 Dark Accent 6" w:uiPriority="50"/>
-    <w:lsdException w:name="Grid Table 6 Colorful Accent 6" w:uiPriority="51"/>
-    <w:lsdException w:name="Grid Table 7 Colorful Accent 6" w:uiPriority="52"/>
-    <w:lsdException w:name="List Table 1 Light" w:uiPriority="46"/>
-    <w:lsdException w:name="List Table 2" w:uiPriority="47"/>
-    <w:lsdException w:name="List Table 3" w:uiPriority="48"/>
-    <w:lsdException w:name="List Table 4" w:uiPriority="49"/>
-    <w:lsdException w:name="List Table 5 Dark" w:uiPriority="50"/>
-    <w:lsdException w:name="List Table 6 Colorful" w:uiPriority="51"/>
-    <w:lsdException w:name="List Table 7 Colorful" w:uiPriority="52"/>
-    <w:lsdException w:name="List Table 1 Light Accent 1" w:uiPriority="46"/>
-    <w:lsdException w:name="List Table 2 Accent 1" w:uiPriority="47"/>
-    <w:lsdException w:name="List Table 3 Accent 1" w:uiPriority="48"/>
-    <w:lsdException w:name="List Table 4 Accent 1" w:uiPriority="49"/>
-    <w:lsdException w:name="List Table 5 Dark Accent 1" w:uiPriority="50"/>
-    <w:lsdException w:name="List Table 6 Colorful Accent 1" w:uiPriority="51"/>
-    <w:lsdException w:name="List Table 7 Colorful Accent 1" w:uiPriority="52"/>
-    <w:lsdException w:name="List Table 1 Light Accent 2" w:uiPriority="46"/>
-    <w:lsdException w:name="List Table 2 Accent 2" w:uiPriority="47"/>
-    <w:lsdException w:name="List Table 3 Accent 2" w:uiPriority="48"/>
-    <w:lsdException w:name="List Table 4 Accent 2" w:uiPriority="49"/>
-    <w:lsdException w:name="List Table 5 Dark Accent 2" w:uiPriority="50"/>
-    <w:lsdException w:name="List Table 6 Colorful Accent 2" w:uiPriority="51"/>
-    <w:lsdException w:name="List Table 7 Colorful Accent 2" w:uiPriority="52"/>
-    <w:lsdException w:name="List Table 1 Light Accent 3" w:uiPriority="46"/>
-    <w:lsdException w:name="List Table 2 Accent 3" w:uiPriority="47"/>
-    <w:lsdException w:name="List Table 3 Accent 3" w:uiPriority="48"/>
-    <w:lsdException w:name="List Table 4 Accent 3" w:uiPriority="49"/>
-    <w:lsdException w:name="List Table 5 Dark Accent 3" w:uiPriority="50"/>
-    <w:lsdException w:name="List Table 6 Colorful Accent 3" w:uiPriority="51"/>
-    <w:lsdException w:name="List Table 7 Colorful Accent 3" w:uiPriority="52"/>
-    <w:lsdException w:name="List Table 1 Light Accent 4" w:uiPriority="46"/>
-    <w:lsdException w:name="List Table 2 Accent 4" w:uiPriority="47"/>
-    <w:lsdException w:name="List Table 3 Accent 4" w:uiPriority="48"/>
-    <w:lsdException w:name="List Table 4 Accent 4" w:uiPriority="49"/>
-    <w:lsdException w:name="List Table 5 Dark Accent 4" w:uiPriority="50"/>
-    <w:lsdException w:name="List Table 6 Colorful Accent 4" w:uiPriority="51"/>
-    <w:lsdException w:name="List Table 7 Colorful Accent 4" w:uiPriority="52"/>
-    <w:lsdException w:name="List Table 1 Light Accent 5" w:uiPriority="46"/>
-    <w:lsdException w:name="List Table 2 Accent 5" w:uiPriority="47"/>
-    <w:lsdException w:name="List Table 3 Accent 5" w:uiPriority="48"/>
-    <w:lsdException w:name="List Table 4 Accent 5" w:uiPriority="49"/>
-    <w:lsdException w:name="List Table 5 Dark Accent 5" w:uiPriority="50"/>
-    <w:lsdException w:name="List Table 6 Colorful Accent 5" w:uiPriority="51"/>
-    <w:lsdException w:name="List Table 7 Colorful Accent 5" w:uiPriority="52"/>
-    <w:lsdException w:name="List Table 1 Light Accent 6" w:uiPriority="46"/>
-    <w:lsdException w:name="List Table 2 Accent 6" w:uiPriority="47"/>
-    <w:lsdException w:name="List Table 3 Accent 6" w:uiPriority="48"/>
-    <w:lsdException w:name="List Table 4 Accent 6" w:uiPriority="49"/>
-    <w:lsdException w:name="List Table 5 Dark Accent 6" w:uiPriority="50"/>
-    <w:lsdException w:name="List Table 6 Colorful Accent 6" w:uiPriority="51"/>
-    <w:lsdException w:name="List Table 7 Colorful Accent 6" w:uiPriority="52"/>
+  <w:latentStyles w:defLockedState="0" w:defUIPriority="99" w:defSemiHidden="1" w:defUnhideWhenUsed="1" w:defQFormat="0" w:count="267">
+    <w:lsdException w:name="Normal" w:semiHidden="0" w:uiPriority="0" w:unhideWhenUsed="0" w:qFormat="1"/>
+    <w:lsdException w:name="heading 1" w:semiHidden="0" w:uiPriority="9" w:unhideWhenUsed="0" w:qFormat="1"/>
+    <w:lsdException w:name="heading 2" w:uiPriority="9" w:qFormat="1"/>
+    <w:lsdException w:name="heading 3" w:uiPriority="9" w:qFormat="1"/>
+    <w:lsdException w:name="heading 4" w:uiPriority="9" w:qFormat="1"/>
+    <w:lsdException w:name="heading 5" w:uiPriority="9" w:qFormat="1"/>
+    <w:lsdException w:name="heading 6" w:uiPriority="9" w:qFormat="1"/>
+    <w:lsdException w:name="heading 7" w:uiPriority="9" w:qFormat="1"/>
+    <w:lsdException w:name="heading 8" w:uiPriority="9" w:qFormat="1"/>
+    <w:lsdException w:name="heading 9" w:uiPriority="9" w:qFormat="1"/>
+    <w:lsdException w:name="toc 1" w:uiPriority="39"/>
+    <w:lsdException w:name="toc 2" w:uiPriority="39"/>
+    <w:lsdException w:name="toc 3" w:uiPriority="39"/>
+    <w:lsdException w:name="toc 4" w:uiPriority="39"/>
+    <w:lsdException w:name="toc 5" w:uiPriority="39"/>
+    <w:lsdException w:name="toc 6" w:uiPriority="39"/>
+    <w:lsdException w:name="toc 7" w:uiPriority="39"/>
+    <w:lsdException w:name="toc 8" w:uiPriority="39"/>
+    <w:lsdException w:name="toc 9" w:uiPriority="39"/>
+    <w:lsdException w:name="caption" w:uiPriority="35" w:qFormat="1"/>
+    <w:lsdException w:name="Title" w:semiHidden="0" w:uiPriority="10" w:unhideWhenUsed="0" w:qFormat="1"/>
+    <w:lsdException w:name="Default Paragraph Font" w:uiPriority="1"/>
+    <w:lsdException w:name="Subtitle" w:semiHidden="0" w:uiPriority="11" w:unhideWhenUsed="0" w:qFormat="1"/>
+    <w:lsdException w:name="Strong" w:semiHidden="0" w:uiPriority="22" w:unhideWhenUsed="0" w:qFormat="1"/>
+    <w:lsdException w:name="Emphasis" w:semiHidden="0" w:uiPriority="20" w:unhideWhenUsed="0" w:qFormat="1"/>
+    <w:lsdException w:name="Table Grid" w:semiHidden="0" w:uiPriority="59" w:unhideWhenUsed="0"/>
+    <w:lsdException w:name="Placeholder Text" w:unhideWhenUsed="0"/>
+    <w:lsdException w:name="No Spacing" w:semiHidden="0" w:uiPriority="1" w:unhideWhenUsed="0" w:qFormat="1"/>
+    <w:lsdException w:name="Light Shading" w:semiHidden="0" w:uiPriority="60" w:unhideWhenUsed="0"/>
+    <w:lsdException w:name="Light List" w:semiHidden="0" w:uiPriority="61" w:unhideWhenUsed="0"/>
+    <w:lsdException w:name="Light Grid" w:semiHidden="0" w:uiPriority="62" w:unhideWhenUsed="0"/>
+    <w:lsdException w:name="Medium Shading 1" w:semiHidden="0" w:uiPriority="63" w:unhideWhenUsed="0"/>
+    <w:lsdException w:name="Medium Shading 2" w:semiHidden="0" w:uiPriority="64" w:unhideWhenUsed="0"/>
+    <w:lsdException w:name="Medium List 1" w:semiHidden="0" w:uiPriority="65" w:unhideWhenUsed="0"/>
+    <w:lsdException w:name="Medium List 2" w:semiHidden="0" w:uiPriority="66" w:unhideWhenUsed="0"/>
+    <w:lsdException w:name="Medium Grid 1" w:semiHidden="0" w:uiPriority="67" w:unhideWhenUsed="0"/>
+    <w:lsdException w:name="Medium Grid 2" w:semiHidden="0" w:uiPriority="68" w:unhideWhenUsed="0"/>
+    <w:lsdException w:name="Medium Grid 3" w:semiHidden="0" w:uiPriority="69" w:unhideWhenUsed="0"/>
+    <w:lsdException w:name="Dark List" w:semiHidden="0" w:uiPriority="70" w:unhideWhenUsed="0"/>
+    <w:lsdException w:name="Colorful Shading" w:semiHidden="0" w:uiPriority="71" w:unhideWhenUsed="0"/>
+    <w:lsdException w:name="Colorful List" w:semiHidden="0" w:uiPriority="72" w:unhideWhenUsed="0"/>
+    <w:lsdException w:name="Colorful Grid" w:semiHidden="0" w:uiPriority="73" w:unhideWhenUsed="0"/>
+    <w:lsdException w:name="Light Shading Accent 1" w:semiHidden="0" w:uiPriority="60" w:unhideWhenUsed="0"/>
+    <w:lsdException w:name="Light List Accent 1" w:semiHidden="0" w:uiPriority="61" w:unhideWhenUsed="0"/>
+    <w:lsdException w:name="Light Grid Accent 1" w:semiHidden="0" w:uiPriority="62" w:unhideWhenUsed="0"/>
+    <w:lsdException w:name="Medium Shading 1 Accent 1" w:semiHidden="0" w:uiPriority="63" w:unhideWhenUsed="0"/>
+    <w:lsdException w:name="Medium Shading 2 Accent 1" w:semiHidden="0" w:uiPriority="64" w:unhideWhenUsed="0"/>
+    <w:lsdException w:name="Medium List 1 Accent 1" w:semiHidden="0" w:uiPriority="65" w:unhideWhenUsed="0"/>
+    <w:lsdException w:name="Revision" w:unhideWhenUsed="0"/>
+    <w:lsdException w:name="List Paragraph" w:semiHidden="0" w:uiPriority="34" w:unhideWhenUsed="0" w:qFormat="1"/>
+    <w:lsdException w:name="Quote" w:semiHidden="0" w:uiPriority="29" w:unhideWhenUsed="0" w:qFormat="1"/>
+    <w:lsdException w:name="Intense Quote" w:semiHidden="0" w:uiPriority="30" w:unhideWhenUsed="0" w:qFormat="1"/>
+    <w:lsdException w:name="Medium List 2 Accent 1" w:semiHidden="0" w:uiPriority="66" w:unhideWhenUsed="0"/>
+    <w:lsdException w:name="Medium Grid 1 Accent 1" w:semiHidden="0" w:uiPriority="67" w:unhideWhenUsed="0"/>
+    <w:lsdException w:name="Medium Grid 2 Accent 1" w:semiHidden="0" w:uiPriority="68" w:unhideWhenUsed="0"/>
+    <w:lsdException w:name="Medium Grid 3 Accent 1" w:semiHidden="0" w:uiPriority="69" w:unhideWhenUsed="0"/>
+    <w:lsdException w:name="Dark List Accent 1" w:semiHidden="0" w:uiPriority="70" w:unhideWhenUsed="0"/>
+    <w:lsdException w:name="Colorful Shading Accent 1" w:semiHidden="0" w:uiPriority="71" w:unhideWhenUsed="0"/>
+    <w:lsdException w:name="Colorful List Accent 1" w:semiHidden="0" w:uiPriority="72" w:unhideWhenUsed="0"/>
+    <w:lsdException w:name="Colorful Grid Accent 1" w:semiHidden="0" w:uiPriority="73" w:unhideWhenUsed="0"/>
+    <w:lsdException w:name="Light Shading Accent 2" w:semiHidden="0" w:uiPriority="60" w:unhideWhenUsed="0"/>
+    <w:lsdException w:name="Light List Accent 2" w:semiHidden="0" w:uiPriority="61" w:unhideWhenUsed="0"/>
+    <w:lsdException w:name="Light Grid Accent 2" w:semiHidden="0" w:uiPriority="62" w:unhideWhenUsed="0"/>
+    <w:lsdException w:name="Medium Shading 1 Accent 2" w:semiHidden="0" w:uiPriority="63" w:unhideWhenUsed="0"/>
+    <w:lsdException w:name="Medium Shading 2 Accent 2" w:semiHidden="0" w:uiPriority="64" w:unhideWhenUsed="0"/>
+    <w:lsdException w:name="Medium List 1 Accent 2" w:semiHidden="0" w:uiPriority="65" w:unhideWhenUsed="0"/>
+    <w:lsdException w:name="Medium List 2 Accent 2" w:semiHidden="0" w:uiPriority="66" w:unhideWhenUsed="0"/>
+    <w:lsdException w:name="Medium Grid 1 Accent 2" w:semiHidden="0" w:uiPriority="67" w:unhideWhenUsed="0"/>
+    <w:lsdException w:name="Medium Grid 2 Accent 2" w:semiHidden="0" w:uiPriority="68" w:unhideWhenUsed="0"/>
+    <w:lsdException w:name="Medium Grid 3 Accent 2" w:semiHidden="0" w:uiPriority="69" w:unhideWhenUsed="0"/>
+    <w:lsdException w:name="Dark List Accent 2" w:semiHidden="0" w:uiPriority="70" w:unhideWhenUsed="0"/>
+    <w:lsdException w:name="Colorful Shading Accent 2" w:semiHidden="0" w:uiPriority="71" w:unhideWhenUsed="0"/>
+    <w:lsdException w:name="Colorful List Accent 2" w:semiHidden="0" w:uiPriority="72" w:unhideWhenUsed="0"/>
+    <w:lsdException w:name="Colorful Grid Accent 2" w:semiHidden="0" w:uiPriority="73" w:unhideWhenUsed="0"/>
+    <w:lsdException w:name="Light Shading Accent 3" w:semiHidden="0" w:uiPriority="60" w:unhideWhenUsed="0"/>
+    <w:lsdException w:name="Light List Accent 3" w:semiHidden="0" w:uiPriority="61" w:unhideWhenUsed="0"/>
+    <w:lsdException w:name="Light Grid Accent 3" w:semiHidden="0" w:uiPriority="62" w:unhideWhenUsed="0"/>
+    <w:lsdException w:name="Medium Shading 1 Accent 3" w:semiHidden="0" w:uiPriority="63" w:unhideWhenUsed="0"/>
+    <w:lsdException w:name="Medium Shading 2 Accent 3" w:semiHidden="0" w:uiPriority="64" w:unhideWhenUsed="0"/>
+    <w:lsdException w:name="Medium List 1 Accent 3" w:semiHidden="0" w:uiPriority="65" w:unhideWhenUsed="0"/>
+    <w:lsdException w:name="Medium List 2 Accent 3" w:semiHidden="0" w:uiPriority="66" w:unhideWhenUsed="0"/>
+    <w:lsdException w:name="Medium Grid 1 Accent 3" w:semiHidden="0" w:uiPriority="67" w:unhideWhenUsed="0"/>
+    <w:lsdException w:name="Medium Grid 2 Accent 3" w:semiHidden="0" w:uiPriority="68" w:unhideWhenUsed="0"/>
+    <w:lsdException w:name="Medium Grid 3 Accent 3" w:semiHidden="0" w:uiPriority="69" w:unhideWhenUsed="0"/>
+    <w:lsdException w:name="Dark List Accent 3" w:semiHidden="0" w:uiPriority="70" w:unhideWhenUsed="0"/>
+    <w:lsdException w:name="Colorful Shading Accent 3" w:semiHidden="0" w:uiPriority="71" w:unhideWhenUsed="0"/>
+    <w:lsdException w:name="Colorful List Accent 3" w:semiHidden="0" w:uiPriority="72" w:unhideWhenUsed="0"/>
+    <w:lsdException w:name="Colorful Grid Accent 3" w:semiHidden="0" w:uiPriority="73" w:unhideWhenUsed="0"/>
+    <w:lsdException w:name="Light Shading Accent 4" w:semiHidden="0" w:uiPriority="60" w:unhideWhenUsed="0"/>
+    <w:lsdException w:name="Light List Accent 4" w:semiHidden="0" w:uiPriority="61" w:unhideWhenUsed="0"/>
+    <w:lsdException w:name="Light Grid Accent 4" w:semiHidden="0" w:uiPriority="62" w:unhideWhenUsed="0"/>
+    <w:lsdException w:name="Medium Shading 1 Accent 4" w:semiHidden="0" w:uiPriority="63" w:unhideWhenUsed="0"/>
+    <w:lsdException w:name="Medium Shading 2 Accent 4" w:semiHidden="0" w:uiPriority="64" w:unhideWhenUsed="0"/>
+    <w:lsdException w:name="Medium List 1 Accent 4" w:semiHidden="0" w:uiPriority="65" w:unhideWhenUsed="0"/>
+    <w:lsdException w:name="Medium List 2 Accent 4" w:semiHidden="0" w:uiPriority="66" w:unhideWhenUsed="0"/>
+    <w:lsdException w:name="Medium Grid 1 Accent 4" w:semiHidden="0" w:uiPriority="67" w:unhideWhenUsed="0"/>
+    <w:lsdException w:name="Medium Grid 2 Accent 4" w:semiHidden="0" w:uiPriority="68" w:unhideWhenUsed="0"/>
+    <w:lsdException w:name="Medium Grid 3 Accent 4" w:semiHidden="0" w:uiPriority="69" w:unhideWhenUsed="0"/>
+    <w:lsdException w:name="Dark List Accent 4" w:semiHidden="0" w:uiPriority="70" w:unhideWhenUsed="0"/>
+    <w:lsdException w:name="Colorful Shading Accent 4" w:semiHidden="0" w:uiPriority="71" w:unhideWhenUsed="0"/>
+    <w:lsdException w:name="Colorful List Accent 4" w:semiHidden="0" w:uiPriority="72" w:unhideWhenUsed="0"/>
+    <w:lsdException w:name="Colorful Grid Accent 4" w:semiHidden="0" w:uiPriority="73" w:unhideWhenUsed="0"/>
+    <w:lsdException w:name="Light Shading Accent 5" w:semiHidden="0" w:uiPriority="60" w:unhideWhenUsed="0"/>
+    <w:lsdException w:name="Light List Accent 5" w:semiHidden="0" w:uiPriority="61" w:unhideWhenUsed="0"/>
+    <w:lsdException w:name="Light Grid Accent 5" w:semiHidden="0" w:uiPriority="62" w:unhideWhenUsed="0"/>
+    <w:lsdException w:name="Medium Shading 1 Accent 5" w:semiHidden="0" w:uiPriority="63" w:unhideWhenUsed="0"/>
+    <w:lsdException w:name="Medium Shading 2 Accent 5" w:semiHidden="0" w:uiPriority="64" w:unhideWhenUsed="0"/>
+    <w:lsdException w:name="Medium List 1 Accent 5" w:semiHidden="0" w:uiPriority="65" w:unhideWhenUsed="0"/>
+    <w:lsdException w:name="Medium List 2 Accent 5" w:semiHidden="0" w:uiPriority="66" w:unhideWhenUsed="0"/>
+    <w:lsdException w:name="Medium Grid 1 Accent 5" w:semiHidden="0" w:uiPriority="67" w:unhideWhenUsed="0"/>
+    <w:lsdException w:name="Medium Grid 2 Accent 5" w:semiHidden="0" w:uiPriority="68" w:unhideWhenUsed="0"/>
+    <w:lsdException w:name="Medium Grid 3 Accent 5" w:semiHidden="0" w:uiPriority="69" w:unhideWhenUsed="0"/>
+    <w:lsdException w:name="Dark List Accent 5" w:semiHidden="0" w:uiPriority="70" w:unhideWhenUsed="0"/>
+    <w:lsdException w:name="Colorful Shading Accent 5" w:semiHidden="0" w:uiPriority="71" w:unhideWhenUsed="0"/>
+    <w:lsdException w:name="Colorful List Accent 5" w:semiHidden="0" w:uiPriority="72" w:unhideWhenUsed="0"/>
+    <w:lsdException w:name="Colorful Grid Accent 5" w:semiHidden="0" w:uiPriority="73" w:unhideWhenUsed="0"/>
+    <w:lsdException w:name="Light Shading Accent 6" w:semiHidden="0" w:uiPriority="60" w:unhideWhenUsed="0"/>
+    <w:lsdException w:name="Light List Accent 6" w:semiHidden="0" w:uiPriority="61" w:unhideWhenUsed="0"/>
+    <w:lsdException w:name="Light Grid Accent 6" w:semiHidden="0" w:uiPriority="62" w:unhideWhenUsed="0"/>
+    <w:lsdException w:name="Medium Shading 1 Accent 6" w:semiHidden="0" w:uiPriority="63" w:unhideWhenUsed="0"/>
+    <w:lsdException w:name="Medium Shading 2 Accent 6" w:semiHidden="0" w:uiPriority="64" w:unhideWhenUsed="0"/>
+    <w:lsdException w:name="Medium List 1 Accent 6" w:semiHidden="0" w:uiPriority="65" w:unhideWhenUsed="0"/>
+    <w:lsdException w:name="Medium List 2 Accent 6" w:semiHidden="0" w:uiPriority="66" w:unhideWhenUsed="0"/>
+    <w:lsdException w:name="Medium Grid 1 Accent 6" w:semiHidden="0" w:uiPriority="67" w:unhideWhenUsed="0"/>
+    <w:lsdException w:name="Medium Grid 2 Accent 6" w:semiHidden="0" w:uiPriority="68" w:unhideWhenUsed="0"/>
+    <w:lsdException w:name="Medium Grid 3 Accent 6" w:semiHidden="0" w:uiPriority="69" w:unhideWhenUsed="0"/>
+    <w:lsdException w:name="Dark List Accent 6" w:semiHidden="0" w:uiPriority="70" w:unhideWhenUsed="0"/>
+    <w:lsdException w:name="Colorful Shading Accent 6" w:semiHidden="0" w:uiPriority="71" w:unhideWhenUsed="0"/>
+    <w:lsdException w:name="Colorful List Accent 6" w:semiHidden="0" w:uiPriority="72" w:unhideWhenUsed="0"/>
+    <w:lsdException w:name="Colorful Grid Accent 6" w:semiHidden="0" w:uiPriority="73" w:unhideWhenUsed="0"/>
+    <w:lsdException w:name="Subtle Emphasis" w:semiHidden="0" w:uiPriority="19" w:unhideWhenUsed="0" w:qFormat="1"/>
+    <w:lsdException w:name="Intense Emphasis" w:semiHidden="0" w:uiPriority="21" w:unhideWhenUsed="0" w:qFormat="1"/>
+    <w:lsdException w:name="Subtle Reference" w:semiHidden="0" w:uiPriority="31" w:unhideWhenUsed="0" w:qFormat="1"/>
+    <w:lsdException w:name="Intense Reference" w:semiHidden="0" w:uiPriority="32" w:unhideWhenUsed="0" w:qFormat="1"/>
+    <w:lsdException w:name="Book Title" w:semiHidden="0" w:uiPriority="33" w:unhideWhenUsed="0" w:qFormat="1"/>
+    <w:lsdException w:name="Bibliography" w:uiPriority="37"/>
+    <w:lsdException w:name="TOC Heading" w:uiPriority="39" w:qFormat="1"/>
   </w:latentStyles>
   <w:style w:type="paragraph" w:default="1" w:styleId="Normal">
     <w:name w:val="Normal"/>
@@ -2153,6 +2418,256 @@
       <w:color w:val="0000FF"/>
       <w:u w:val="single"/>
     </w:rPr>
+  </w:style>
+  <w:style w:type="paragraph" w:styleId="ListParagraph">
+    <w:name w:val="List Paragraph"/>
+    <w:basedOn w:val="Normal"/>
+    <w:uiPriority w:val="34"/>
+    <w:qFormat/>
+    <w:rsid w:val="00E73C19"/>
+    <w:pPr>
+      <w:ind w:left="720"/>
+      <w:contextualSpacing/>
+    </w:pPr>
+  </w:style>
+</w:styles>
+</file>
+
+<file path=word/stylesWithEffects.xml><?xml version="1.0" encoding="utf-8"?>
+<w:styles xmlns:wpc="http://schemas.microsoft.com/office/word/2010/wordprocessingCanvas" xmlns:mc="http://schemas.openxmlformats.org/markup-compatibility/2006" xmlns:o="urn:schemas-microsoft-com:office:office" xmlns:r="http://schemas.openxmlformats.org/officeDocument/2006/relationships" xmlns:m="http://schemas.openxmlformats.org/officeDocument/2006/math" xmlns:v="urn:schemas-microsoft-com:vml" xmlns:wp14="http://schemas.microsoft.com/office/word/2010/wordprocessingDrawing" xmlns:wp="http://schemas.openxmlformats.org/drawingml/2006/wordprocessingDrawing" xmlns:w10="urn:schemas-microsoft-com:office:word" xmlns:w="http://schemas.openxmlformats.org/wordprocessingml/2006/main" xmlns:w14="http://schemas.microsoft.com/office/word/2010/wordml" xmlns:wpg="http://schemas.microsoft.com/office/word/2010/wordprocessingGroup" xmlns:wpi="http://schemas.microsoft.com/office/word/2010/wordprocessingInk" xmlns:wne="http://schemas.microsoft.com/office/word/2006/wordml" xmlns:wps="http://schemas.microsoft.com/office/word/2010/wordprocessingShape" mc:Ignorable="w14 wp14">
+  <w:docDefaults>
+    <w:rPrDefault>
+      <w:rPr>
+        <w:rFonts w:asciiTheme="minorHAnsi" w:eastAsiaTheme="minorHAnsi" w:hAnsiTheme="minorHAnsi" w:cstheme="minorBidi"/>
+        <w:sz w:val="22"/>
+        <w:szCs w:val="22"/>
+        <w:lang w:val="en-US" w:eastAsia="en-US" w:bidi="ar-SA"/>
+      </w:rPr>
+    </w:rPrDefault>
+    <w:pPrDefault>
+      <w:pPr>
+        <w:spacing w:after="200" w:line="276" w:lineRule="auto"/>
+      </w:pPr>
+    </w:pPrDefault>
+  </w:docDefaults>
+  <w:latentStyles w:defLockedState="0" w:defUIPriority="99" w:defSemiHidden="1" w:defUnhideWhenUsed="1" w:defQFormat="0" w:count="267">
+    <w:lsdException w:name="Normal" w:semiHidden="0" w:uiPriority="0" w:unhideWhenUsed="0" w:qFormat="1"/>
+    <w:lsdException w:name="heading 1" w:semiHidden="0" w:uiPriority="9" w:unhideWhenUsed="0" w:qFormat="1"/>
+    <w:lsdException w:name="heading 2" w:uiPriority="9" w:qFormat="1"/>
+    <w:lsdException w:name="heading 3" w:uiPriority="9" w:qFormat="1"/>
+    <w:lsdException w:name="heading 4" w:uiPriority="9" w:qFormat="1"/>
+    <w:lsdException w:name="heading 5" w:uiPriority="9" w:qFormat="1"/>
+    <w:lsdException w:name="heading 6" w:uiPriority="9" w:qFormat="1"/>
+    <w:lsdException w:name="heading 7" w:uiPriority="9" w:qFormat="1"/>
+    <w:lsdException w:name="heading 8" w:uiPriority="9" w:qFormat="1"/>
+    <w:lsdException w:name="heading 9" w:uiPriority="9" w:qFormat="1"/>
+    <w:lsdException w:name="toc 1" w:uiPriority="39"/>
+    <w:lsdException w:name="toc 2" w:uiPriority="39"/>
+    <w:lsdException w:name="toc 3" w:uiPriority="39"/>
+    <w:lsdException w:name="toc 4" w:uiPriority="39"/>
+    <w:lsdException w:name="toc 5" w:uiPriority="39"/>
+    <w:lsdException w:name="toc 6" w:uiPriority="39"/>
+    <w:lsdException w:name="toc 7" w:uiPriority="39"/>
+    <w:lsdException w:name="toc 8" w:uiPriority="39"/>
+    <w:lsdException w:name="toc 9" w:uiPriority="39"/>
+    <w:lsdException w:name="caption" w:uiPriority="35" w:qFormat="1"/>
+    <w:lsdException w:name="Title" w:semiHidden="0" w:uiPriority="10" w:unhideWhenUsed="0" w:qFormat="1"/>
+    <w:lsdException w:name="Default Paragraph Font" w:uiPriority="1"/>
+    <w:lsdException w:name="Subtitle" w:semiHidden="0" w:uiPriority="11" w:unhideWhenUsed="0" w:qFormat="1"/>
+    <w:lsdException w:name="Strong" w:semiHidden="0" w:uiPriority="22" w:unhideWhenUsed="0" w:qFormat="1"/>
+    <w:lsdException w:name="Emphasis" w:semiHidden="0" w:uiPriority="20" w:unhideWhenUsed="0" w:qFormat="1"/>
+    <w:lsdException w:name="Table Grid" w:semiHidden="0" w:uiPriority="59" w:unhideWhenUsed="0"/>
+    <w:lsdException w:name="Placeholder Text" w:unhideWhenUsed="0"/>
+    <w:lsdException w:name="No Spacing" w:semiHidden="0" w:uiPriority="1" w:unhideWhenUsed="0" w:qFormat="1"/>
+    <w:lsdException w:name="Light Shading" w:semiHidden="0" w:uiPriority="60" w:unhideWhenUsed="0"/>
+    <w:lsdException w:name="Light List" w:semiHidden="0" w:uiPriority="61" w:unhideWhenUsed="0"/>
+    <w:lsdException w:name="Light Grid" w:semiHidden="0" w:uiPriority="62" w:unhideWhenUsed="0"/>
+    <w:lsdException w:name="Medium Shading 1" w:semiHidden="0" w:uiPriority="63" w:unhideWhenUsed="0"/>
+    <w:lsdException w:name="Medium Shading 2" w:semiHidden="0" w:uiPriority="64" w:unhideWhenUsed="0"/>
+    <w:lsdException w:name="Medium List 1" w:semiHidden="0" w:uiPriority="65" w:unhideWhenUsed="0"/>
+    <w:lsdException w:name="Medium List 2" w:semiHidden="0" w:uiPriority="66" w:unhideWhenUsed="0"/>
+    <w:lsdException w:name="Medium Grid 1" w:semiHidden="0" w:uiPriority="67" w:unhideWhenUsed="0"/>
+    <w:lsdException w:name="Medium Grid 2" w:semiHidden="0" w:uiPriority="68" w:unhideWhenUsed="0"/>
+    <w:lsdException w:name="Medium Grid 3" w:semiHidden="0" w:uiPriority="69" w:unhideWhenUsed="0"/>
+    <w:lsdException w:name="Dark List" w:semiHidden="0" w:uiPriority="70" w:unhideWhenUsed="0"/>
+    <w:lsdException w:name="Colorful Shading" w:semiHidden="0" w:uiPriority="71" w:unhideWhenUsed="0"/>
+    <w:lsdException w:name="Colorful List" w:semiHidden="0" w:uiPriority="72" w:unhideWhenUsed="0"/>
+    <w:lsdException w:name="Colorful Grid" w:semiHidden="0" w:uiPriority="73" w:unhideWhenUsed="0"/>
+    <w:lsdException w:name="Light Shading Accent 1" w:semiHidden="0" w:uiPriority="60" w:unhideWhenUsed="0"/>
+    <w:lsdException w:name="Light List Accent 1" w:semiHidden="0" w:uiPriority="61" w:unhideWhenUsed="0"/>
+    <w:lsdException w:name="Light Grid Accent 1" w:semiHidden="0" w:uiPriority="62" w:unhideWhenUsed="0"/>
+    <w:lsdException w:name="Medium Shading 1 Accent 1" w:semiHidden="0" w:uiPriority="63" w:unhideWhenUsed="0"/>
+    <w:lsdException w:name="Medium Shading 2 Accent 1" w:semiHidden="0" w:uiPriority="64" w:unhideWhenUsed="0"/>
+    <w:lsdException w:name="Medium List 1 Accent 1" w:semiHidden="0" w:uiPriority="65" w:unhideWhenUsed="0"/>
+    <w:lsdException w:name="Revision" w:unhideWhenUsed="0"/>
+    <w:lsdException w:name="List Paragraph" w:semiHidden="0" w:uiPriority="34" w:unhideWhenUsed="0" w:qFormat="1"/>
+    <w:lsdException w:name="Quote" w:semiHidden="0" w:uiPriority="29" w:unhideWhenUsed="0" w:qFormat="1"/>
+    <w:lsdException w:name="Intense Quote" w:semiHidden="0" w:uiPriority="30" w:unhideWhenUsed="0" w:qFormat="1"/>
+    <w:lsdException w:name="Medium List 2 Accent 1" w:semiHidden="0" w:uiPriority="66" w:unhideWhenUsed="0"/>
+    <w:lsdException w:name="Medium Grid 1 Accent 1" w:semiHidden="0" w:uiPriority="67" w:unhideWhenUsed="0"/>
+    <w:lsdException w:name="Medium Grid 2 Accent 1" w:semiHidden="0" w:uiPriority="68" w:unhideWhenUsed="0"/>
+    <w:lsdException w:name="Medium Grid 3 Accent 1" w:semiHidden="0" w:uiPriority="69" w:unhideWhenUsed="0"/>
+    <w:lsdException w:name="Dark List Accent 1" w:semiHidden="0" w:uiPriority="70" w:unhideWhenUsed="0"/>
+    <w:lsdException w:name="Colorful Shading Accent 1" w:semiHidden="0" w:uiPriority="71" w:unhideWhenUsed="0"/>
+    <w:lsdException w:name="Colorful List Accent 1" w:semiHidden="0" w:uiPriority="72" w:unhideWhenUsed="0"/>
+    <w:lsdException w:name="Colorful Grid Accent 1" w:semiHidden="0" w:uiPriority="73" w:unhideWhenUsed="0"/>
+    <w:lsdException w:name="Light Shading Accent 2" w:semiHidden="0" w:uiPriority="60" w:unhideWhenUsed="0"/>
+    <w:lsdException w:name="Light List Accent 2" w:semiHidden="0" w:uiPriority="61" w:unhideWhenUsed="0"/>
+    <w:lsdException w:name="Light Grid Accent 2" w:semiHidden="0" w:uiPriority="62" w:unhideWhenUsed="0"/>
+    <w:lsdException w:name="Medium Shading 1 Accent 2" w:semiHidden="0" w:uiPriority="63" w:unhideWhenUsed="0"/>
+    <w:lsdException w:name="Medium Shading 2 Accent 2" w:semiHidden="0" w:uiPriority="64" w:unhideWhenUsed="0"/>
+    <w:lsdException w:name="Medium List 1 Accent 2" w:semiHidden="0" w:uiPriority="65" w:unhideWhenUsed="0"/>
+    <w:lsdException w:name="Medium List 2 Accent 2" w:semiHidden="0" w:uiPriority="66" w:unhideWhenUsed="0"/>
+    <w:lsdException w:name="Medium Grid 1 Accent 2" w:semiHidden="0" w:uiPriority="67" w:unhideWhenUsed="0"/>
+    <w:lsdException w:name="Medium Grid 2 Accent 2" w:semiHidden="0" w:uiPriority="68" w:unhideWhenUsed="0"/>
+    <w:lsdException w:name="Medium Grid 3 Accent 2" w:semiHidden="0" w:uiPriority="69" w:unhideWhenUsed="0"/>
+    <w:lsdException w:name="Dark List Accent 2" w:semiHidden="0" w:uiPriority="70" w:unhideWhenUsed="0"/>
+    <w:lsdException w:name="Colorful Shading Accent 2" w:semiHidden="0" w:uiPriority="71" w:unhideWhenUsed="0"/>
+    <w:lsdException w:name="Colorful List Accent 2" w:semiHidden="0" w:uiPriority="72" w:unhideWhenUsed="0"/>
+    <w:lsdException w:name="Colorful Grid Accent 2" w:semiHidden="0" w:uiPriority="73" w:unhideWhenUsed="0"/>
+    <w:lsdException w:name="Light Shading Accent 3" w:semiHidden="0" w:uiPriority="60" w:unhideWhenUsed="0"/>
+    <w:lsdException w:name="Light List Accent 3" w:semiHidden="0" w:uiPriority="61" w:unhideWhenUsed="0"/>
+    <w:lsdException w:name="Light Grid Accent 3" w:semiHidden="0" w:uiPriority="62" w:unhideWhenUsed="0"/>
+    <w:lsdException w:name="Medium Shading 1 Accent 3" w:semiHidden="0" w:uiPriority="63" w:unhideWhenUsed="0"/>
+    <w:lsdException w:name="Medium Shading 2 Accent 3" w:semiHidden="0" w:uiPriority="64" w:unhideWhenUsed="0"/>
+    <w:lsdException w:name="Medium List 1 Accent 3" w:semiHidden="0" w:uiPriority="65" w:unhideWhenUsed="0"/>
+    <w:lsdException w:name="Medium List 2 Accent 3" w:semiHidden="0" w:uiPriority="66" w:unhideWhenUsed="0"/>
+    <w:lsdException w:name="Medium Grid 1 Accent 3" w:semiHidden="0" w:uiPriority="67" w:unhideWhenUsed="0"/>
+    <w:lsdException w:name="Medium Grid 2 Accent 3" w:semiHidden="0" w:uiPriority="68" w:unhideWhenUsed="0"/>
+    <w:lsdException w:name="Medium Grid 3 Accent 3" w:semiHidden="0" w:uiPriority="69" w:unhideWhenUsed="0"/>
+    <w:lsdException w:name="Dark List Accent 3" w:semiHidden="0" w:uiPriority="70" w:unhideWhenUsed="0"/>
+    <w:lsdException w:name="Colorful Shading Accent 3" w:semiHidden="0" w:uiPriority="71" w:unhideWhenUsed="0"/>
+    <w:lsdException w:name="Colorful List Accent 3" w:semiHidden="0" w:uiPriority="72" w:unhideWhenUsed="0"/>
+    <w:lsdException w:name="Colorful Grid Accent 3" w:semiHidden="0" w:uiPriority="73" w:unhideWhenUsed="0"/>
+    <w:lsdException w:name="Light Shading Accent 4" w:semiHidden="0" w:uiPriority="60" w:unhideWhenUsed="0"/>
+    <w:lsdException w:name="Light List Accent 4" w:semiHidden="0" w:uiPriority="61" w:unhideWhenUsed="0"/>
+    <w:lsdException w:name="Light Grid Accent 4" w:semiHidden="0" w:uiPriority="62" w:unhideWhenUsed="0"/>
+    <w:lsdException w:name="Medium Shading 1 Accent 4" w:semiHidden="0" w:uiPriority="63" w:unhideWhenUsed="0"/>
+    <w:lsdException w:name="Medium Shading 2 Accent 4" w:semiHidden="0" w:uiPriority="64" w:unhideWhenUsed="0"/>
+    <w:lsdException w:name="Medium List 1 Accent 4" w:semiHidden="0" w:uiPriority="65" w:unhideWhenUsed="0"/>
+    <w:lsdException w:name="Medium List 2 Accent 4" w:semiHidden="0" w:uiPriority="66" w:unhideWhenUsed="0"/>
+    <w:lsdException w:name="Medium Grid 1 Accent 4" w:semiHidden="0" w:uiPriority="67" w:unhideWhenUsed="0"/>
+    <w:lsdException w:name="Medium Grid 2 Accent 4" w:semiHidden="0" w:uiPriority="68" w:unhideWhenUsed="0"/>
+    <w:lsdException w:name="Medium Grid 3 Accent 4" w:semiHidden="0" w:uiPriority="69" w:unhideWhenUsed="0"/>
+    <w:lsdException w:name="Dark List Accent 4" w:semiHidden="0" w:uiPriority="70" w:unhideWhenUsed="0"/>
+    <w:lsdException w:name="Colorful Shading Accent 4" w:semiHidden="0" w:uiPriority="71" w:unhideWhenUsed="0"/>
+    <w:lsdException w:name="Colorful List Accent 4" w:semiHidden="0" w:uiPriority="72" w:unhideWhenUsed="0"/>
+    <w:lsdException w:name="Colorful Grid Accent 4" w:semiHidden="0" w:uiPriority="73" w:unhideWhenUsed="0"/>
+    <w:lsdException w:name="Light Shading Accent 5" w:semiHidden="0" w:uiPriority="60" w:unhideWhenUsed="0"/>
+    <w:lsdException w:name="Light List Accent 5" w:semiHidden="0" w:uiPriority="61" w:unhideWhenUsed="0"/>
+    <w:lsdException w:name="Light Grid Accent 5" w:semiHidden="0" w:uiPriority="62" w:unhideWhenUsed="0"/>
+    <w:lsdException w:name="Medium Shading 1 Accent 5" w:semiHidden="0" w:uiPriority="63" w:unhideWhenUsed="0"/>
+    <w:lsdException w:name="Medium Shading 2 Accent 5" w:semiHidden="0" w:uiPriority="64" w:unhideWhenUsed="0"/>
+    <w:lsdException w:name="Medium List 1 Accent 5" w:semiHidden="0" w:uiPriority="65" w:unhideWhenUsed="0"/>
+    <w:lsdException w:name="Medium List 2 Accent 5" w:semiHidden="0" w:uiPriority="66" w:unhideWhenUsed="0"/>
+    <w:lsdException w:name="Medium Grid 1 Accent 5" w:semiHidden="0" w:uiPriority="67" w:unhideWhenUsed="0"/>
+    <w:lsdException w:name="Medium Grid 2 Accent 5" w:semiHidden="0" w:uiPriority="68" w:unhideWhenUsed="0"/>
+    <w:lsdException w:name="Medium Grid 3 Accent 5" w:semiHidden="0" w:uiPriority="69" w:unhideWhenUsed="0"/>
+    <w:lsdException w:name="Dark List Accent 5" w:semiHidden="0" w:uiPriority="70" w:unhideWhenUsed="0"/>
+    <w:lsdException w:name="Colorful Shading Accent 5" w:semiHidden="0" w:uiPriority="71" w:unhideWhenUsed="0"/>
+    <w:lsdException w:name="Colorful List Accent 5" w:semiHidden="0" w:uiPriority="72" w:unhideWhenUsed="0"/>
+    <w:lsdException w:name="Colorful Grid Accent 5" w:semiHidden="0" w:uiPriority="73" w:unhideWhenUsed="0"/>
+    <w:lsdException w:name="Light Shading Accent 6" w:semiHidden="0" w:uiPriority="60" w:unhideWhenUsed="0"/>
+    <w:lsdException w:name="Light List Accent 6" w:semiHidden="0" w:uiPriority="61" w:unhideWhenUsed="0"/>
+    <w:lsdException w:name="Light Grid Accent 6" w:semiHidden="0" w:uiPriority="62" w:unhideWhenUsed="0"/>
+    <w:lsdException w:name="Medium Shading 1 Accent 6" w:semiHidden="0" w:uiPriority="63" w:unhideWhenUsed="0"/>
+    <w:lsdException w:name="Medium Shading 2 Accent 6" w:semiHidden="0" w:uiPriority="64" w:unhideWhenUsed="0"/>
+    <w:lsdException w:name="Medium List 1 Accent 6" w:semiHidden="0" w:uiPriority="65" w:unhideWhenUsed="0"/>
+    <w:lsdException w:name="Medium List 2 Accent 6" w:semiHidden="0" w:uiPriority="66" w:unhideWhenUsed="0"/>
+    <w:lsdException w:name="Medium Grid 1 Accent 6" w:semiHidden="0" w:uiPriority="67" w:unhideWhenUsed="0"/>
+    <w:lsdException w:name="Medium Grid 2 Accent 6" w:semiHidden="0" w:uiPriority="68" w:unhideWhenUsed="0"/>
+    <w:lsdException w:name="Medium Grid 3 Accent 6" w:semiHidden="0" w:uiPriority="69" w:unhideWhenUsed="0"/>
+    <w:lsdException w:name="Dark List Accent 6" w:semiHidden="0" w:uiPriority="70" w:unhideWhenUsed="0"/>
+    <w:lsdException w:name="Colorful Shading Accent 6" w:semiHidden="0" w:uiPriority="71" w:unhideWhenUsed="0"/>
+    <w:lsdException w:name="Colorful List Accent 6" w:semiHidden="0" w:uiPriority="72" w:unhideWhenUsed="0"/>
+    <w:lsdException w:name="Colorful Grid Accent 6" w:semiHidden="0" w:uiPriority="73" w:unhideWhenUsed="0"/>
+    <w:lsdException w:name="Subtle Emphasis" w:semiHidden="0" w:uiPriority="19" w:unhideWhenUsed="0" w:qFormat="1"/>
+    <w:lsdException w:name="Intense Emphasis" w:semiHidden="0" w:uiPriority="21" w:unhideWhenUsed="0" w:qFormat="1"/>
+    <w:lsdException w:name="Subtle Reference" w:semiHidden="0" w:uiPriority="31" w:unhideWhenUsed="0" w:qFormat="1"/>
+    <w:lsdException w:name="Intense Reference" w:semiHidden="0" w:uiPriority="32" w:unhideWhenUsed="0" w:qFormat="1"/>
+    <w:lsdException w:name="Book Title" w:semiHidden="0" w:uiPriority="33" w:unhideWhenUsed="0" w:qFormat="1"/>
+    <w:lsdException w:name="Bibliography" w:uiPriority="37"/>
+    <w:lsdException w:name="TOC Heading" w:uiPriority="39" w:qFormat="1"/>
+  </w:latentStyles>
+  <w:style w:type="paragraph" w:default="1" w:styleId="Normal">
+    <w:name w:val="Normal"/>
+    <w:qFormat/>
+  </w:style>
+  <w:style w:type="character" w:default="1" w:styleId="DefaultParagraphFont">
+    <w:name w:val="Default Paragraph Font"/>
+    <w:uiPriority w:val="1"/>
+    <w:semiHidden/>
+    <w:unhideWhenUsed/>
+  </w:style>
+  <w:style w:type="table" w:default="1" w:styleId="TableNormal">
+    <w:name w:val="Normal Table"/>
+    <w:uiPriority w:val="99"/>
+    <w:semiHidden/>
+    <w:unhideWhenUsed/>
+    <w:tblPr>
+      <w:tblInd w:w="0" w:type="dxa"/>
+      <w:tblCellMar>
+        <w:top w:w="0" w:type="dxa"/>
+        <w:left w:w="108" w:type="dxa"/>
+        <w:bottom w:w="0" w:type="dxa"/>
+        <w:right w:w="108" w:type="dxa"/>
+      </w:tblCellMar>
+    </w:tblPr>
+  </w:style>
+  <w:style w:type="numbering" w:default="1" w:styleId="NoList">
+    <w:name w:val="No List"/>
+    <w:uiPriority w:val="99"/>
+    <w:semiHidden/>
+    <w:unhideWhenUsed/>
+  </w:style>
+  <w:style w:type="paragraph" w:styleId="NormalWeb">
+    <w:name w:val="Normal (Web)"/>
+    <w:basedOn w:val="Normal"/>
+    <w:uiPriority w:val="99"/>
+    <w:unhideWhenUsed/>
+    <w:rsid w:val="0071289B"/>
+    <w:pPr>
+      <w:spacing w:before="100" w:beforeAutospacing="1" w:after="100" w:afterAutospacing="1" w:line="240" w:lineRule="auto"/>
+    </w:pPr>
+    <w:rPr>
+      <w:rFonts w:ascii="Times New Roman" w:eastAsia="Times New Roman" w:hAnsi="Times New Roman" w:cs="Times New Roman"/>
+      <w:sz w:val="24"/>
+      <w:szCs w:val="24"/>
+    </w:rPr>
+  </w:style>
+  <w:style w:type="character" w:styleId="Strong">
+    <w:name w:val="Strong"/>
+    <w:basedOn w:val="DefaultParagraphFont"/>
+    <w:uiPriority w:val="22"/>
+    <w:qFormat/>
+    <w:rsid w:val="0071289B"/>
+    <w:rPr>
+      <w:b/>
+      <w:bCs/>
+    </w:rPr>
+  </w:style>
+  <w:style w:type="character" w:styleId="Hyperlink">
+    <w:name w:val="Hyperlink"/>
+    <w:basedOn w:val="DefaultParagraphFont"/>
+    <w:uiPriority w:val="99"/>
+    <w:semiHidden/>
+    <w:unhideWhenUsed/>
+    <w:rsid w:val="0071289B"/>
+    <w:rPr>
+      <w:color w:val="0000FF"/>
+      <w:u w:val="single"/>
+    </w:rPr>
+  </w:style>
+  <w:style w:type="paragraph" w:styleId="ListParagraph">
+    <w:name w:val="List Paragraph"/>
+    <w:basedOn w:val="Normal"/>
+    <w:uiPriority w:val="34"/>
+    <w:qFormat/>
+    <w:rsid w:val="00E73C19"/>
+    <w:pPr>
+      <w:ind w:left="720"/>
+      <w:contextualSpacing/>
+    </w:pPr>
   </w:style>
 </w:styles>
 </file>

</xml_diff>

<commit_message>
Added Users and Modes of Operation. Added Operational Scenarios.
</commit_message>
<xml_diff>
--- a/CONOP.docx
+++ b/CONOP.docx
@@ -525,8 +525,6 @@
               </w:rPr>
               <w:t>Operational Features &amp; Implementation</w:t>
             </w:r>
-            <w:bookmarkStart w:id="0" w:name="_GoBack"/>
-            <w:bookmarkEnd w:id="0"/>
           </w:p>
         </w:tc>
       </w:tr>
@@ -553,9 +551,6 @@
               </w:rPr>
             </w:pPr>
             <w:r>
-              <w:rPr>
-                <w:rFonts w:eastAsia="Times New Roman" w:cs="Times New Roman"/>
-              </w:rPr>
               <w:t>v1.0</w:t>
             </w:r>
           </w:p>
@@ -579,10 +574,7 @@
               </w:rPr>
             </w:pPr>
             <w:r>
-              <w:rPr>
-                <w:rFonts w:eastAsia="Times New Roman" w:cs="Times New Roman"/>
-              </w:rPr>
-              <w:t>&lt;date here&gt;</w:t>
+              <w:t>02/4/16</w:t>
             </w:r>
           </w:p>
         </w:tc>
@@ -605,11 +597,13 @@
               </w:rPr>
             </w:pPr>
             <w:r>
-              <w:rPr>
-                <w:rFonts w:eastAsia="Times New Roman" w:cs="Times New Roman"/>
-              </w:rPr>
-              <w:t>&lt;who&gt;</w:t>
+              <w:t xml:space="preserve">Mark </w:t>
             </w:r>
+            <w:proofErr w:type="spellStart"/>
+            <w:r>
+              <w:t>Boutwell</w:t>
+            </w:r>
+            <w:proofErr w:type="spellEnd"/>
           </w:p>
         </w:tc>
         <w:tc>
@@ -631,10 +625,7 @@
               </w:rPr>
             </w:pPr>
             <w:r>
-              <w:rPr>
-                <w:rFonts w:eastAsia="Times New Roman" w:cs="Times New Roman"/>
-              </w:rPr>
-              <w:t>&lt;put comment to summarize the changes made in this version&gt;</w:t>
+              <w:t>Added Users and Modes of Operations</w:t>
             </w:r>
           </w:p>
         </w:tc>
@@ -948,7 +939,6 @@
           <w:rFonts w:eastAsia="Times New Roman" w:cs="Helvetica"/>
           <w:color w:val="333333"/>
         </w:rPr>
-        <w:lastRenderedPageBreak/>
         <w:t xml:space="preserve">&lt;Include a brief description of the current system. This is most applicable if your system builds on another or performs a task similar to other systems.&gt; </w:t>
       </w:r>
     </w:p>
@@ -965,6 +955,7 @@
           <w:rFonts w:eastAsia="Times New Roman" w:cs="Helvetica"/>
           <w:color w:val="333333"/>
         </w:rPr>
+        <w:lastRenderedPageBreak/>
         <w:t>&lt;If there are no other systems that are similar to the one you are creating, indicate that and briefly describe what your system will do. First ensure that you have performed an exhaustive search for similar software.&gt;</w:t>
       </w:r>
     </w:p>
@@ -1093,97 +1084,51 @@
         <w:rPr>
           <w:rFonts w:eastAsia="Times New Roman" w:cs="Times New Roman"/>
         </w:rPr>
-        <w:t>&lt;Brief</w:t>
-      </w:r>
-      <w:r>
-        <w:rPr>
-          <w:rFonts w:eastAsia="Times New Roman" w:cs="Times New Roman"/>
-        </w:rPr>
-        <w:t xml:space="preserve">ly </w:t>
-      </w:r>
-      <w:r>
-        <w:rPr>
-          <w:rFonts w:eastAsia="Times New Roman" w:cs="Times New Roman"/>
-        </w:rPr>
-        <w:t>descri</w:t>
-      </w:r>
-      <w:r>
-        <w:rPr>
-          <w:rFonts w:eastAsia="Times New Roman" w:cs="Times New Roman"/>
-        </w:rPr>
-        <w:t xml:space="preserve">be </w:t>
-      </w:r>
-      <w:r>
-        <w:rPr>
-          <w:rFonts w:eastAsia="Times New Roman" w:cs="Times New Roman"/>
-        </w:rPr>
-        <w:t>each class of user and each mode of operation for the proposed system</w:t>
-      </w:r>
-      <w:r>
-        <w:rPr>
-          <w:rFonts w:eastAsia="Times New Roman" w:cs="Times New Roman"/>
-        </w:rPr>
-        <w:t>.</w:t>
-      </w:r>
-      <w:r>
-        <w:rPr>
-          <w:rFonts w:eastAsia="Times New Roman" w:cs="Times New Roman"/>
-        </w:rPr>
-        <w:t>&gt;</w:t>
-      </w:r>
-    </w:p>
-    <w:p>
-      <w:pPr>
-        <w:spacing w:before="100" w:beforeAutospacing="1" w:after="100" w:afterAutospacing="1" w:line="240" w:lineRule="auto"/>
-        <w:rPr>
-          <w:rFonts w:eastAsia="Times New Roman" w:cs="Times New Roman"/>
-        </w:rPr>
-      </w:pPr>
-      <w:r>
-        <w:rPr>
-          <w:rFonts w:eastAsia="Times New Roman" w:cs="Times New Roman"/>
-        </w:rPr>
-        <w:t>&lt;Will you have more than one class of users?  For mobile productions, consider free version users and pay version users.  How will they differ?  Consider low level users who may only use a few features of your product and high level users who may want to take full advantage of your product.&gt;</w:t>
-      </w:r>
-    </w:p>
-    <w:p>
-      <w:pPr>
-        <w:spacing w:before="100" w:beforeAutospacing="1" w:after="100" w:afterAutospacing="1" w:line="240" w:lineRule="auto"/>
-        <w:rPr>
-          <w:rFonts w:eastAsia="Times New Roman" w:cs="Times New Roman"/>
-        </w:rPr>
-      </w:pPr>
-      <w:r>
-        <w:rPr>
-          <w:rFonts w:eastAsia="Times New Roman" w:cs="Times New Roman"/>
-        </w:rPr>
-        <w:t>&lt;What are the modes of operation?  These are the states that your system can be in.&gt;</w:t>
-      </w:r>
-    </w:p>
-    <w:p>
-      <w:pPr>
-        <w:spacing w:before="100" w:beforeAutospacing="1" w:after="100" w:afterAutospacing="1" w:line="240" w:lineRule="auto"/>
-        <w:rPr>
-          <w:rFonts w:eastAsia="Times New Roman" w:cs="Times New Roman"/>
-        </w:rPr>
-      </w:pPr>
-      <w:r>
-        <w:rPr>
-          <w:rFonts w:eastAsia="Times New Roman" w:cs="Times New Roman"/>
-        </w:rPr>
-        <w:t xml:space="preserve">&lt;1 – 3 </w:t>
-      </w:r>
-      <w:r>
-        <w:rPr>
-          <w:rFonts w:eastAsia="Times New Roman" w:cs="Times New Roman"/>
-        </w:rPr>
-        <w:t xml:space="preserve">sentences </w:t>
-      </w:r>
-      <w:r>
-        <w:rPr>
-          <w:rFonts w:eastAsia="Times New Roman" w:cs="Times New Roman"/>
-        </w:rPr>
-        <w:t>per user and mode&gt;</w:t>
+        <w:t xml:space="preserve">Player: The player is using Windows, Linux, or OSX. The player will interact with the game using keyboard and mouse. </w:t>
+      </w:r>
+    </w:p>
+    <w:p>
+      <w:pPr>
+        <w:spacing w:before="100" w:beforeAutospacing="1" w:after="100" w:afterAutospacing="1" w:line="240" w:lineRule="auto"/>
+        <w:rPr>
+          <w:rFonts w:eastAsia="Times New Roman" w:cs="Times New Roman"/>
+        </w:rPr>
+      </w:pPr>
+      <w:r>
+        <w:rPr>
+          <w:rFonts w:eastAsia="Times New Roman" w:cs="Times New Roman"/>
+        </w:rPr>
+        <w:t>Modes of Operation:</w:t>
+      </w:r>
+    </w:p>
+    <w:p>
+      <w:pPr>
+        <w:spacing w:before="100" w:beforeAutospacing="1" w:after="100" w:afterAutospacing="1" w:line="240" w:lineRule="auto"/>
+        <w:ind w:left="720"/>
+        <w:rPr>
+          <w:rFonts w:eastAsia="Times New Roman" w:cs="Times New Roman"/>
+        </w:rPr>
+      </w:pPr>
+      <w:r>
+        <w:rPr>
+          <w:rFonts w:eastAsia="Times New Roman" w:cs="Times New Roman"/>
+        </w:rPr>
+        <w:t>Main Menu: The player will interact with the UI to change game settings, start the game, or exit                   the game.</w:t>
+      </w:r>
+    </w:p>
+    <w:p>
+      <w:pPr>
+        <w:spacing w:before="100" w:beforeAutospacing="1" w:after="100" w:afterAutospacing="1" w:line="240" w:lineRule="auto"/>
+        <w:ind w:left="720"/>
+        <w:rPr>
+          <w:rFonts w:eastAsia="Times New Roman" w:cs="Times New Roman"/>
+        </w:rPr>
+      </w:pPr>
+      <w:r>
+        <w:rPr>
+          <w:rFonts w:eastAsia="Times New Roman" w:cs="Times New Roman"/>
+        </w:rPr>
+        <w:t>Game: The player will use keyboard and mouse to control the player and navigate the levels.</w:t>
       </w:r>
     </w:p>
     <w:p>
@@ -1214,104 +1159,32 @@
         <w:rPr>
           <w:rFonts w:eastAsia="Times New Roman" w:cs="Times New Roman"/>
         </w:rPr>
-        <w:t>&lt;D</w:t>
-      </w:r>
-      <w:r>
-        <w:rPr>
-          <w:rFonts w:eastAsia="Times New Roman" w:cs="Times New Roman"/>
-        </w:rPr>
-        <w:t>escri</w:t>
-      </w:r>
-      <w:r>
-        <w:rPr>
-          <w:rFonts w:eastAsia="Times New Roman" w:cs="Times New Roman"/>
-        </w:rPr>
-        <w:t xml:space="preserve">be </w:t>
-      </w:r>
-      <w:r>
-        <w:rPr>
-          <w:rFonts w:eastAsia="Times New Roman" w:cs="Times New Roman"/>
-        </w:rPr>
-        <w:t xml:space="preserve">the major operational scenarios for the proposed system. </w:t>
-      </w:r>
-      <w:r>
-        <w:rPr>
-          <w:rFonts w:eastAsia="Times New Roman" w:cs="Times New Roman"/>
-        </w:rPr>
-        <w:t xml:space="preserve">What will people use your system to do?  </w:t>
-      </w:r>
-      <w:r>
-        <w:rPr>
-          <w:rFonts w:eastAsia="Times New Roman" w:cs="Times New Roman"/>
-        </w:rPr>
-        <w:t>Consider each feature that is relevant to your system.&gt;</w:t>
-      </w:r>
-    </w:p>
-    <w:p>
-      <w:pPr>
-        <w:spacing w:before="100" w:beforeAutospacing="1" w:after="100" w:afterAutospacing="1" w:line="240" w:lineRule="auto"/>
-        <w:rPr>
-          <w:rFonts w:eastAsia="Times New Roman" w:cs="Times New Roman"/>
-        </w:rPr>
-      </w:pPr>
-      <w:r>
-        <w:rPr>
-          <w:rFonts w:eastAsia="Times New Roman" w:cs="Times New Roman"/>
-        </w:rPr>
-        <w:t>&lt;</w:t>
-      </w:r>
-      <w:r>
-        <w:rPr>
-          <w:rFonts w:eastAsia="Times New Roman" w:cs="Times New Roman"/>
-        </w:rPr>
-        <w:t>Include typical scenarios and a few atypical scenarios (errors, high risk situations, etc.)</w:t>
-      </w:r>
-      <w:r>
-        <w:rPr>
-          <w:rFonts w:eastAsia="Times New Roman" w:cs="Times New Roman"/>
-        </w:rPr>
-        <w:t xml:space="preserve">  How will your system handle faults?  These may be incorrect inputs, loss of internet connection, system crash, etc.</w:t>
-      </w:r>
-      <w:r>
-        <w:rPr>
-          <w:rFonts w:eastAsia="Times New Roman" w:cs="Times New Roman"/>
-        </w:rPr>
-        <w:t>&gt;</w:t>
-      </w:r>
-    </w:p>
-    <w:p>
-      <w:pPr>
-        <w:spacing w:before="100" w:beforeAutospacing="1" w:after="100" w:afterAutospacing="1" w:line="240" w:lineRule="auto"/>
-        <w:rPr>
-          <w:rFonts w:eastAsia="Times New Roman" w:cs="Times New Roman"/>
-        </w:rPr>
-      </w:pPr>
-      <w:r>
-        <w:rPr>
-          <w:rFonts w:eastAsia="Times New Roman" w:cs="Times New Roman"/>
-        </w:rPr>
-        <w:t>&lt;</w:t>
-      </w:r>
-      <w:r>
-        <w:rPr>
-          <w:rFonts w:eastAsia="Times New Roman" w:cs="Times New Roman"/>
-        </w:rPr>
-        <w:t xml:space="preserve">1 paragraph </w:t>
-      </w:r>
-      <w:r>
-        <w:rPr>
-          <w:rFonts w:eastAsia="Times New Roman" w:cs="Times New Roman"/>
-        </w:rPr>
-        <w:t>per scenario&gt;</w:t>
-      </w:r>
-    </w:p>
-    <w:p>
-      <w:pPr>
-        <w:spacing w:before="100" w:beforeAutospacing="1" w:after="100" w:afterAutospacing="1" w:line="240" w:lineRule="auto"/>
-        <w:rPr>
-          <w:rFonts w:eastAsia="Times New Roman" w:cs="Times New Roman"/>
-        </w:rPr>
-      </w:pPr>
+        <w:t xml:space="preserve">For the standard scenario, the player will load up the game on Windows, Linux, or OSX and enter the main menu. The player will interact with the menu to start the game. When the game starts, the player will control a character on the screen to navigate a 2d environment and fight </w:t>
+      </w:r>
+      <w:proofErr w:type="spellStart"/>
+      <w:r>
+        <w:rPr>
+          <w:rFonts w:eastAsia="Times New Roman" w:cs="Times New Roman"/>
+        </w:rPr>
+        <w:t>ai</w:t>
+      </w:r>
+      <w:proofErr w:type="spellEnd"/>
+      <w:r>
+        <w:rPr>
+          <w:rFonts w:eastAsia="Times New Roman" w:cs="Times New Roman"/>
+        </w:rPr>
+        <w:t xml:space="preserve"> enemies. Once the player completes the level, the game will return to the main menu; where the player may choose to exit the game.</w:t>
+      </w:r>
+    </w:p>
+    <w:p>
+      <w:pPr>
+        <w:spacing w:before="100" w:beforeAutospacing="1" w:after="100" w:afterAutospacing="1" w:line="240" w:lineRule="auto"/>
+        <w:rPr>
+          <w:rFonts w:eastAsia="Times New Roman" w:cs="Times New Roman"/>
+        </w:rPr>
+      </w:pPr>
+      <w:bookmarkStart w:id="0" w:name="_GoBack"/>
+      <w:bookmarkEnd w:id="0"/>
       <w:r>
         <w:rPr>
           <w:rFonts w:eastAsia="Times New Roman" w:cs="Times New Roman"/>
@@ -1428,7 +1301,6 @@
         <w:rPr>
           <w:rFonts w:eastAsia="Times New Roman" w:cs="Times New Roman"/>
         </w:rPr>
-        <w:lastRenderedPageBreak/>
         <w:t>Objects for the player to interact with (could be currency to collect, or weapons to pick up and use).</w:t>
       </w:r>
     </w:p>
@@ -1462,6 +1334,7 @@
         <w:rPr>
           <w:rFonts w:eastAsia="Times New Roman" w:cs="Times New Roman"/>
         </w:rPr>
+        <w:lastRenderedPageBreak/>
         <w:t xml:space="preserve">Would Like to Have: </w:t>
       </w:r>
     </w:p>

</xml_diff>

<commit_message>
Current System and Proposed System Needs
</commit_message>
<xml_diff>
--- a/CONOP.docx
+++ b/CONOP.docx
@@ -1,6 +1,6 @@
 
 <file path=word/document.xml><?xml version="1.0" encoding="utf-8"?>
-<w:document xmlns:wpc="http://schemas.microsoft.com/office/word/2010/wordprocessingCanvas" xmlns:mc="http://schemas.openxmlformats.org/markup-compatibility/2006" xmlns:o="urn:schemas-microsoft-com:office:office" xmlns:r="http://schemas.openxmlformats.org/officeDocument/2006/relationships" xmlns:m="http://schemas.openxmlformats.org/officeDocument/2006/math" xmlns:v="urn:schemas-microsoft-com:vml" xmlns:wp14="http://schemas.microsoft.com/office/word/2010/wordprocessingDrawing" xmlns:wp="http://schemas.openxmlformats.org/drawingml/2006/wordprocessingDrawing" xmlns:w10="urn:schemas-microsoft-com:office:word" xmlns:w="http://schemas.openxmlformats.org/wordprocessingml/2006/main" xmlns:w14="http://schemas.microsoft.com/office/word/2010/wordml" xmlns:wpg="http://schemas.microsoft.com/office/word/2010/wordprocessingGroup" xmlns:wpi="http://schemas.microsoft.com/office/word/2010/wordprocessingInk" xmlns:wne="http://schemas.microsoft.com/office/word/2006/wordml" xmlns:wps="http://schemas.microsoft.com/office/word/2010/wordprocessingShape" mc:Ignorable="w14 wp14">
+<w:document xmlns:wpc="http://schemas.microsoft.com/office/word/2010/wordprocessingCanvas" xmlns:mc="http://schemas.openxmlformats.org/markup-compatibility/2006" xmlns:o="urn:schemas-microsoft-com:office:office" xmlns:r="http://schemas.openxmlformats.org/officeDocument/2006/relationships" xmlns:m="http://schemas.openxmlformats.org/officeDocument/2006/math" xmlns:v="urn:schemas-microsoft-com:vml" xmlns:wp14="http://schemas.microsoft.com/office/word/2010/wordprocessingDrawing" xmlns:wp="http://schemas.openxmlformats.org/drawingml/2006/wordprocessingDrawing" xmlns:w10="urn:schemas-microsoft-com:office:word" xmlns:w="http://schemas.openxmlformats.org/wordprocessingml/2006/main" xmlns:w14="http://schemas.microsoft.com/office/word/2010/wordml" xmlns:w15="http://schemas.microsoft.com/office/word/2012/wordml" xmlns:wpg="http://schemas.microsoft.com/office/word/2010/wordprocessingGroup" xmlns:wpi="http://schemas.microsoft.com/office/word/2010/wordprocessingInk" xmlns:wne="http://schemas.microsoft.com/office/word/2006/wordml" xmlns:wps="http://schemas.microsoft.com/office/word/2010/wordprocessingShape" mc:Ignorable="w14 w15 wp14">
   <w:body>
     <w:p>
       <w:pPr>
@@ -126,16 +126,8 @@
         <w:rPr>
           <w:rFonts w:eastAsia="Times New Roman" w:cs="Times New Roman"/>
         </w:rPr>
-        <w:t xml:space="preserve">Mark </w:t>
-      </w:r>
-      <w:proofErr w:type="spellStart"/>
-      <w:r>
-        <w:rPr>
-          <w:rFonts w:eastAsia="Times New Roman" w:cs="Times New Roman"/>
-        </w:rPr>
-        <w:t>Boutwell</w:t>
-      </w:r>
-      <w:proofErr w:type="spellEnd"/>
+        <w:t>Mark Boutwell</w:t>
+      </w:r>
     </w:p>
     <w:p>
       <w:pPr>
@@ -152,16 +144,8 @@
         <w:rPr>
           <w:rFonts w:eastAsia="Times New Roman" w:cs="Times New Roman"/>
         </w:rPr>
-        <w:t xml:space="preserve">Joel </w:t>
-      </w:r>
-      <w:proofErr w:type="spellStart"/>
-      <w:r>
-        <w:rPr>
-          <w:rFonts w:eastAsia="Times New Roman" w:cs="Times New Roman"/>
-        </w:rPr>
-        <w:t>Gardyasz</w:t>
-      </w:r>
-      <w:proofErr w:type="spellEnd"/>
+        <w:t>Joel Gardyasz</w:t>
+      </w:r>
     </w:p>
     <w:p>
       <w:pPr>
@@ -597,13 +581,8 @@
               </w:rPr>
             </w:pPr>
             <w:r>
-              <w:t xml:space="preserve">Mark </w:t>
+              <w:t>Mark Boutwell</w:t>
             </w:r>
-            <w:proofErr w:type="spellStart"/>
-            <w:r>
-              <w:t>Boutwell</w:t>
-            </w:r>
-            <w:proofErr w:type="spellEnd"/>
           </w:p>
         </w:tc>
         <w:tc>
@@ -655,7 +634,7 @@
               <w:rPr>
                 <w:rFonts w:eastAsia="Times New Roman" w:cs="Times New Roman"/>
               </w:rPr>
-              <w:t>...</w:t>
+              <w:t>v1.1</w:t>
             </w:r>
           </w:p>
         </w:tc>
@@ -676,6 +655,12 @@
                 <w:rFonts w:eastAsia="Times New Roman" w:cs="Times New Roman"/>
               </w:rPr>
             </w:pPr>
+            <w:r>
+              <w:rPr>
+                <w:rFonts w:eastAsia="Times New Roman" w:cs="Times New Roman"/>
+              </w:rPr>
+              <w:t>02/4/16</w:t>
+            </w:r>
           </w:p>
         </w:tc>
         <w:tc>
@@ -695,6 +680,12 @@
                 <w:rFonts w:eastAsia="Times New Roman" w:cs="Times New Roman"/>
               </w:rPr>
             </w:pPr>
+            <w:r>
+              <w:rPr>
+                <w:rFonts w:eastAsia="Times New Roman" w:cs="Times New Roman"/>
+              </w:rPr>
+              <w:t>Joel</w:t>
+            </w:r>
           </w:p>
         </w:tc>
         <w:tc>
@@ -714,6 +705,12 @@
                 <w:rFonts w:eastAsia="Times New Roman" w:cs="Times New Roman"/>
               </w:rPr>
             </w:pPr>
+            <w:r>
+              <w:rPr>
+                <w:rFonts w:eastAsia="Times New Roman" w:cs="Times New Roman"/>
+              </w:rPr>
+              <w:t>Current System &amp; Proposed System Needs</w:t>
+            </w:r>
           </w:p>
         </w:tc>
       </w:tr>
@@ -928,7 +925,7 @@
     </w:p>
     <w:p>
       <w:pPr>
-        <w:spacing w:after="150" w:line="300" w:lineRule="atLeast"/>
+        <w:spacing w:before="100" w:beforeAutospacing="1" w:after="100" w:afterAutospacing="1" w:line="240" w:lineRule="auto"/>
         <w:rPr>
           <w:rFonts w:eastAsia="Times New Roman" w:cs="Helvetica"/>
           <w:color w:val="333333"/>
@@ -939,40 +936,15 @@
           <w:rFonts w:eastAsia="Times New Roman" w:cs="Helvetica"/>
           <w:color w:val="333333"/>
         </w:rPr>
-        <w:t xml:space="preserve">&lt;Include a brief description of the current system. This is most applicable if your system builds on another or performs a task similar to other systems.&gt; </w:t>
-      </w:r>
-    </w:p>
-    <w:p>
-      <w:pPr>
-        <w:spacing w:after="150" w:line="300" w:lineRule="atLeast"/>
+        <w:t xml:space="preserve">The idea for our project stems from 2D games like Legend of Zelda on the NES.  We want to create a game that is closely related to titles such as this because our group was interested in game design and </w:t>
+      </w:r>
+      <w:r>
         <w:rPr>
           <w:rFonts w:eastAsia="Times New Roman" w:cs="Helvetica"/>
           <w:color w:val="333333"/>
         </w:rPr>
-      </w:pPr>
-      <w:r>
-        <w:rPr>
-          <w:rFonts w:eastAsia="Times New Roman" w:cs="Helvetica"/>
-          <w:color w:val="333333"/>
-        </w:rPr>
         <w:lastRenderedPageBreak/>
-        <w:t>&lt;If there are no other systems that are similar to the one you are creating, indicate that and briefly describe what your system will do. First ensure that you have performed an exhaustive search for similar software.&gt;</w:t>
-      </w:r>
-    </w:p>
-    <w:p>
-      <w:pPr>
-        <w:spacing w:after="150" w:line="300" w:lineRule="atLeast"/>
-        <w:rPr>
-          <w:rFonts w:eastAsia="Times New Roman" w:cs="Helvetica"/>
-          <w:color w:val="333333"/>
-        </w:rPr>
-      </w:pPr>
-      <w:r>
-        <w:rPr>
-          <w:rFonts w:eastAsia="Times New Roman" w:cs="Helvetica"/>
-          <w:color w:val="333333"/>
-        </w:rPr>
-        <w:t>&lt;1 or 2 paragraphs.&gt;</w:t>
+        <w:t>thought it would be a good fit for our software engineering project.  We chose a 2D game instead of 3D one for simplicity and for getting those most out of what we can put into the game.  If the game is easier to make then more features can be added.  We would rather create an awesome 2D game than create a lackluster and seemingly rushed 3D game.  There are many games like this one out at the moment; new games that are similar are being created almost daily.  We simply want to put our own take on a game to learn more about the game design process and to learn what goes into projects like these.</w:t>
       </w:r>
     </w:p>
     <w:p>
@@ -1003,57 +975,7 @@
         <w:rPr>
           <w:rFonts w:eastAsia="Times New Roman" w:cs="Times New Roman"/>
         </w:rPr>
-        <w:t>&lt;</w:t>
-      </w:r>
-      <w:r>
-        <w:rPr>
-          <w:rFonts w:eastAsia="Times New Roman" w:cs="Times New Roman"/>
-        </w:rPr>
-        <w:t xml:space="preserve">Describe why a new or </w:t>
-      </w:r>
-      <w:r>
-        <w:rPr>
-          <w:rFonts w:eastAsia="Times New Roman" w:cs="Times New Roman"/>
-        </w:rPr>
-        <w:t>modified system</w:t>
-      </w:r>
-      <w:r>
-        <w:rPr>
-          <w:rFonts w:eastAsia="Times New Roman" w:cs="Times New Roman"/>
-        </w:rPr>
-        <w:t xml:space="preserve"> is necessary.  What will your system provide that the current system does not?  Consider situations where yours is easier to use, cheaper, more accessible, or provides more or less features.  If your system is a new system, why will people need it?&gt;</w:t>
-      </w:r>
-    </w:p>
-    <w:p>
-      <w:pPr>
-        <w:spacing w:before="100" w:beforeAutospacing="1" w:after="100" w:afterAutospacing="1" w:line="240" w:lineRule="auto"/>
-        <w:rPr>
-          <w:rFonts w:eastAsia="Times New Roman" w:cs="Times New Roman"/>
-        </w:rPr>
-      </w:pPr>
-      <w:r>
-        <w:rPr>
-          <w:rFonts w:eastAsia="Times New Roman" w:cs="Times New Roman"/>
-        </w:rPr>
-        <w:t>&lt;</w:t>
-      </w:r>
-      <w:r>
-        <w:rPr>
-          <w:rFonts w:eastAsia="Times New Roman" w:cs="Times New Roman"/>
-        </w:rPr>
-        <w:t>1 paragraph to 1 page</w:t>
-      </w:r>
-      <w:r>
-        <w:rPr>
-          <w:rFonts w:eastAsia="Times New Roman" w:cs="Times New Roman"/>
-        </w:rPr>
-        <w:t>.</w:t>
-      </w:r>
-      <w:r>
-        <w:rPr>
-          <w:rFonts w:eastAsia="Times New Roman" w:cs="Times New Roman"/>
-        </w:rPr>
-        <w:t>&gt;</w:t>
+        <w:t xml:space="preserve">Creating a new game comes with a lot of decisions to be made regarding mechanics of the game, level design, character progression, etc.  We will use what we’ve learned from playing other games to improve on these aspects and make our game the best it can be.  Efforts will be made to make the game easy to pick up and play from the start, but also to keep the game fun and full of exciting things happening all the time.  </w:t>
       </w:r>
     </w:p>
     <w:p>
@@ -1159,32 +1081,40 @@
         <w:rPr>
           <w:rFonts w:eastAsia="Times New Roman" w:cs="Times New Roman"/>
         </w:rPr>
-        <w:t xml:space="preserve">For the standard scenario, the player will load up the game on Windows, Linux, or OSX and enter the main menu. The player will interact with the menu to start the game. When the game starts, the player will control a character on the screen to navigate a 2d environment and fight </w:t>
-      </w:r>
-      <w:proofErr w:type="spellStart"/>
-      <w:r>
-        <w:rPr>
-          <w:rFonts w:eastAsia="Times New Roman" w:cs="Times New Roman"/>
-        </w:rPr>
-        <w:t>ai</w:t>
-      </w:r>
-      <w:proofErr w:type="spellEnd"/>
-      <w:r>
-        <w:rPr>
-          <w:rFonts w:eastAsia="Times New Roman" w:cs="Times New Roman"/>
-        </w:rPr>
-        <w:t xml:space="preserve"> enemies. Once the player completes the level, the game will return to the main menu; where the player may choose to exit the game.</w:t>
-      </w:r>
-    </w:p>
-    <w:p>
-      <w:pPr>
-        <w:spacing w:before="100" w:beforeAutospacing="1" w:after="100" w:afterAutospacing="1" w:line="240" w:lineRule="auto"/>
-        <w:rPr>
-          <w:rFonts w:eastAsia="Times New Roman" w:cs="Times New Roman"/>
-        </w:rPr>
-      </w:pPr>
-      <w:bookmarkStart w:id="0" w:name="_GoBack"/>
-      <w:bookmarkEnd w:id="0"/>
+        <w:t>For the standard scenario, the player will load up the game on Windows, Linux, or OSX and enter the main menu. The player will interact with the menu to start the game. When the game starts, the player will control a character on the screen to navig</w:t>
+      </w:r>
+      <w:r>
+        <w:rPr>
+          <w:rFonts w:eastAsia="Times New Roman" w:cs="Times New Roman"/>
+        </w:rPr>
+        <w:t>ate a 2d environment and fight AI</w:t>
+      </w:r>
+      <w:r>
+        <w:rPr>
+          <w:rFonts w:eastAsia="Times New Roman" w:cs="Times New Roman"/>
+        </w:rPr>
+        <w:t xml:space="preserve"> enemies. Once the player completes the level, the ga</w:t>
+      </w:r>
+      <w:r>
+        <w:rPr>
+          <w:rFonts w:eastAsia="Times New Roman" w:cs="Times New Roman"/>
+        </w:rPr>
+        <w:t>me will return to the main menu</w:t>
+      </w:r>
+      <w:r>
+        <w:rPr>
+          <w:rFonts w:eastAsia="Times New Roman" w:cs="Times New Roman"/>
+        </w:rPr>
+        <w:t xml:space="preserve"> where the player may choose to exit the game.</w:t>
+      </w:r>
+    </w:p>
+    <w:p>
+      <w:pPr>
+        <w:spacing w:before="100" w:beforeAutospacing="1" w:after="100" w:afterAutospacing="1" w:line="240" w:lineRule="auto"/>
+        <w:rPr>
+          <w:rFonts w:eastAsia="Times New Roman" w:cs="Times New Roman"/>
+        </w:rPr>
+      </w:pPr>
       <w:r>
         <w:rPr>
           <w:rFonts w:eastAsia="Times New Roman" w:cs="Times New Roman"/>
@@ -1439,18 +1369,16 @@
           <w:rFonts w:eastAsia="Times New Roman" w:cs="Times New Roman"/>
         </w:rPr>
         <w:tab/>
-        <w:t xml:space="preserve">The video game will be developed using Unity2D. The content will be exported as a desktop standalone usable with Windows, OSX, and Linux. In addition to Unity's built-in tools, all scripting will be done in C#. The reason we chose Unity2D is because we all have some experience with the tool, and we believe it will be easier to get </w:t>
-      </w:r>
-      <w:proofErr w:type="spellStart"/>
-      <w:proofErr w:type="gramStart"/>
-      <w:r>
-        <w:rPr>
-          <w:rFonts w:eastAsia="Times New Roman" w:cs="Times New Roman"/>
-        </w:rPr>
-        <w:t>a</w:t>
-      </w:r>
-      <w:proofErr w:type="spellEnd"/>
-      <w:proofErr w:type="gramEnd"/>
+        <w:t>The video game will be developed using Unity2D. The content will be exported as a desktop standalone usable with Windows, OSX, and Linux. In addition to Unity's built-in tools, all scripting will be done in C#. The reason we chose Unity2D is because we all have some experience with the tool, and we believe it will be easier to get a</w:t>
+      </w:r>
+      <w:r>
+        <w:rPr>
+          <w:rFonts w:eastAsia="Times New Roman" w:cs="Times New Roman"/>
+        </w:rPr>
+        <w:t>n</w:t>
+      </w:r>
+      <w:bookmarkStart w:id="0" w:name="_GoBack"/>
+      <w:bookmarkEnd w:id="0"/>
       <w:r>
         <w:rPr>
           <w:rFonts w:eastAsia="Times New Roman" w:cs="Times New Roman"/>
@@ -1461,21 +1389,7 @@
         <w:rPr>
           <w:rFonts w:eastAsia="Times New Roman" w:cs="Times New Roman"/>
         </w:rPr>
-        <w:t xml:space="preserve">in our opinion it is better suited to handle the scale of a Unity project as opposed to </w:t>
-      </w:r>
-      <w:proofErr w:type="spellStart"/>
-      <w:r>
-        <w:rPr>
-          <w:rFonts w:eastAsia="Times New Roman" w:cs="Times New Roman"/>
-        </w:rPr>
-        <w:t>Javascript</w:t>
-      </w:r>
-      <w:proofErr w:type="spellEnd"/>
-      <w:r>
-        <w:rPr>
-          <w:rFonts w:eastAsia="Times New Roman" w:cs="Times New Roman"/>
-        </w:rPr>
-        <w:t>.</w:t>
+        <w:t>in our opinion it is better suited to handle the scale of a Unity project as opposed to Javascript.</w:t>
       </w:r>
     </w:p>
     <w:p>
@@ -1490,35 +1404,19 @@
           <w:rFonts w:eastAsia="Times New Roman" w:cs="Times New Roman"/>
         </w:rPr>
         <w:tab/>
-        <w:t xml:space="preserve"> The development will probably have a rough start as we get a feel for the technical requirements of the project, combined with the individual strengths and weaknesses we all bring to the table. Because of this, the only learning curve we will have to deal with is how we effectively communicate and work together on the same project, since we all have experience with Unity and C#. Our main limitation will be with version control. Unity offers version control for its paid users (which we aren’t), and from we’ve heard, there tend to be a lot of merge conflicts when people use </w:t>
-      </w:r>
-      <w:proofErr w:type="spellStart"/>
-      <w:r>
-        <w:rPr>
-          <w:rFonts w:eastAsia="Times New Roman" w:cs="Times New Roman"/>
-        </w:rPr>
-        <w:t>Git</w:t>
-      </w:r>
-      <w:proofErr w:type="spellEnd"/>
-      <w:r>
-        <w:rPr>
-          <w:rFonts w:eastAsia="Times New Roman" w:cs="Times New Roman"/>
-        </w:rPr>
-        <w:t xml:space="preserve"> on Unity projects. We will be sticking with </w:t>
-      </w:r>
-      <w:proofErr w:type="spellStart"/>
-      <w:r>
-        <w:rPr>
-          <w:rFonts w:eastAsia="Times New Roman" w:cs="Times New Roman"/>
-        </w:rPr>
-        <w:t>Git</w:t>
-      </w:r>
-      <w:proofErr w:type="spellEnd"/>
-      <w:r>
-        <w:rPr>
-          <w:rFonts w:eastAsia="Times New Roman" w:cs="Times New Roman"/>
-        </w:rPr>
-        <w:t xml:space="preserve"> for now and hopefully not run into too many issues later in the project.</w:t>
+        <w:t xml:space="preserve"> The development will probably have a rough start as we get a feel for the technical requirements of the project, combined with the individual strengths and weaknesses we all bring to the table. Because of this, the only learning curve we will have to deal with is how we effectively communicate and work together on the same project, since we all have experience with Unity and C#. Our main limitation will be with version control. Unity offers version control for its paid users (which we aren’t), and from </w:t>
+      </w:r>
+      <w:r>
+        <w:rPr>
+          <w:rFonts w:eastAsia="Times New Roman" w:cs="Times New Roman"/>
+        </w:rPr>
+        <w:t xml:space="preserve">what </w:t>
+      </w:r>
+      <w:r>
+        <w:rPr>
+          <w:rFonts w:eastAsia="Times New Roman" w:cs="Times New Roman"/>
+        </w:rPr>
+        <w:t>we’ve heard, there tend to be a lot of merge conflicts when people use Git on Unity projects. We will be sticking with Git for now and hopefully not run into too many issues later in the project.</w:t>
       </w:r>
     </w:p>
     <w:p>
@@ -1539,35 +1437,7 @@
         <w:rPr>
           <w:rFonts w:eastAsia="Times New Roman" w:cs="Times New Roman"/>
         </w:rPr>
-        <w:t xml:space="preserve">instead of Unity2D. Unity3D was an option, but we believed it would be too much work for one semester. </w:t>
-      </w:r>
-      <w:proofErr w:type="spellStart"/>
-      <w:r>
-        <w:rPr>
-          <w:rFonts w:eastAsia="Times New Roman" w:cs="Times New Roman"/>
-        </w:rPr>
-        <w:t>MonoGame</w:t>
-      </w:r>
-      <w:proofErr w:type="spellEnd"/>
-      <w:r>
-        <w:rPr>
-          <w:rFonts w:eastAsia="Times New Roman" w:cs="Times New Roman"/>
-        </w:rPr>
-        <w:t xml:space="preserve">, </w:t>
-      </w:r>
-      <w:proofErr w:type="spellStart"/>
-      <w:r>
-        <w:rPr>
-          <w:rFonts w:eastAsia="Times New Roman" w:cs="Times New Roman"/>
-        </w:rPr>
-        <w:t>PyGame</w:t>
-      </w:r>
-      <w:proofErr w:type="spellEnd"/>
-      <w:r>
-        <w:rPr>
-          <w:rFonts w:eastAsia="Times New Roman" w:cs="Times New Roman"/>
-        </w:rPr>
-        <w:t>, and Unreal are also other game engines with a lot of documentation and support online. However once we realized that we all have experience with Unity, we decided to stick with what we knew. In addition to our personal experience with Unity, it is our opinion that it is better documented than other options at the moment, which will make developing the video game very easy.</w:t>
+        <w:t>instead of Unity2D. Unity3D was an option, but we believed it would be too much work for one semester. MonoGame, PyGame, and Unreal are also other game engines with a lot of documentation and support online. However once we realized that we all have experience with Unity, we decided to stick with what we knew. In addition to our personal experience with Unity, it is our opinion that it is better documented than other options at the moment, which will make developing the video game very easy.</w:t>
       </w:r>
     </w:p>
     <w:sectPr>
@@ -1581,8 +1451,8 @@
 </file>
 
 <file path=word/numbering.xml><?xml version="1.0" encoding="utf-8"?>
-<w:numbering xmlns:wpc="http://schemas.microsoft.com/office/word/2010/wordprocessingCanvas" xmlns:mc="http://schemas.openxmlformats.org/markup-compatibility/2006" xmlns:o="urn:schemas-microsoft-com:office:office" xmlns:r="http://schemas.openxmlformats.org/officeDocument/2006/relationships" xmlns:m="http://schemas.openxmlformats.org/officeDocument/2006/math" xmlns:v="urn:schemas-microsoft-com:vml" xmlns:wp14="http://schemas.microsoft.com/office/word/2010/wordprocessingDrawing" xmlns:wp="http://schemas.openxmlformats.org/drawingml/2006/wordprocessingDrawing" xmlns:w10="urn:schemas-microsoft-com:office:word" xmlns:w="http://schemas.openxmlformats.org/wordprocessingml/2006/main" xmlns:w14="http://schemas.microsoft.com/office/word/2010/wordml" xmlns:wpg="http://schemas.microsoft.com/office/word/2010/wordprocessingGroup" xmlns:wpi="http://schemas.microsoft.com/office/word/2010/wordprocessingInk" xmlns:wne="http://schemas.microsoft.com/office/word/2006/wordml" xmlns:wps="http://schemas.microsoft.com/office/word/2010/wordprocessingShape" mc:Ignorable="w14 wp14">
-  <w:abstractNum w:abstractNumId="0">
+<w:numbering xmlns:wpc="http://schemas.microsoft.com/office/word/2010/wordprocessingCanvas" xmlns:mc="http://schemas.openxmlformats.org/markup-compatibility/2006" xmlns:o="urn:schemas-microsoft-com:office:office" xmlns:r="http://schemas.openxmlformats.org/officeDocument/2006/relationships" xmlns:m="http://schemas.openxmlformats.org/officeDocument/2006/math" xmlns:v="urn:schemas-microsoft-com:vml" xmlns:wp14="http://schemas.microsoft.com/office/word/2010/wordprocessingDrawing" xmlns:wp="http://schemas.openxmlformats.org/drawingml/2006/wordprocessingDrawing" xmlns:w10="urn:schemas-microsoft-com:office:word" xmlns:w="http://schemas.openxmlformats.org/wordprocessingml/2006/main" xmlns:w14="http://schemas.microsoft.com/office/word/2010/wordml" xmlns:w15="http://schemas.microsoft.com/office/word/2012/wordml" xmlns:wpg="http://schemas.microsoft.com/office/word/2010/wordprocessingGroup" xmlns:wpi="http://schemas.microsoft.com/office/word/2010/wordprocessingInk" xmlns:wne="http://schemas.microsoft.com/office/word/2006/wordml" xmlns:wps="http://schemas.microsoft.com/office/word/2010/wordprocessingShape" mc:Ignorable="w14 w15 wp14">
+  <w:abstractNum w:abstractNumId="0" w15:restartNumberingAfterBreak="0">
     <w:nsid w:val="1AFC730A"/>
     <w:multiLevelType w:val="multilevel"/>
     <w:tmpl w:val="3722A248"/>
@@ -1731,7 +1601,7 @@
       </w:rPr>
     </w:lvl>
   </w:abstractNum>
-  <w:abstractNum w:abstractNumId="1">
+  <w:abstractNum w:abstractNumId="1" w15:restartNumberingAfterBreak="0">
     <w:nsid w:val="211C79DF"/>
     <w:multiLevelType w:val="hybridMultilevel"/>
     <w:tmpl w:val="72E889F8"/>
@@ -1817,7 +1687,7 @@
       </w:pPr>
     </w:lvl>
   </w:abstractNum>
-  <w:abstractNum w:abstractNumId="2">
+  <w:abstractNum w:abstractNumId="2" w15:restartNumberingAfterBreak="0">
     <w:nsid w:val="50546606"/>
     <w:multiLevelType w:val="hybridMultilevel"/>
     <w:tmpl w:val="9F0E68EE"/>
@@ -1903,7 +1773,7 @@
       </w:pPr>
     </w:lvl>
   </w:abstractNum>
-  <w:abstractNum w:abstractNumId="3">
+  <w:abstractNum w:abstractNumId="3" w15:restartNumberingAfterBreak="0">
     <w:nsid w:val="56681EB6"/>
     <w:multiLevelType w:val="multilevel"/>
     <w:tmpl w:val="CE284FDE"/>
@@ -2068,7 +1938,7 @@
 </file>
 
 <file path=word/styles.xml><?xml version="1.0" encoding="utf-8"?>
-<w:styles xmlns:mc="http://schemas.openxmlformats.org/markup-compatibility/2006" xmlns:r="http://schemas.openxmlformats.org/officeDocument/2006/relationships" xmlns:w="http://schemas.openxmlformats.org/wordprocessingml/2006/main" xmlns:w14="http://schemas.microsoft.com/office/word/2010/wordml" mc:Ignorable="w14">
+<w:styles xmlns:mc="http://schemas.openxmlformats.org/markup-compatibility/2006" xmlns:r="http://schemas.openxmlformats.org/officeDocument/2006/relationships" xmlns:w="http://schemas.openxmlformats.org/wordprocessingml/2006/main" xmlns:w14="http://schemas.microsoft.com/office/word/2010/wordml" xmlns:w15="http://schemas.microsoft.com/office/word/2012/wordml" mc:Ignorable="w14 w15">
   <w:docDefaults>
     <w:rPrDefault>
       <w:rPr>
@@ -2084,383 +1954,378 @@
       </w:pPr>
     </w:pPrDefault>
   </w:docDefaults>
-  <w:latentStyles w:defLockedState="0" w:defUIPriority="99" w:defSemiHidden="1" w:defUnhideWhenUsed="1" w:defQFormat="0" w:count="267">
-    <w:lsdException w:name="Normal" w:semiHidden="0" w:uiPriority="0" w:unhideWhenUsed="0" w:qFormat="1"/>
-    <w:lsdException w:name="heading 1" w:semiHidden="0" w:uiPriority="9" w:unhideWhenUsed="0" w:qFormat="1"/>
-    <w:lsdException w:name="heading 2" w:uiPriority="9" w:qFormat="1"/>
-    <w:lsdException w:name="heading 3" w:uiPriority="9" w:qFormat="1"/>
-    <w:lsdException w:name="heading 4" w:uiPriority="9" w:qFormat="1"/>
-    <w:lsdException w:name="heading 5" w:uiPriority="9" w:qFormat="1"/>
-    <w:lsdException w:name="heading 6" w:uiPriority="9" w:qFormat="1"/>
-    <w:lsdException w:name="heading 7" w:uiPriority="9" w:qFormat="1"/>
-    <w:lsdException w:name="heading 8" w:uiPriority="9" w:qFormat="1"/>
-    <w:lsdException w:name="heading 9" w:uiPriority="9" w:qFormat="1"/>
-    <w:lsdException w:name="toc 1" w:uiPriority="39"/>
-    <w:lsdException w:name="toc 2" w:uiPriority="39"/>
-    <w:lsdException w:name="toc 3" w:uiPriority="39"/>
-    <w:lsdException w:name="toc 4" w:uiPriority="39"/>
-    <w:lsdException w:name="toc 5" w:uiPriority="39"/>
-    <w:lsdException w:name="toc 6" w:uiPriority="39"/>
-    <w:lsdException w:name="toc 7" w:uiPriority="39"/>
-    <w:lsdException w:name="toc 8" w:uiPriority="39"/>
-    <w:lsdException w:name="toc 9" w:uiPriority="39"/>
-    <w:lsdException w:name="caption" w:uiPriority="35" w:qFormat="1"/>
-    <w:lsdException w:name="Title" w:semiHidden="0" w:uiPriority="10" w:unhideWhenUsed="0" w:qFormat="1"/>
-    <w:lsdException w:name="Default Paragraph Font" w:uiPriority="1"/>
-    <w:lsdException w:name="Subtitle" w:semiHidden="0" w:uiPriority="11" w:unhideWhenUsed="0" w:qFormat="1"/>
-    <w:lsdException w:name="Strong" w:semiHidden="0" w:uiPriority="22" w:unhideWhenUsed="0" w:qFormat="1"/>
-    <w:lsdException w:name="Emphasis" w:semiHidden="0" w:uiPriority="20" w:unhideWhenUsed="0" w:qFormat="1"/>
-    <w:lsdException w:name="Table Grid" w:semiHidden="0" w:uiPriority="59" w:unhideWhenUsed="0"/>
-    <w:lsdException w:name="Placeholder Text" w:unhideWhenUsed="0"/>
-    <w:lsdException w:name="No Spacing" w:semiHidden="0" w:uiPriority="1" w:unhideWhenUsed="0" w:qFormat="1"/>
-    <w:lsdException w:name="Light Shading" w:semiHidden="0" w:uiPriority="60" w:unhideWhenUsed="0"/>
-    <w:lsdException w:name="Light List" w:semiHidden="0" w:uiPriority="61" w:unhideWhenUsed="0"/>
-    <w:lsdException w:name="Light Grid" w:semiHidden="0" w:uiPriority="62" w:unhideWhenUsed="0"/>
-    <w:lsdException w:name="Medium Shading 1" w:semiHidden="0" w:uiPriority="63" w:unhideWhenUsed="0"/>
-    <w:lsdException w:name="Medium Shading 2" w:semiHidden="0" w:uiPriority="64" w:unhideWhenUsed="0"/>
-    <w:lsdException w:name="Medium List 1" w:semiHidden="0" w:uiPriority="65" w:unhideWhenUsed="0"/>
-    <w:lsdException w:name="Medium List 2" w:semiHidden="0" w:uiPriority="66" w:unhideWhenUsed="0"/>
-    <w:lsdException w:name="Medium Grid 1" w:semiHidden="0" w:uiPriority="67" w:unhideWhenUsed="0"/>
-    <w:lsdException w:name="Medium Grid 2" w:semiHidden="0" w:uiPriority="68" w:unhideWhenUsed="0"/>
-    <w:lsdException w:name="Medium Grid 3" w:semiHidden="0" w:uiPriority="69" w:unhideWhenUsed="0"/>
-    <w:lsdException w:name="Dark List" w:semiHidden="0" w:uiPriority="70" w:unhideWhenUsed="0"/>
-    <w:lsdException w:name="Colorful Shading" w:semiHidden="0" w:uiPriority="71" w:unhideWhenUsed="0"/>
-    <w:lsdException w:name="Colorful List" w:semiHidden="0" w:uiPriority="72" w:unhideWhenUsed="0"/>
-    <w:lsdException w:name="Colorful Grid" w:semiHidden="0" w:uiPriority="73" w:unhideWhenUsed="0"/>
-    <w:lsdException w:name="Light Shading Accent 1" w:semiHidden="0" w:uiPriority="60" w:unhideWhenUsed="0"/>
-    <w:lsdException w:name="Light List Accent 1" w:semiHidden="0" w:uiPriority="61" w:unhideWhenUsed="0"/>
-    <w:lsdException w:name="Light Grid Accent 1" w:semiHidden="0" w:uiPriority="62" w:unhideWhenUsed="0"/>
-    <w:lsdException w:name="Medium Shading 1 Accent 1" w:semiHidden="0" w:uiPriority="63" w:unhideWhenUsed="0"/>
-    <w:lsdException w:name="Medium Shading 2 Accent 1" w:semiHidden="0" w:uiPriority="64" w:unhideWhenUsed="0"/>
-    <w:lsdException w:name="Medium List 1 Accent 1" w:semiHidden="0" w:uiPriority="65" w:unhideWhenUsed="0"/>
-    <w:lsdException w:name="Revision" w:unhideWhenUsed="0"/>
-    <w:lsdException w:name="List Paragraph" w:semiHidden="0" w:uiPriority="34" w:unhideWhenUsed="0" w:qFormat="1"/>
-    <w:lsdException w:name="Quote" w:semiHidden="0" w:uiPriority="29" w:unhideWhenUsed="0" w:qFormat="1"/>
-    <w:lsdException w:name="Intense Quote" w:semiHidden="0" w:uiPriority="30" w:unhideWhenUsed="0" w:qFormat="1"/>
-    <w:lsdException w:name="Medium List 2 Accent 1" w:semiHidden="0" w:uiPriority="66" w:unhideWhenUsed="0"/>
-    <w:lsdException w:name="Medium Grid 1 Accent 1" w:semiHidden="0" w:uiPriority="67" w:unhideWhenUsed="0"/>
-    <w:lsdException w:name="Medium Grid 2 Accent 1" w:semiHidden="0" w:uiPriority="68" w:unhideWhenUsed="0"/>
-    <w:lsdException w:name="Medium Grid 3 Accent 1" w:semiHidden="0" w:uiPriority="69" w:unhideWhenUsed="0"/>
-    <w:lsdException w:name="Dark List Accent 1" w:semiHidden="0" w:uiPriority="70" w:unhideWhenUsed="0"/>
-    <w:lsdException w:name="Colorful Shading Accent 1" w:semiHidden="0" w:uiPriority="71" w:unhideWhenUsed="0"/>
-    <w:lsdException w:name="Colorful List Accent 1" w:semiHidden="0" w:uiPriority="72" w:unhideWhenUsed="0"/>
-    <w:lsdException w:name="Colorful Grid Accent 1" w:semiHidden="0" w:uiPriority="73" w:unhideWhenUsed="0"/>
-    <w:lsdException w:name="Light Shading Accent 2" w:semiHidden="0" w:uiPriority="60" w:unhideWhenUsed="0"/>
-    <w:lsdException w:name="Light List Accent 2" w:semiHidden="0" w:uiPriority="61" w:unhideWhenUsed="0"/>
-    <w:lsdException w:name="Light Grid Accent 2" w:semiHidden="0" w:uiPriority="62" w:unhideWhenUsed="0"/>
-    <w:lsdException w:name="Medium Shading 1 Accent 2" w:semiHidden="0" w:uiPriority="63" w:unhideWhenUsed="0"/>
-    <w:lsdException w:name="Medium Shading 2 Accent 2" w:semiHidden="0" w:uiPriority="64" w:unhideWhenUsed="0"/>
-    <w:lsdException w:name="Medium List 1 Accent 2" w:semiHidden="0" w:uiPriority="65" w:unhideWhenUsed="0"/>
-    <w:lsdException w:name="Medium List 2 Accent 2" w:semiHidden="0" w:uiPriority="66" w:unhideWhenUsed="0"/>
-    <w:lsdException w:name="Medium Grid 1 Accent 2" w:semiHidden="0" w:uiPriority="67" w:unhideWhenUsed="0"/>
-    <w:lsdException w:name="Medium Grid 2 Accent 2" w:semiHidden="0" w:uiPriority="68" w:unhideWhenUsed="0"/>
-    <w:lsdException w:name="Medium Grid 3 Accent 2" w:semiHidden="0" w:uiPriority="69" w:unhideWhenUsed="0"/>
-    <w:lsdException w:name="Dark List Accent 2" w:semiHidden="0" w:uiPriority="70" w:unhideWhenUsed="0"/>
-    <w:lsdException w:name="Colorful Shading Accent 2" w:semiHidden="0" w:uiPriority="71" w:unhideWhenUsed="0"/>
-    <w:lsdException w:name="Colorful List Accent 2" w:semiHidden="0" w:uiPriority="72" w:unhideWhenUsed="0"/>
-    <w:lsdException w:name="Colorful Grid Accent 2" w:semiHidden="0" w:uiPriority="73" w:unhideWhenUsed="0"/>
-    <w:lsdException w:name="Light Shading Accent 3" w:semiHidden="0" w:uiPriority="60" w:unhideWhenUsed="0"/>
-    <w:lsdException w:name="Light List Accent 3" w:semiHidden="0" w:uiPriority="61" w:unhideWhenUsed="0"/>
-    <w:lsdException w:name="Light Grid Accent 3" w:semiHidden="0" w:uiPriority="62" w:unhideWhenUsed="0"/>
-    <w:lsdException w:name="Medium Shading 1 Accent 3" w:semiHidden="0" w:uiPriority="63" w:unhideWhenUsed="0"/>
-    <w:lsdException w:name="Medium Shading 2 Accent 3" w:semiHidden="0" w:uiPriority="64" w:unhideWhenUsed="0"/>
-    <w:lsdException w:name="Medium List 1 Accent 3" w:semiHidden="0" w:uiPriority="65" w:unhideWhenUsed="0"/>
-    <w:lsdException w:name="Medium List 2 Accent 3" w:semiHidden="0" w:uiPriority="66" w:unhideWhenUsed="0"/>
-    <w:lsdException w:name="Medium Grid 1 Accent 3" w:semiHidden="0" w:uiPriority="67" w:unhideWhenUsed="0"/>
-    <w:lsdException w:name="Medium Grid 2 Accent 3" w:semiHidden="0" w:uiPriority="68" w:unhideWhenUsed="0"/>
-    <w:lsdException w:name="Medium Grid 3 Accent 3" w:semiHidden="0" w:uiPriority="69" w:unhideWhenUsed="0"/>
-    <w:lsdException w:name="Dark List Accent 3" w:semiHidden="0" w:uiPriority="70" w:unhideWhenUsed="0"/>
-    <w:lsdException w:name="Colorful Shading Accent 3" w:semiHidden="0" w:uiPriority="71" w:unhideWhenUsed="0"/>
-    <w:lsdException w:name="Colorful List Accent 3" w:semiHidden="0" w:uiPriority="72" w:unhideWhenUsed="0"/>
-    <w:lsdException w:name="Colorful Grid Accent 3" w:semiHidden="0" w:uiPriority="73" w:unhideWhenUsed="0"/>
-    <w:lsdException w:name="Light Shading Accent 4" w:semiHidden="0" w:uiPriority="60" w:unhideWhenUsed="0"/>
-    <w:lsdException w:name="Light List Accent 4" w:semiHidden="0" w:uiPriority="61" w:unhideWhenUsed="0"/>
-    <w:lsdException w:name="Light Grid Accent 4" w:semiHidden="0" w:uiPriority="62" w:unhideWhenUsed="0"/>
-    <w:lsdException w:name="Medium Shading 1 Accent 4" w:semiHidden="0" w:uiPriority="63" w:unhideWhenUsed="0"/>
-    <w:lsdException w:name="Medium Shading 2 Accent 4" w:semiHidden="0" w:uiPriority="64" w:unhideWhenUsed="0"/>
-    <w:lsdException w:name="Medium List 1 Accent 4" w:semiHidden="0" w:uiPriority="65" w:unhideWhenUsed="0"/>
-    <w:lsdException w:name="Medium List 2 Accent 4" w:semiHidden="0" w:uiPriority="66" w:unhideWhenUsed="0"/>
-    <w:lsdException w:name="Medium Grid 1 Accent 4" w:semiHidden="0" w:uiPriority="67" w:unhideWhenUsed="0"/>
-    <w:lsdException w:name="Medium Grid 2 Accent 4" w:semiHidden="0" w:uiPriority="68" w:unhideWhenUsed="0"/>
-    <w:lsdException w:name="Medium Grid 3 Accent 4" w:semiHidden="0" w:uiPriority="69" w:unhideWhenUsed="0"/>
-    <w:lsdException w:name="Dark List Accent 4" w:semiHidden="0" w:uiPriority="70" w:unhideWhenUsed="0"/>
-    <w:lsdException w:name="Colorful Shading Accent 4" w:semiHidden="0" w:uiPriority="71" w:unhideWhenUsed="0"/>
-    <w:lsdException w:name="Colorful List Accent 4" w:semiHidden="0" w:uiPriority="72" w:unhideWhenUsed="0"/>
-    <w:lsdException w:name="Colorful Grid Accent 4" w:semiHidden="0" w:uiPriority="73" w:unhideWhenUsed="0"/>
-    <w:lsdException w:name="Light Shading Accent 5" w:semiHidden="0" w:uiPriority="60" w:unhideWhenUsed="0"/>
-    <w:lsdException w:name="Light List Accent 5" w:semiHidden="0" w:uiPriority="61" w:unhideWhenUsed="0"/>
-    <w:lsdException w:name="Light Grid Accent 5" w:semiHidden="0" w:uiPriority="62" w:unhideWhenUsed="0"/>
-    <w:lsdException w:name="Medium Shading 1 Accent 5" w:semiHidden="0" w:uiPriority="63" w:unhideWhenUsed="0"/>
-    <w:lsdException w:name="Medium Shading 2 Accent 5" w:semiHidden="0" w:uiPriority="64" w:unhideWhenUsed="0"/>
-    <w:lsdException w:name="Medium List 1 Accent 5" w:semiHidden="0" w:uiPriority="65" w:unhideWhenUsed="0"/>
-    <w:lsdException w:name="Medium List 2 Accent 5" w:semiHidden="0" w:uiPriority="66" w:unhideWhenUsed="0"/>
-    <w:lsdException w:name="Medium Grid 1 Accent 5" w:semiHidden="0" w:uiPriority="67" w:unhideWhenUsed="0"/>
-    <w:lsdException w:name="Medium Grid 2 Accent 5" w:semiHidden="0" w:uiPriority="68" w:unhideWhenUsed="0"/>
-    <w:lsdException w:name="Medium Grid 3 Accent 5" w:semiHidden="0" w:uiPriority="69" w:unhideWhenUsed="0"/>
-    <w:lsdException w:name="Dark List Accent 5" w:semiHidden="0" w:uiPriority="70" w:unhideWhenUsed="0"/>
-    <w:lsdException w:name="Colorful Shading Accent 5" w:semiHidden="0" w:uiPriority="71" w:unhideWhenUsed="0"/>
-    <w:lsdException w:name="Colorful List Accent 5" w:semiHidden="0" w:uiPriority="72" w:unhideWhenUsed="0"/>
-    <w:lsdException w:name="Colorful Grid Accent 5" w:semiHidden="0" w:uiPriority="73" w:unhideWhenUsed="0"/>
-    <w:lsdException w:name="Light Shading Accent 6" w:semiHidden="0" w:uiPriority="60" w:unhideWhenUsed="0"/>
-    <w:lsdException w:name="Light List Accent 6" w:semiHidden="0" w:uiPriority="61" w:unhideWhenUsed="0"/>
-    <w:lsdException w:name="Light Grid Accent 6" w:semiHidden="0" w:uiPriority="62" w:unhideWhenUsed="0"/>
-    <w:lsdException w:name="Medium Shading 1 Accent 6" w:semiHidden="0" w:uiPriority="63" w:unhideWhenUsed="0"/>
-    <w:lsdException w:name="Medium Shading 2 Accent 6" w:semiHidden="0" w:uiPriority="64" w:unhideWhenUsed="0"/>
-    <w:lsdException w:name="Medium List 1 Accent 6" w:semiHidden="0" w:uiPriority="65" w:unhideWhenUsed="0"/>
-    <w:lsdException w:name="Medium List 2 Accent 6" w:semiHidden="0" w:uiPriority="66" w:unhideWhenUsed="0"/>
-    <w:lsdException w:name="Medium Grid 1 Accent 6" w:semiHidden="0" w:uiPriority="67" w:unhideWhenUsed="0"/>
-    <w:lsdException w:name="Medium Grid 2 Accent 6" w:semiHidden="0" w:uiPriority="68" w:unhideWhenUsed="0"/>
-    <w:lsdException w:name="Medium Grid 3 Accent 6" w:semiHidden="0" w:uiPriority="69" w:unhideWhenUsed="0"/>
-    <w:lsdException w:name="Dark List Accent 6" w:semiHidden="0" w:uiPriority="70" w:unhideWhenUsed="0"/>
-    <w:lsdException w:name="Colorful Shading Accent 6" w:semiHidden="0" w:uiPriority="71" w:unhideWhenUsed="0"/>
-    <w:lsdException w:name="Colorful List Accent 6" w:semiHidden="0" w:uiPriority="72" w:unhideWhenUsed="0"/>
-    <w:lsdException w:name="Colorful Grid Accent 6" w:semiHidden="0" w:uiPriority="73" w:unhideWhenUsed="0"/>
-    <w:lsdException w:name="Subtle Emphasis" w:semiHidden="0" w:uiPriority="19" w:unhideWhenUsed="0" w:qFormat="1"/>
-    <w:lsdException w:name="Intense Emphasis" w:semiHidden="0" w:uiPriority="21" w:unhideWhenUsed="0" w:qFormat="1"/>
-    <w:lsdException w:name="Subtle Reference" w:semiHidden="0" w:uiPriority="31" w:unhideWhenUsed="0" w:qFormat="1"/>
-    <w:lsdException w:name="Intense Reference" w:semiHidden="0" w:uiPriority="32" w:unhideWhenUsed="0" w:qFormat="1"/>
-    <w:lsdException w:name="Book Title" w:semiHidden="0" w:uiPriority="33" w:unhideWhenUsed="0" w:qFormat="1"/>
-    <w:lsdException w:name="Bibliography" w:uiPriority="37"/>
-    <w:lsdException w:name="TOC Heading" w:uiPriority="39" w:qFormat="1"/>
-  </w:latentStyles>
-  <w:style w:type="paragraph" w:default="1" w:styleId="Normal">
-    <w:name w:val="Normal"/>
-    <w:qFormat/>
-  </w:style>
-  <w:style w:type="character" w:default="1" w:styleId="DefaultParagraphFont">
-    <w:name w:val="Default Paragraph Font"/>
-    <w:uiPriority w:val="1"/>
-    <w:semiHidden/>
-    <w:unhideWhenUsed/>
-  </w:style>
-  <w:style w:type="table" w:default="1" w:styleId="TableNormal">
-    <w:name w:val="Normal Table"/>
-    <w:uiPriority w:val="99"/>
-    <w:semiHidden/>
-    <w:unhideWhenUsed/>
-    <w:tblPr>
-      <w:tblInd w:w="0" w:type="dxa"/>
-      <w:tblCellMar>
-        <w:top w:w="0" w:type="dxa"/>
-        <w:left w:w="108" w:type="dxa"/>
-        <w:bottom w:w="0" w:type="dxa"/>
-        <w:right w:w="108" w:type="dxa"/>
-      </w:tblCellMar>
-    </w:tblPr>
-  </w:style>
-  <w:style w:type="numbering" w:default="1" w:styleId="NoList">
-    <w:name w:val="No List"/>
-    <w:uiPriority w:val="99"/>
-    <w:semiHidden/>
-    <w:unhideWhenUsed/>
-  </w:style>
-  <w:style w:type="paragraph" w:styleId="NormalWeb">
-    <w:name w:val="Normal (Web)"/>
-    <w:basedOn w:val="Normal"/>
-    <w:uiPriority w:val="99"/>
-    <w:unhideWhenUsed/>
-    <w:rsid w:val="0071289B"/>
-    <w:pPr>
-      <w:spacing w:before="100" w:beforeAutospacing="1" w:after="100" w:afterAutospacing="1" w:line="240" w:lineRule="auto"/>
-    </w:pPr>
-    <w:rPr>
-      <w:rFonts w:ascii="Times New Roman" w:eastAsia="Times New Roman" w:hAnsi="Times New Roman" w:cs="Times New Roman"/>
-      <w:sz w:val="24"/>
-      <w:szCs w:val="24"/>
-    </w:rPr>
-  </w:style>
-  <w:style w:type="character" w:styleId="Strong">
-    <w:name w:val="Strong"/>
-    <w:basedOn w:val="DefaultParagraphFont"/>
-    <w:uiPriority w:val="22"/>
-    <w:qFormat/>
-    <w:rsid w:val="0071289B"/>
-    <w:rPr>
-      <w:b/>
-      <w:bCs/>
-    </w:rPr>
-  </w:style>
-  <w:style w:type="character" w:styleId="Hyperlink">
-    <w:name w:val="Hyperlink"/>
-    <w:basedOn w:val="DefaultParagraphFont"/>
-    <w:uiPriority w:val="99"/>
-    <w:semiHidden/>
-    <w:unhideWhenUsed/>
-    <w:rsid w:val="0071289B"/>
-    <w:rPr>
-      <w:color w:val="0000FF"/>
-      <w:u w:val="single"/>
-    </w:rPr>
-  </w:style>
-  <w:style w:type="paragraph" w:styleId="ListParagraph">
-    <w:name w:val="List Paragraph"/>
-    <w:basedOn w:val="Normal"/>
-    <w:uiPriority w:val="34"/>
-    <w:qFormat/>
-    <w:rsid w:val="00E73C19"/>
-    <w:pPr>
-      <w:ind w:left="720"/>
-      <w:contextualSpacing/>
-    </w:pPr>
-  </w:style>
-</w:styles>
-</file>
-
-<file path=word/stylesWithEffects.xml><?xml version="1.0" encoding="utf-8"?>
-<w:styles xmlns:wpc="http://schemas.microsoft.com/office/word/2010/wordprocessingCanvas" xmlns:mc="http://schemas.openxmlformats.org/markup-compatibility/2006" xmlns:o="urn:schemas-microsoft-com:office:office" xmlns:r="http://schemas.openxmlformats.org/officeDocument/2006/relationships" xmlns:m="http://schemas.openxmlformats.org/officeDocument/2006/math" xmlns:v="urn:schemas-microsoft-com:vml" xmlns:wp14="http://schemas.microsoft.com/office/word/2010/wordprocessingDrawing" xmlns:wp="http://schemas.openxmlformats.org/drawingml/2006/wordprocessingDrawing" xmlns:w10="urn:schemas-microsoft-com:office:word" xmlns:w="http://schemas.openxmlformats.org/wordprocessingml/2006/main" xmlns:w14="http://schemas.microsoft.com/office/word/2010/wordml" xmlns:wpg="http://schemas.microsoft.com/office/word/2010/wordprocessingGroup" xmlns:wpi="http://schemas.microsoft.com/office/word/2010/wordprocessingInk" xmlns:wne="http://schemas.microsoft.com/office/word/2006/wordml" xmlns:wps="http://schemas.microsoft.com/office/word/2010/wordprocessingShape" mc:Ignorable="w14 wp14">
-  <w:docDefaults>
-    <w:rPrDefault>
-      <w:rPr>
-        <w:rFonts w:asciiTheme="minorHAnsi" w:eastAsiaTheme="minorHAnsi" w:hAnsiTheme="minorHAnsi" w:cstheme="minorBidi"/>
-        <w:sz w:val="22"/>
-        <w:szCs w:val="22"/>
-        <w:lang w:val="en-US" w:eastAsia="en-US" w:bidi="ar-SA"/>
-      </w:rPr>
-    </w:rPrDefault>
-    <w:pPrDefault>
-      <w:pPr>
-        <w:spacing w:after="200" w:line="276" w:lineRule="auto"/>
-      </w:pPr>
-    </w:pPrDefault>
-  </w:docDefaults>
-  <w:latentStyles w:defLockedState="0" w:defUIPriority="99" w:defSemiHidden="1" w:defUnhideWhenUsed="1" w:defQFormat="0" w:count="267">
-    <w:lsdException w:name="Normal" w:semiHidden="0" w:uiPriority="0" w:unhideWhenUsed="0" w:qFormat="1"/>
-    <w:lsdException w:name="heading 1" w:semiHidden="0" w:uiPriority="9" w:unhideWhenUsed="0" w:qFormat="1"/>
-    <w:lsdException w:name="heading 2" w:uiPriority="9" w:qFormat="1"/>
-    <w:lsdException w:name="heading 3" w:uiPriority="9" w:qFormat="1"/>
-    <w:lsdException w:name="heading 4" w:uiPriority="9" w:qFormat="1"/>
-    <w:lsdException w:name="heading 5" w:uiPriority="9" w:qFormat="1"/>
-    <w:lsdException w:name="heading 6" w:uiPriority="9" w:qFormat="1"/>
-    <w:lsdException w:name="heading 7" w:uiPriority="9" w:qFormat="1"/>
-    <w:lsdException w:name="heading 8" w:uiPriority="9" w:qFormat="1"/>
-    <w:lsdException w:name="heading 9" w:uiPriority="9" w:qFormat="1"/>
-    <w:lsdException w:name="toc 1" w:uiPriority="39"/>
-    <w:lsdException w:name="toc 2" w:uiPriority="39"/>
-    <w:lsdException w:name="toc 3" w:uiPriority="39"/>
-    <w:lsdException w:name="toc 4" w:uiPriority="39"/>
-    <w:lsdException w:name="toc 5" w:uiPriority="39"/>
-    <w:lsdException w:name="toc 6" w:uiPriority="39"/>
-    <w:lsdException w:name="toc 7" w:uiPriority="39"/>
-    <w:lsdException w:name="toc 8" w:uiPriority="39"/>
-    <w:lsdException w:name="toc 9" w:uiPriority="39"/>
-    <w:lsdException w:name="caption" w:uiPriority="35" w:qFormat="1"/>
-    <w:lsdException w:name="Title" w:semiHidden="0" w:uiPriority="10" w:unhideWhenUsed="0" w:qFormat="1"/>
-    <w:lsdException w:name="Default Paragraph Font" w:uiPriority="1"/>
-    <w:lsdException w:name="Subtitle" w:semiHidden="0" w:uiPriority="11" w:unhideWhenUsed="0" w:qFormat="1"/>
-    <w:lsdException w:name="Strong" w:semiHidden="0" w:uiPriority="22" w:unhideWhenUsed="0" w:qFormat="1"/>
-    <w:lsdException w:name="Emphasis" w:semiHidden="0" w:uiPriority="20" w:unhideWhenUsed="0" w:qFormat="1"/>
-    <w:lsdException w:name="Table Grid" w:semiHidden="0" w:uiPriority="59" w:unhideWhenUsed="0"/>
-    <w:lsdException w:name="Placeholder Text" w:unhideWhenUsed="0"/>
-    <w:lsdException w:name="No Spacing" w:semiHidden="0" w:uiPriority="1" w:unhideWhenUsed="0" w:qFormat="1"/>
-    <w:lsdException w:name="Light Shading" w:semiHidden="0" w:uiPriority="60" w:unhideWhenUsed="0"/>
-    <w:lsdException w:name="Light List" w:semiHidden="0" w:uiPriority="61" w:unhideWhenUsed="0"/>
-    <w:lsdException w:name="Light Grid" w:semiHidden="0" w:uiPriority="62" w:unhideWhenUsed="0"/>
-    <w:lsdException w:name="Medium Shading 1" w:semiHidden="0" w:uiPriority="63" w:unhideWhenUsed="0"/>
-    <w:lsdException w:name="Medium Shading 2" w:semiHidden="0" w:uiPriority="64" w:unhideWhenUsed="0"/>
-    <w:lsdException w:name="Medium List 1" w:semiHidden="0" w:uiPriority="65" w:unhideWhenUsed="0"/>
-    <w:lsdException w:name="Medium List 2" w:semiHidden="0" w:uiPriority="66" w:unhideWhenUsed="0"/>
-    <w:lsdException w:name="Medium Grid 1" w:semiHidden="0" w:uiPriority="67" w:unhideWhenUsed="0"/>
-    <w:lsdException w:name="Medium Grid 2" w:semiHidden="0" w:uiPriority="68" w:unhideWhenUsed="0"/>
-    <w:lsdException w:name="Medium Grid 3" w:semiHidden="0" w:uiPriority="69" w:unhideWhenUsed="0"/>
-    <w:lsdException w:name="Dark List" w:semiHidden="0" w:uiPriority="70" w:unhideWhenUsed="0"/>
-    <w:lsdException w:name="Colorful Shading" w:semiHidden="0" w:uiPriority="71" w:unhideWhenUsed="0"/>
-    <w:lsdException w:name="Colorful List" w:semiHidden="0" w:uiPriority="72" w:unhideWhenUsed="0"/>
-    <w:lsdException w:name="Colorful Grid" w:semiHidden="0" w:uiPriority="73" w:unhideWhenUsed="0"/>
-    <w:lsdException w:name="Light Shading Accent 1" w:semiHidden="0" w:uiPriority="60" w:unhideWhenUsed="0"/>
-    <w:lsdException w:name="Light List Accent 1" w:semiHidden="0" w:uiPriority="61" w:unhideWhenUsed="0"/>
-    <w:lsdException w:name="Light Grid Accent 1" w:semiHidden="0" w:uiPriority="62" w:unhideWhenUsed="0"/>
-    <w:lsdException w:name="Medium Shading 1 Accent 1" w:semiHidden="0" w:uiPriority="63" w:unhideWhenUsed="0"/>
-    <w:lsdException w:name="Medium Shading 2 Accent 1" w:semiHidden="0" w:uiPriority="64" w:unhideWhenUsed="0"/>
-    <w:lsdException w:name="Medium List 1 Accent 1" w:semiHidden="0" w:uiPriority="65" w:unhideWhenUsed="0"/>
-    <w:lsdException w:name="Revision" w:unhideWhenUsed="0"/>
-    <w:lsdException w:name="List Paragraph" w:semiHidden="0" w:uiPriority="34" w:unhideWhenUsed="0" w:qFormat="1"/>
-    <w:lsdException w:name="Quote" w:semiHidden="0" w:uiPriority="29" w:unhideWhenUsed="0" w:qFormat="1"/>
-    <w:lsdException w:name="Intense Quote" w:semiHidden="0" w:uiPriority="30" w:unhideWhenUsed="0" w:qFormat="1"/>
-    <w:lsdException w:name="Medium List 2 Accent 1" w:semiHidden="0" w:uiPriority="66" w:unhideWhenUsed="0"/>
-    <w:lsdException w:name="Medium Grid 1 Accent 1" w:semiHidden="0" w:uiPriority="67" w:unhideWhenUsed="0"/>
-    <w:lsdException w:name="Medium Grid 2 Accent 1" w:semiHidden="0" w:uiPriority="68" w:unhideWhenUsed="0"/>
-    <w:lsdException w:name="Medium Grid 3 Accent 1" w:semiHidden="0" w:uiPriority="69" w:unhideWhenUsed="0"/>
-    <w:lsdException w:name="Dark List Accent 1" w:semiHidden="0" w:uiPriority="70" w:unhideWhenUsed="0"/>
-    <w:lsdException w:name="Colorful Shading Accent 1" w:semiHidden="0" w:uiPriority="71" w:unhideWhenUsed="0"/>
-    <w:lsdException w:name="Colorful List Accent 1" w:semiHidden="0" w:uiPriority="72" w:unhideWhenUsed="0"/>
-    <w:lsdException w:name="Colorful Grid Accent 1" w:semiHidden="0" w:uiPriority="73" w:unhideWhenUsed="0"/>
-    <w:lsdException w:name="Light Shading Accent 2" w:semiHidden="0" w:uiPriority="60" w:unhideWhenUsed="0"/>
-    <w:lsdException w:name="Light List Accent 2" w:semiHidden="0" w:uiPriority="61" w:unhideWhenUsed="0"/>
-    <w:lsdException w:name="Light Grid Accent 2" w:semiHidden="0" w:uiPriority="62" w:unhideWhenUsed="0"/>
-    <w:lsdException w:name="Medium Shading 1 Accent 2" w:semiHidden="0" w:uiPriority="63" w:unhideWhenUsed="0"/>
-    <w:lsdException w:name="Medium Shading 2 Accent 2" w:semiHidden="0" w:uiPriority="64" w:unhideWhenUsed="0"/>
-    <w:lsdException w:name="Medium List 1 Accent 2" w:semiHidden="0" w:uiPriority="65" w:unhideWhenUsed="0"/>
-    <w:lsdException w:name="Medium List 2 Accent 2" w:semiHidden="0" w:uiPriority="66" w:unhideWhenUsed="0"/>
-    <w:lsdException w:name="Medium Grid 1 Accent 2" w:semiHidden="0" w:uiPriority="67" w:unhideWhenUsed="0"/>
-    <w:lsdException w:name="Medium Grid 2 Accent 2" w:semiHidden="0" w:uiPriority="68" w:unhideWhenUsed="0"/>
-    <w:lsdException w:name="Medium Grid 3 Accent 2" w:semiHidden="0" w:uiPriority="69" w:unhideWhenUsed="0"/>
-    <w:lsdException w:name="Dark List Accent 2" w:semiHidden="0" w:uiPriority="70" w:unhideWhenUsed="0"/>
-    <w:lsdException w:name="Colorful Shading Accent 2" w:semiHidden="0" w:uiPriority="71" w:unhideWhenUsed="0"/>
-    <w:lsdException w:name="Colorful List Accent 2" w:semiHidden="0" w:uiPriority="72" w:unhideWhenUsed="0"/>
-    <w:lsdException w:name="Colorful Grid Accent 2" w:semiHidden="0" w:uiPriority="73" w:unhideWhenUsed="0"/>
-    <w:lsdException w:name="Light Shading Accent 3" w:semiHidden="0" w:uiPriority="60" w:unhideWhenUsed="0"/>
-    <w:lsdException w:name="Light List Accent 3" w:semiHidden="0" w:uiPriority="61" w:unhideWhenUsed="0"/>
-    <w:lsdException w:name="Light Grid Accent 3" w:semiHidden="0" w:uiPriority="62" w:unhideWhenUsed="0"/>
-    <w:lsdException w:name="Medium Shading 1 Accent 3" w:semiHidden="0" w:uiPriority="63" w:unhideWhenUsed="0"/>
-    <w:lsdException w:name="Medium Shading 2 Accent 3" w:semiHidden="0" w:uiPriority="64" w:unhideWhenUsed="0"/>
-    <w:lsdException w:name="Medium List 1 Accent 3" w:semiHidden="0" w:uiPriority="65" w:unhideWhenUsed="0"/>
-    <w:lsdException w:name="Medium List 2 Accent 3" w:semiHidden="0" w:uiPriority="66" w:unhideWhenUsed="0"/>
-    <w:lsdException w:name="Medium Grid 1 Accent 3" w:semiHidden="0" w:uiPriority="67" w:unhideWhenUsed="0"/>
-    <w:lsdException w:name="Medium Grid 2 Accent 3" w:semiHidden="0" w:uiPriority="68" w:unhideWhenUsed="0"/>
-    <w:lsdException w:name="Medium Grid 3 Accent 3" w:semiHidden="0" w:uiPriority="69" w:unhideWhenUsed="0"/>
-    <w:lsdException w:name="Dark List Accent 3" w:semiHidden="0" w:uiPriority="70" w:unhideWhenUsed="0"/>
-    <w:lsdException w:name="Colorful Shading Accent 3" w:semiHidden="0" w:uiPriority="71" w:unhideWhenUsed="0"/>
-    <w:lsdException w:name="Colorful List Accent 3" w:semiHidden="0" w:uiPriority="72" w:unhideWhenUsed="0"/>
-    <w:lsdException w:name="Colorful Grid Accent 3" w:semiHidden="0" w:uiPriority="73" w:unhideWhenUsed="0"/>
-    <w:lsdException w:name="Light Shading Accent 4" w:semiHidden="0" w:uiPriority="60" w:unhideWhenUsed="0"/>
-    <w:lsdException w:name="Light List Accent 4" w:semiHidden="0" w:uiPriority="61" w:unhideWhenUsed="0"/>
-    <w:lsdException w:name="Light Grid Accent 4" w:semiHidden="0" w:uiPriority="62" w:unhideWhenUsed="0"/>
-    <w:lsdException w:name="Medium Shading 1 Accent 4" w:semiHidden="0" w:uiPriority="63" w:unhideWhenUsed="0"/>
-    <w:lsdException w:name="Medium Shading 2 Accent 4" w:semiHidden="0" w:uiPriority="64" w:unhideWhenUsed="0"/>
-    <w:lsdException w:name="Medium List 1 Accent 4" w:semiHidden="0" w:uiPriority="65" w:unhideWhenUsed="0"/>
-    <w:lsdException w:name="Medium List 2 Accent 4" w:semiHidden="0" w:uiPriority="66" w:unhideWhenUsed="0"/>
-    <w:lsdException w:name="Medium Grid 1 Accent 4" w:semiHidden="0" w:uiPriority="67" w:unhideWhenUsed="0"/>
-    <w:lsdException w:name="Medium Grid 2 Accent 4" w:semiHidden="0" w:uiPriority="68" w:unhideWhenUsed="0"/>
-    <w:lsdException w:name="Medium Grid 3 Accent 4" w:semiHidden="0" w:uiPriority="69" w:unhideWhenUsed="0"/>
-    <w:lsdException w:name="Dark List Accent 4" w:semiHidden="0" w:uiPriority="70" w:unhideWhenUsed="0"/>
-    <w:lsdException w:name="Colorful Shading Accent 4" w:semiHidden="0" w:uiPriority="71" w:unhideWhenUsed="0"/>
-    <w:lsdException w:name="Colorful List Accent 4" w:semiHidden="0" w:uiPriority="72" w:unhideWhenUsed="0"/>
-    <w:lsdException w:name="Colorful Grid Accent 4" w:semiHidden="0" w:uiPriority="73" w:unhideWhenUsed="0"/>
-    <w:lsdException w:name="Light Shading Accent 5" w:semiHidden="0" w:uiPriority="60" w:unhideWhenUsed="0"/>
-    <w:lsdException w:name="Light List Accent 5" w:semiHidden="0" w:uiPriority="61" w:unhideWhenUsed="0"/>
-    <w:lsdException w:name="Light Grid Accent 5" w:semiHidden="0" w:uiPriority="62" w:unhideWhenUsed="0"/>
-    <w:lsdException w:name="Medium Shading 1 Accent 5" w:semiHidden="0" w:uiPriority="63" w:unhideWhenUsed="0"/>
-    <w:lsdException w:name="Medium Shading 2 Accent 5" w:semiHidden="0" w:uiPriority="64" w:unhideWhenUsed="0"/>
-    <w:lsdException w:name="Medium List 1 Accent 5" w:semiHidden="0" w:uiPriority="65" w:unhideWhenUsed="0"/>
-    <w:lsdException w:name="Medium List 2 Accent 5" w:semiHidden="0" w:uiPriority="66" w:unhideWhenUsed="0"/>
-    <w:lsdException w:name="Medium Grid 1 Accent 5" w:semiHidden="0" w:uiPriority="67" w:unhideWhenUsed="0"/>
-    <w:lsdException w:name="Medium Grid 2 Accent 5" w:semiHidden="0" w:uiPriority="68" w:unhideWhenUsed="0"/>
-    <w:lsdException w:name="Medium Grid 3 Accent 5" w:semiHidden="0" w:uiPriority="69" w:unhideWhenUsed="0"/>
-    <w:lsdException w:name="Dark List Accent 5" w:semiHidden="0" w:uiPriority="70" w:unhideWhenUsed="0"/>
-    <w:lsdException w:name="Colorful Shading Accent 5" w:semiHidden="0" w:uiPriority="71" w:unhideWhenUsed="0"/>
-    <w:lsdException w:name="Colorful List Accent 5" w:semiHidden="0" w:uiPriority="72" w:unhideWhenUsed="0"/>
-    <w:lsdException w:name="Colorful Grid Accent 5" w:semiHidden="0" w:uiPriority="73" w:unhideWhenUsed="0"/>
-    <w:lsdException w:name="Light Shading Accent 6" w:semiHidden="0" w:uiPriority="60" w:unhideWhenUsed="0"/>
-    <w:lsdException w:name="Light List Accent 6" w:semiHidden="0" w:uiPriority="61" w:unhideWhenUsed="0"/>
-    <w:lsdException w:name="Light Grid Accent 6" w:semiHidden="0" w:uiPriority="62" w:unhideWhenUsed="0"/>
-    <w:lsdException w:name="Medium Shading 1 Accent 6" w:semiHidden="0" w:uiPriority="63" w:unhideWhenUsed="0"/>
-    <w:lsdException w:name="Medium Shading 2 Accent 6" w:semiHidden="0" w:uiPriority="64" w:unhideWhenUsed="0"/>
-    <w:lsdException w:name="Medium List 1 Accent 6" w:semiHidden="0" w:uiPriority="65" w:unhideWhenUsed="0"/>
-    <w:lsdException w:name="Medium List 2 Accent 6" w:semiHidden="0" w:uiPriority="66" w:unhideWhenUsed="0"/>
-    <w:lsdException w:name="Medium Grid 1 Accent 6" w:semiHidden="0" w:uiPriority="67" w:unhideWhenUsed="0"/>
-    <w:lsdException w:name="Medium Grid 2 Accent 6" w:semiHidden="0" w:uiPriority="68" w:unhideWhenUsed="0"/>
-    <w:lsdException w:name="Medium Grid 3 Accent 6" w:semiHidden="0" w:uiPriority="69" w:unhideWhenUsed="0"/>
-    <w:lsdException w:name="Dark List Accent 6" w:semiHidden="0" w:uiPriority="70" w:unhideWhenUsed="0"/>
-    <w:lsdException w:name="Colorful Shading Accent 6" w:semiHidden="0" w:uiPriority="71" w:unhideWhenUsed="0"/>
-    <w:lsdException w:name="Colorful List Accent 6" w:semiHidden="0" w:uiPriority="72" w:unhideWhenUsed="0"/>
-    <w:lsdException w:name="Colorful Grid Accent 6" w:semiHidden="0" w:uiPriority="73" w:unhideWhenUsed="0"/>
-    <w:lsdException w:name="Subtle Emphasis" w:semiHidden="0" w:uiPriority="19" w:unhideWhenUsed="0" w:qFormat="1"/>
-    <w:lsdException w:name="Intense Emphasis" w:semiHidden="0" w:uiPriority="21" w:unhideWhenUsed="0" w:qFormat="1"/>
-    <w:lsdException w:name="Subtle Reference" w:semiHidden="0" w:uiPriority="31" w:unhideWhenUsed="0" w:qFormat="1"/>
-    <w:lsdException w:name="Intense Reference" w:semiHidden="0" w:uiPriority="32" w:unhideWhenUsed="0" w:qFormat="1"/>
-    <w:lsdException w:name="Book Title" w:semiHidden="0" w:uiPriority="33" w:unhideWhenUsed="0" w:qFormat="1"/>
-    <w:lsdException w:name="Bibliography" w:uiPriority="37"/>
-    <w:lsdException w:name="TOC Heading" w:uiPriority="39" w:qFormat="1"/>
+  <w:latentStyles w:defLockedState="0" w:defUIPriority="99" w:defSemiHidden="0" w:defUnhideWhenUsed="0" w:defQFormat="0" w:count="371">
+    <w:lsdException w:name="Normal" w:uiPriority="0" w:qFormat="1"/>
+    <w:lsdException w:name="heading 1" w:uiPriority="9" w:qFormat="1"/>
+    <w:lsdException w:name="heading 2" w:semiHidden="1" w:uiPriority="9" w:unhideWhenUsed="1" w:qFormat="1"/>
+    <w:lsdException w:name="heading 3" w:semiHidden="1" w:uiPriority="9" w:unhideWhenUsed="1" w:qFormat="1"/>
+    <w:lsdException w:name="heading 4" w:semiHidden="1" w:uiPriority="9" w:unhideWhenUsed="1" w:qFormat="1"/>
+    <w:lsdException w:name="heading 5" w:semiHidden="1" w:uiPriority="9" w:unhideWhenUsed="1" w:qFormat="1"/>
+    <w:lsdException w:name="heading 6" w:semiHidden="1" w:uiPriority="9" w:unhideWhenUsed="1" w:qFormat="1"/>
+    <w:lsdException w:name="heading 7" w:semiHidden="1" w:uiPriority="9" w:unhideWhenUsed="1" w:qFormat="1"/>
+    <w:lsdException w:name="heading 8" w:semiHidden="1" w:uiPriority="9" w:unhideWhenUsed="1" w:qFormat="1"/>
+    <w:lsdException w:name="heading 9" w:semiHidden="1" w:uiPriority="9" w:unhideWhenUsed="1" w:qFormat="1"/>
+    <w:lsdException w:name="index 1" w:semiHidden="1" w:unhideWhenUsed="1"/>
+    <w:lsdException w:name="index 2" w:semiHidden="1" w:unhideWhenUsed="1"/>
+    <w:lsdException w:name="index 3" w:semiHidden="1" w:unhideWhenUsed="1"/>
+    <w:lsdException w:name="index 4" w:semiHidden="1" w:unhideWhenUsed="1"/>
+    <w:lsdException w:name="index 5" w:semiHidden="1" w:unhideWhenUsed="1"/>
+    <w:lsdException w:name="index 6" w:semiHidden="1" w:unhideWhenUsed="1"/>
+    <w:lsdException w:name="index 7" w:semiHidden="1" w:unhideWhenUsed="1"/>
+    <w:lsdException w:name="index 8" w:semiHidden="1" w:unhideWhenUsed="1"/>
+    <w:lsdException w:name="index 9" w:semiHidden="1" w:unhideWhenUsed="1"/>
+    <w:lsdException w:name="toc 1" w:semiHidden="1" w:uiPriority="39" w:unhideWhenUsed="1"/>
+    <w:lsdException w:name="toc 2" w:semiHidden="1" w:uiPriority="39" w:unhideWhenUsed="1"/>
+    <w:lsdException w:name="toc 3" w:semiHidden="1" w:uiPriority="39" w:unhideWhenUsed="1"/>
+    <w:lsdException w:name="toc 4" w:semiHidden="1" w:uiPriority="39" w:unhideWhenUsed="1"/>
+    <w:lsdException w:name="toc 5" w:semiHidden="1" w:uiPriority="39" w:unhideWhenUsed="1"/>
+    <w:lsdException w:name="toc 6" w:semiHidden="1" w:uiPriority="39" w:unhideWhenUsed="1"/>
+    <w:lsdException w:name="toc 7" w:semiHidden="1" w:uiPriority="39" w:unhideWhenUsed="1"/>
+    <w:lsdException w:name="toc 8" w:semiHidden="1" w:uiPriority="39" w:unhideWhenUsed="1"/>
+    <w:lsdException w:name="toc 9" w:semiHidden="1" w:uiPriority="39" w:unhideWhenUsed="1"/>
+    <w:lsdException w:name="Normal Indent" w:semiHidden="1" w:unhideWhenUsed="1"/>
+    <w:lsdException w:name="footnote text" w:semiHidden="1" w:unhideWhenUsed="1"/>
+    <w:lsdException w:name="annotation text" w:semiHidden="1" w:unhideWhenUsed="1"/>
+    <w:lsdException w:name="header" w:semiHidden="1" w:unhideWhenUsed="1"/>
+    <w:lsdException w:name="footer" w:semiHidden="1" w:unhideWhenUsed="1"/>
+    <w:lsdException w:name="index heading" w:semiHidden="1" w:unhideWhenUsed="1"/>
+    <w:lsdException w:name="caption" w:semiHidden="1" w:uiPriority="35" w:unhideWhenUsed="1" w:qFormat="1"/>
+    <w:lsdException w:name="table of figures" w:semiHidden="1" w:unhideWhenUsed="1"/>
+    <w:lsdException w:name="envelope address" w:semiHidden="1" w:unhideWhenUsed="1"/>
+    <w:lsdException w:name="envelope return" w:semiHidden="1" w:unhideWhenUsed="1"/>
+    <w:lsdException w:name="footnote reference" w:semiHidden="1" w:unhideWhenUsed="1"/>
+    <w:lsdException w:name="annotation reference" w:semiHidden="1" w:unhideWhenUsed="1"/>
+    <w:lsdException w:name="line number" w:semiHidden="1" w:unhideWhenUsed="1"/>
+    <w:lsdException w:name="page number" w:semiHidden="1" w:unhideWhenUsed="1"/>
+    <w:lsdException w:name="endnote reference" w:semiHidden="1" w:unhideWhenUsed="1"/>
+    <w:lsdException w:name="endnote text" w:semiHidden="1" w:unhideWhenUsed="1"/>
+    <w:lsdException w:name="table of authorities" w:semiHidden="1" w:unhideWhenUsed="1"/>
+    <w:lsdException w:name="macro" w:semiHidden="1" w:unhideWhenUsed="1"/>
+    <w:lsdException w:name="toa heading" w:semiHidden="1" w:unhideWhenUsed="1"/>
+    <w:lsdException w:name="List" w:semiHidden="1" w:unhideWhenUsed="1"/>
+    <w:lsdException w:name="List Bullet" w:semiHidden="1" w:unhideWhenUsed="1"/>
+    <w:lsdException w:name="List Number" w:semiHidden="1" w:unhideWhenUsed="1"/>
+    <w:lsdException w:name="List 2" w:semiHidden="1" w:unhideWhenUsed="1"/>
+    <w:lsdException w:name="List 3" w:semiHidden="1" w:unhideWhenUsed="1"/>
+    <w:lsdException w:name="List 4" w:semiHidden="1" w:unhideWhenUsed="1"/>
+    <w:lsdException w:name="List 5" w:semiHidden="1" w:unhideWhenUsed="1"/>
+    <w:lsdException w:name="List Bullet 2" w:semiHidden="1" w:unhideWhenUsed="1"/>
+    <w:lsdException w:name="List Bullet 3" w:semiHidden="1" w:unhideWhenUsed="1"/>
+    <w:lsdException w:name="List Bullet 4" w:semiHidden="1" w:unhideWhenUsed="1"/>
+    <w:lsdException w:name="List Bullet 5" w:semiHidden="1" w:unhideWhenUsed="1"/>
+    <w:lsdException w:name="List Number 2" w:semiHidden="1" w:unhideWhenUsed="1"/>
+    <w:lsdException w:name="List Number 3" w:semiHidden="1" w:unhideWhenUsed="1"/>
+    <w:lsdException w:name="List Number 4" w:semiHidden="1" w:unhideWhenUsed="1"/>
+    <w:lsdException w:name="List Number 5" w:semiHidden="1" w:unhideWhenUsed="1"/>
+    <w:lsdException w:name="Title" w:uiPriority="10" w:qFormat="1"/>
+    <w:lsdException w:name="Closing" w:semiHidden="1" w:unhideWhenUsed="1"/>
+    <w:lsdException w:name="Signature" w:semiHidden="1" w:unhideWhenUsed="1"/>
+    <w:lsdException w:name="Default Paragraph Font" w:semiHidden="1" w:uiPriority="1" w:unhideWhenUsed="1"/>
+    <w:lsdException w:name="Body Text" w:semiHidden="1" w:unhideWhenUsed="1"/>
+    <w:lsdException w:name="Body Text Indent" w:semiHidden="1" w:unhideWhenUsed="1"/>
+    <w:lsdException w:name="List Continue" w:semiHidden="1" w:unhideWhenUsed="1"/>
+    <w:lsdException w:name="List Continue 2" w:semiHidden="1" w:unhideWhenUsed="1"/>
+    <w:lsdException w:name="List Continue 3" w:semiHidden="1" w:unhideWhenUsed="1"/>
+    <w:lsdException w:name="List Continue 4" w:semiHidden="1" w:unhideWhenUsed="1"/>
+    <w:lsdException w:name="List Continue 5" w:semiHidden="1" w:unhideWhenUsed="1"/>
+    <w:lsdException w:name="Message Header" w:semiHidden="1" w:unhideWhenUsed="1"/>
+    <w:lsdException w:name="Subtitle" w:uiPriority="11" w:qFormat="1"/>
+    <w:lsdException w:name="Salutation" w:semiHidden="1" w:unhideWhenUsed="1"/>
+    <w:lsdException w:name="Date" w:semiHidden="1" w:unhideWhenUsed="1"/>
+    <w:lsdException w:name="Body Text First Indent" w:semiHidden="1" w:unhideWhenUsed="1"/>
+    <w:lsdException w:name="Body Text First Indent 2" w:semiHidden="1" w:unhideWhenUsed="1"/>
+    <w:lsdException w:name="Note Heading" w:semiHidden="1" w:unhideWhenUsed="1"/>
+    <w:lsdException w:name="Body Text 2" w:semiHidden="1" w:unhideWhenUsed="1"/>
+    <w:lsdException w:name="Body Text 3" w:semiHidden="1" w:unhideWhenUsed="1"/>
+    <w:lsdException w:name="Body Text Indent 2" w:semiHidden="1" w:unhideWhenUsed="1"/>
+    <w:lsdException w:name="Body Text Indent 3" w:semiHidden="1" w:unhideWhenUsed="1"/>
+    <w:lsdException w:name="Block Text" w:semiHidden="1" w:unhideWhenUsed="1"/>
+    <w:lsdException w:name="Hyperlink" w:semiHidden="1" w:unhideWhenUsed="1"/>
+    <w:lsdException w:name="FollowedHyperlink" w:semiHidden="1" w:unhideWhenUsed="1"/>
+    <w:lsdException w:name="Strong" w:uiPriority="22" w:qFormat="1"/>
+    <w:lsdException w:name="Emphasis" w:uiPriority="20" w:qFormat="1"/>
+    <w:lsdException w:name="Document Map" w:semiHidden="1" w:unhideWhenUsed="1"/>
+    <w:lsdException w:name="Plain Text" w:semiHidden="1" w:unhideWhenUsed="1"/>
+    <w:lsdException w:name="E-mail Signature" w:semiHidden="1" w:unhideWhenUsed="1"/>
+    <w:lsdException w:name="HTML Top of Form" w:semiHidden="1" w:unhideWhenUsed="1"/>
+    <w:lsdException w:name="HTML Bottom of Form" w:semiHidden="1" w:unhideWhenUsed="1"/>
+    <w:lsdException w:name="Normal (Web)" w:semiHidden="1" w:unhideWhenUsed="1"/>
+    <w:lsdException w:name="HTML Acronym" w:semiHidden="1" w:unhideWhenUsed="1"/>
+    <w:lsdException w:name="HTML Address" w:semiHidden="1" w:unhideWhenUsed="1"/>
+    <w:lsdException w:name="HTML Cite" w:semiHidden="1" w:unhideWhenUsed="1"/>
+    <w:lsdException w:name="HTML Code" w:semiHidden="1" w:unhideWhenUsed="1"/>
+    <w:lsdException w:name="HTML Definition" w:semiHidden="1" w:unhideWhenUsed="1"/>
+    <w:lsdException w:name="HTML Keyboard" w:semiHidden="1" w:unhideWhenUsed="1"/>
+    <w:lsdException w:name="HTML Preformatted" w:semiHidden="1" w:unhideWhenUsed="1"/>
+    <w:lsdException w:name="HTML Sample" w:semiHidden="1" w:unhideWhenUsed="1"/>
+    <w:lsdException w:name="HTML Typewriter" w:semiHidden="1" w:unhideWhenUsed="1"/>
+    <w:lsdException w:name="HTML Variable" w:semiHidden="1" w:unhideWhenUsed="1"/>
+    <w:lsdException w:name="Normal Table" w:semiHidden="1" w:unhideWhenUsed="1"/>
+    <w:lsdException w:name="annotation subject" w:semiHidden="1" w:unhideWhenUsed="1"/>
+    <w:lsdException w:name="No List" w:semiHidden="1" w:unhideWhenUsed="1"/>
+    <w:lsdException w:name="Outline List 1" w:semiHidden="1" w:unhideWhenUsed="1"/>
+    <w:lsdException w:name="Outline List 2" w:semiHidden="1" w:unhideWhenUsed="1"/>
+    <w:lsdException w:name="Outline List 3" w:semiHidden="1" w:unhideWhenUsed="1"/>
+    <w:lsdException w:name="Table Simple 1" w:semiHidden="1" w:unhideWhenUsed="1"/>
+    <w:lsdException w:name="Table Simple 2" w:semiHidden="1" w:unhideWhenUsed="1"/>
+    <w:lsdException w:name="Table Simple 3" w:semiHidden="1" w:unhideWhenUsed="1"/>
+    <w:lsdException w:name="Table Classic 1" w:semiHidden="1" w:unhideWhenUsed="1"/>
+    <w:lsdException w:name="Table Classic 2" w:semiHidden="1" w:unhideWhenUsed="1"/>
+    <w:lsdException w:name="Table Classic 3" w:semiHidden="1" w:unhideWhenUsed="1"/>
+    <w:lsdException w:name="Table Classic 4" w:semiHidden="1" w:unhideWhenUsed="1"/>
+    <w:lsdException w:name="Table Colorful 1" w:semiHidden="1" w:unhideWhenUsed="1"/>
+    <w:lsdException w:name="Table Colorful 2" w:semiHidden="1" w:unhideWhenUsed="1"/>
+    <w:lsdException w:name="Table Colorful 3" w:semiHidden="1" w:unhideWhenUsed="1"/>
+    <w:lsdException w:name="Table Columns 1" w:semiHidden="1" w:unhideWhenUsed="1"/>
+    <w:lsdException w:name="Table Columns 2" w:semiHidden="1" w:unhideWhenUsed="1"/>
+    <w:lsdException w:name="Table Columns 3" w:semiHidden="1" w:unhideWhenUsed="1"/>
+    <w:lsdException w:name="Table Columns 4" w:semiHidden="1" w:unhideWhenUsed="1"/>
+    <w:lsdException w:name="Table Columns 5" w:semiHidden="1" w:unhideWhenUsed="1"/>
+    <w:lsdException w:name="Table Grid 1" w:semiHidden="1" w:unhideWhenUsed="1"/>
+    <w:lsdException w:name="Table Grid 2" w:semiHidden="1" w:unhideWhenUsed="1"/>
+    <w:lsdException w:name="Table Grid 3" w:semiHidden="1" w:unhideWhenUsed="1"/>
+    <w:lsdException w:name="Table Grid 4" w:semiHidden="1" w:unhideWhenUsed="1"/>
+    <w:lsdException w:name="Table Grid 5" w:semiHidden="1" w:unhideWhenUsed="1"/>
+    <w:lsdException w:name="Table Grid 6" w:semiHidden="1" w:unhideWhenUsed="1"/>
+    <w:lsdException w:name="Table Grid 7" w:semiHidden="1" w:unhideWhenUsed="1"/>
+    <w:lsdException w:name="Table Grid 8" w:semiHidden="1" w:unhideWhenUsed="1"/>
+    <w:lsdException w:name="Table List 1" w:semiHidden="1" w:unhideWhenUsed="1"/>
+    <w:lsdException w:name="Table List 2" w:semiHidden="1" w:unhideWhenUsed="1"/>
+    <w:lsdException w:name="Table List 3" w:semiHidden="1" w:unhideWhenUsed="1"/>
+    <w:lsdException w:name="Table List 4" w:semiHidden="1" w:unhideWhenUsed="1"/>
+    <w:lsdException w:name="Table List 5" w:semiHidden="1" w:unhideWhenUsed="1"/>
+    <w:lsdException w:name="Table List 6" w:semiHidden="1" w:unhideWhenUsed="1"/>
+    <w:lsdException w:name="Table List 7" w:semiHidden="1" w:unhideWhenUsed="1"/>
+    <w:lsdException w:name="Table List 8" w:semiHidden="1" w:unhideWhenUsed="1"/>
+    <w:lsdException w:name="Table 3D effects 1" w:semiHidden="1" w:unhideWhenUsed="1"/>
+    <w:lsdException w:name="Table 3D effects 2" w:semiHidden="1" w:unhideWhenUsed="1"/>
+    <w:lsdException w:name="Table 3D effects 3" w:semiHidden="1" w:unhideWhenUsed="1"/>
+    <w:lsdException w:name="Table Contemporary" w:semiHidden="1" w:unhideWhenUsed="1"/>
+    <w:lsdException w:name="Table Elegant" w:semiHidden="1" w:unhideWhenUsed="1"/>
+    <w:lsdException w:name="Table Professional" w:semiHidden="1" w:unhideWhenUsed="1"/>
+    <w:lsdException w:name="Table Subtle 1" w:semiHidden="1" w:unhideWhenUsed="1"/>
+    <w:lsdException w:name="Table Subtle 2" w:semiHidden="1" w:unhideWhenUsed="1"/>
+    <w:lsdException w:name="Table Web 1" w:semiHidden="1" w:unhideWhenUsed="1"/>
+    <w:lsdException w:name="Table Web 2" w:semiHidden="1" w:unhideWhenUsed="1"/>
+    <w:lsdException w:name="Table Web 3" w:semiHidden="1" w:unhideWhenUsed="1"/>
+    <w:lsdException w:name="Balloon Text" w:semiHidden="1" w:unhideWhenUsed="1"/>
+    <w:lsdException w:name="Table Grid" w:uiPriority="59"/>
+    <w:lsdException w:name="Table Theme" w:semiHidden="1" w:unhideWhenUsed="1"/>
+    <w:lsdException w:name="Placeholder Text" w:semiHidden="1"/>
+    <w:lsdException w:name="No Spacing" w:uiPriority="1" w:qFormat="1"/>
+    <w:lsdException w:name="Light Shading" w:uiPriority="60"/>
+    <w:lsdException w:name="Light List" w:uiPriority="61"/>
+    <w:lsdException w:name="Light Grid" w:uiPriority="62"/>
+    <w:lsdException w:name="Medium Shading 1" w:uiPriority="63"/>
+    <w:lsdException w:name="Medium Shading 2" w:uiPriority="64"/>
+    <w:lsdException w:name="Medium List 1" w:uiPriority="65"/>
+    <w:lsdException w:name="Medium List 2" w:uiPriority="66"/>
+    <w:lsdException w:name="Medium Grid 1" w:uiPriority="67"/>
+    <w:lsdException w:name="Medium Grid 2" w:uiPriority="68"/>
+    <w:lsdException w:name="Medium Grid 3" w:uiPriority="69"/>
+    <w:lsdException w:name="Dark List" w:uiPriority="70"/>
+    <w:lsdException w:name="Colorful Shading" w:uiPriority="71"/>
+    <w:lsdException w:name="Colorful List" w:uiPriority="72"/>
+    <w:lsdException w:name="Colorful Grid" w:uiPriority="73"/>
+    <w:lsdException w:name="Light Shading Accent 1" w:uiPriority="60"/>
+    <w:lsdException w:name="Light List Accent 1" w:uiPriority="61"/>
+    <w:lsdException w:name="Light Grid Accent 1" w:uiPriority="62"/>
+    <w:lsdException w:name="Medium Shading 1 Accent 1" w:uiPriority="63"/>
+    <w:lsdException w:name="Medium Shading 2 Accent 1" w:uiPriority="64"/>
+    <w:lsdException w:name="Medium List 1 Accent 1" w:uiPriority="65"/>
+    <w:lsdException w:name="Revision" w:semiHidden="1"/>
+    <w:lsdException w:name="List Paragraph" w:uiPriority="34" w:qFormat="1"/>
+    <w:lsdException w:name="Quote" w:uiPriority="29" w:qFormat="1"/>
+    <w:lsdException w:name="Intense Quote" w:uiPriority="30" w:qFormat="1"/>
+    <w:lsdException w:name="Medium List 2 Accent 1" w:uiPriority="66"/>
+    <w:lsdException w:name="Medium Grid 1 Accent 1" w:uiPriority="67"/>
+    <w:lsdException w:name="Medium Grid 2 Accent 1" w:uiPriority="68"/>
+    <w:lsdException w:name="Medium Grid 3 Accent 1" w:uiPriority="69"/>
+    <w:lsdException w:name="Dark List Accent 1" w:uiPriority="70"/>
+    <w:lsdException w:name="Colorful Shading Accent 1" w:uiPriority="71"/>
+    <w:lsdException w:name="Colorful List Accent 1" w:uiPriority="72"/>
+    <w:lsdException w:name="Colorful Grid Accent 1" w:uiPriority="73"/>
+    <w:lsdException w:name="Light Shading Accent 2" w:uiPriority="60"/>
+    <w:lsdException w:name="Light List Accent 2" w:uiPriority="61"/>
+    <w:lsdException w:name="Light Grid Accent 2" w:uiPriority="62"/>
+    <w:lsdException w:name="Medium Shading 1 Accent 2" w:uiPriority="63"/>
+    <w:lsdException w:name="Medium Shading 2 Accent 2" w:uiPriority="64"/>
+    <w:lsdException w:name="Medium List 1 Accent 2" w:uiPriority="65"/>
+    <w:lsdException w:name="Medium List 2 Accent 2" w:uiPriority="66"/>
+    <w:lsdException w:name="Medium Grid 1 Accent 2" w:uiPriority="67"/>
+    <w:lsdException w:name="Medium Grid 2 Accent 2" w:uiPriority="68"/>
+    <w:lsdException w:name="Medium Grid 3 Accent 2" w:uiPriority="69"/>
+    <w:lsdException w:name="Dark List Accent 2" w:uiPriority="70"/>
+    <w:lsdException w:name="Colorful Shading Accent 2" w:uiPriority="71"/>
+    <w:lsdException w:name="Colorful List Accent 2" w:uiPriority="72"/>
+    <w:lsdException w:name="Colorful Grid Accent 2" w:uiPriority="73"/>
+    <w:lsdException w:name="Light Shading Accent 3" w:uiPriority="60"/>
+    <w:lsdException w:name="Light List Accent 3" w:uiPriority="61"/>
+    <w:lsdException w:name="Light Grid Accent 3" w:uiPriority="62"/>
+    <w:lsdException w:name="Medium Shading 1 Accent 3" w:uiPriority="63"/>
+    <w:lsdException w:name="Medium Shading 2 Accent 3" w:uiPriority="64"/>
+    <w:lsdException w:name="Medium List 1 Accent 3" w:uiPriority="65"/>
+    <w:lsdException w:name="Medium List 2 Accent 3" w:uiPriority="66"/>
+    <w:lsdException w:name="Medium Grid 1 Accent 3" w:uiPriority="67"/>
+    <w:lsdException w:name="Medium Grid 2 Accent 3" w:uiPriority="68"/>
+    <w:lsdException w:name="Medium Grid 3 Accent 3" w:uiPriority="69"/>
+    <w:lsdException w:name="Dark List Accent 3" w:uiPriority="70"/>
+    <w:lsdException w:name="Colorful Shading Accent 3" w:uiPriority="71"/>
+    <w:lsdException w:name="Colorful List Accent 3" w:uiPriority="72"/>
+    <w:lsdException w:name="Colorful Grid Accent 3" w:uiPriority="73"/>
+    <w:lsdException w:name="Light Shading Accent 4" w:uiPriority="60"/>
+    <w:lsdException w:name="Light List Accent 4" w:uiPriority="61"/>
+    <w:lsdException w:name="Light Grid Accent 4" w:uiPriority="62"/>
+    <w:lsdException w:name="Medium Shading 1 Accent 4" w:uiPriority="63"/>
+    <w:lsdException w:name="Medium Shading 2 Accent 4" w:uiPriority="64"/>
+    <w:lsdException w:name="Medium List 1 Accent 4" w:uiPriority="65"/>
+    <w:lsdException w:name="Medium List 2 Accent 4" w:uiPriority="66"/>
+    <w:lsdException w:name="Medium Grid 1 Accent 4" w:uiPriority="67"/>
+    <w:lsdException w:name="Medium Grid 2 Accent 4" w:uiPriority="68"/>
+    <w:lsdException w:name="Medium Grid 3 Accent 4" w:uiPriority="69"/>
+    <w:lsdException w:name="Dark List Accent 4" w:uiPriority="70"/>
+    <w:lsdException w:name="Colorful Shading Accent 4" w:uiPriority="71"/>
+    <w:lsdException w:name="Colorful List Accent 4" w:uiPriority="72"/>
+    <w:lsdException w:name="Colorful Grid Accent 4" w:uiPriority="73"/>
+    <w:lsdException w:name="Light Shading Accent 5" w:uiPriority="60"/>
+    <w:lsdException w:name="Light List Accent 5" w:uiPriority="61"/>
+    <w:lsdException w:name="Light Grid Accent 5" w:uiPriority="62"/>
+    <w:lsdException w:name="Medium Shading 1 Accent 5" w:uiPriority="63"/>
+    <w:lsdException w:name="Medium Shading 2 Accent 5" w:uiPriority="64"/>
+    <w:lsdException w:name="Medium List 1 Accent 5" w:uiPriority="65"/>
+    <w:lsdException w:name="Medium List 2 Accent 5" w:uiPriority="66"/>
+    <w:lsdException w:name="Medium Grid 1 Accent 5" w:uiPriority="67"/>
+    <w:lsdException w:name="Medium Grid 2 Accent 5" w:uiPriority="68"/>
+    <w:lsdException w:name="Medium Grid 3 Accent 5" w:uiPriority="69"/>
+    <w:lsdException w:name="Dark List Accent 5" w:uiPriority="70"/>
+    <w:lsdException w:name="Colorful Shading Accent 5" w:uiPriority="71"/>
+    <w:lsdException w:name="Colorful List Accent 5" w:uiPriority="72"/>
+    <w:lsdException w:name="Colorful Grid Accent 5" w:uiPriority="73"/>
+    <w:lsdException w:name="Light Shading Accent 6" w:uiPriority="60"/>
+    <w:lsdException w:name="Light List Accent 6" w:uiPriority="61"/>
+    <w:lsdException w:name="Light Grid Accent 6" w:uiPriority="62"/>
+    <w:lsdException w:name="Medium Shading 1 Accent 6" w:uiPriority="63"/>
+    <w:lsdException w:name="Medium Shading 2 Accent 6" w:uiPriority="64"/>
+    <w:lsdException w:name="Medium List 1 Accent 6" w:uiPriority="65"/>
+    <w:lsdException w:name="Medium List 2 Accent 6" w:uiPriority="66"/>
+    <w:lsdException w:name="Medium Grid 1 Accent 6" w:uiPriority="67"/>
+    <w:lsdException w:name="Medium Grid 2 Accent 6" w:uiPriority="68"/>
+    <w:lsdException w:name="Medium Grid 3 Accent 6" w:uiPriority="69"/>
+    <w:lsdException w:name="Dark List Accent 6" w:uiPriority="70"/>
+    <w:lsdException w:name="Colorful Shading Accent 6" w:uiPriority="71"/>
+    <w:lsdException w:name="Colorful List Accent 6" w:uiPriority="72"/>
+    <w:lsdException w:name="Colorful Grid Accent 6" w:uiPriority="73"/>
+    <w:lsdException w:name="Subtle Emphasis" w:uiPriority="19" w:qFormat="1"/>
+    <w:lsdException w:name="Intense Emphasis" w:uiPriority="21" w:qFormat="1"/>
+    <w:lsdException w:name="Subtle Reference" w:uiPriority="31" w:qFormat="1"/>
+    <w:lsdException w:name="Intense Reference" w:uiPriority="32" w:qFormat="1"/>
+    <w:lsdException w:name="Book Title" w:uiPriority="33" w:qFormat="1"/>
+    <w:lsdException w:name="Bibliography" w:semiHidden="1" w:uiPriority="37" w:unhideWhenUsed="1"/>
+    <w:lsdException w:name="TOC Heading" w:semiHidden="1" w:uiPriority="39" w:unhideWhenUsed="1" w:qFormat="1"/>
+    <w:lsdException w:name="Plain Table 1" w:uiPriority="41"/>
+    <w:lsdException w:name="Plain Table 2" w:uiPriority="42"/>
+    <w:lsdException w:name="Plain Table 3" w:uiPriority="43"/>
+    <w:lsdException w:name="Plain Table 4" w:uiPriority="44"/>
+    <w:lsdException w:name="Plain Table 5" w:uiPriority="45"/>
+    <w:lsdException w:name="Grid Table Light" w:uiPriority="40"/>
+    <w:lsdException w:name="Grid Table 1 Light" w:uiPriority="46"/>
+    <w:lsdException w:name="Grid Table 2" w:uiPriority="47"/>
+    <w:lsdException w:name="Grid Table 3" w:uiPriority="48"/>
+    <w:lsdException w:name="Grid Table 4" w:uiPriority="49"/>
+    <w:lsdException w:name="Grid Table 5 Dark" w:uiPriority="50"/>
+    <w:lsdException w:name="Grid Table 6 Colorful" w:uiPriority="51"/>
+    <w:lsdException w:name="Grid Table 7 Colorful" w:uiPriority="52"/>
+    <w:lsdException w:name="Grid Table 1 Light Accent 1" w:uiPriority="46"/>
+    <w:lsdException w:name="Grid Table 2 Accent 1" w:uiPriority="47"/>
+    <w:lsdException w:name="Grid Table 3 Accent 1" w:uiPriority="48"/>
+    <w:lsdException w:name="Grid Table 4 Accent 1" w:uiPriority="49"/>
+    <w:lsdException w:name="Grid Table 5 Dark Accent 1" w:uiPriority="50"/>
+    <w:lsdException w:name="Grid Table 6 Colorful Accent 1" w:uiPriority="51"/>
+    <w:lsdException w:name="Grid Table 7 Colorful Accent 1" w:uiPriority="52"/>
+    <w:lsdException w:name="Grid Table 1 Light Accent 2" w:uiPriority="46"/>
+    <w:lsdException w:name="Grid Table 2 Accent 2" w:uiPriority="47"/>
+    <w:lsdException w:name="Grid Table 3 Accent 2" w:uiPriority="48"/>
+    <w:lsdException w:name="Grid Table 4 Accent 2" w:uiPriority="49"/>
+    <w:lsdException w:name="Grid Table 5 Dark Accent 2" w:uiPriority="50"/>
+    <w:lsdException w:name="Grid Table 6 Colorful Accent 2" w:uiPriority="51"/>
+    <w:lsdException w:name="Grid Table 7 Colorful Accent 2" w:uiPriority="52"/>
+    <w:lsdException w:name="Grid Table 1 Light Accent 3" w:uiPriority="46"/>
+    <w:lsdException w:name="Grid Table 2 Accent 3" w:uiPriority="47"/>
+    <w:lsdException w:name="Grid Table 3 Accent 3" w:uiPriority="48"/>
+    <w:lsdException w:name="Grid Table 4 Accent 3" w:uiPriority="49"/>
+    <w:lsdException w:name="Grid Table 5 Dark Accent 3" w:uiPriority="50"/>
+    <w:lsdException w:name="Grid Table 6 Colorful Accent 3" w:uiPriority="51"/>
+    <w:lsdException w:name="Grid Table 7 Colorful Accent 3" w:uiPriority="52"/>
+    <w:lsdException w:name="Grid Table 1 Light Accent 4" w:uiPriority="46"/>
+    <w:lsdException w:name="Grid Table 2 Accent 4" w:uiPriority="47"/>
+    <w:lsdException w:name="Grid Table 3 Accent 4" w:uiPriority="48"/>
+    <w:lsdException w:name="Grid Table 4 Accent 4" w:uiPriority="49"/>
+    <w:lsdException w:name="Grid Table 5 Dark Accent 4" w:uiPriority="50"/>
+    <w:lsdException w:name="Grid Table 6 Colorful Accent 4" w:uiPriority="51"/>
+    <w:lsdException w:name="Grid Table 7 Colorful Accent 4" w:uiPriority="52"/>
+    <w:lsdException w:name="Grid Table 1 Light Accent 5" w:uiPriority="46"/>
+    <w:lsdException w:name="Grid Table 2 Accent 5" w:uiPriority="47"/>
+    <w:lsdException w:name="Grid Table 3 Accent 5" w:uiPriority="48"/>
+    <w:lsdException w:name="Grid Table 4 Accent 5" w:uiPriority="49"/>
+    <w:lsdException w:name="Grid Table 5 Dark Accent 5" w:uiPriority="50"/>
+    <w:lsdException w:name="Grid Table 6 Colorful Accent 5" w:uiPriority="51"/>
+    <w:lsdException w:name="Grid Table 7 Colorful Accent 5" w:uiPriority="52"/>
+    <w:lsdException w:name="Grid Table 1 Light Accent 6" w:uiPriority="46"/>
+    <w:lsdException w:name="Grid Table 2 Accent 6" w:uiPriority="47"/>
+    <w:lsdException w:name="Grid Table 3 Accent 6" w:uiPriority="48"/>
+    <w:lsdException w:name="Grid Table 4 Accent 6" w:uiPriority="49"/>
+    <w:lsdException w:name="Grid Table 5 Dark Accent 6" w:uiPriority="50"/>
+    <w:lsdException w:name="Grid Table 6 Colorful Accent 6" w:uiPriority="51"/>
+    <w:lsdException w:name="Grid Table 7 Colorful Accent 6" w:uiPriority="52"/>
+    <w:lsdException w:name="List Table 1 Light" w:uiPriority="46"/>
+    <w:lsdException w:name="List Table 2" w:uiPriority="47"/>
+    <w:lsdException w:name="List Table 3" w:uiPriority="48"/>
+    <w:lsdException w:name="List Table 4" w:uiPriority="49"/>
+    <w:lsdException w:name="List Table 5 Dark" w:uiPriority="50"/>
+    <w:lsdException w:name="List Table 6 Colorful" w:uiPriority="51"/>
+    <w:lsdException w:name="List Table 7 Colorful" w:uiPriority="52"/>
+    <w:lsdException w:name="List Table 1 Light Accent 1" w:uiPriority="46"/>
+    <w:lsdException w:name="List Table 2 Accent 1" w:uiPriority="47"/>
+    <w:lsdException w:name="List Table 3 Accent 1" w:uiPriority="48"/>
+    <w:lsdException w:name="List Table 4 Accent 1" w:uiPriority="49"/>
+    <w:lsdException w:name="List Table 5 Dark Accent 1" w:uiPriority="50"/>
+    <w:lsdException w:name="List Table 6 Colorful Accent 1" w:uiPriority="51"/>
+    <w:lsdException w:name="List Table 7 Colorful Accent 1" w:uiPriority="52"/>
+    <w:lsdException w:name="List Table 1 Light Accent 2" w:uiPriority="46"/>
+    <w:lsdException w:name="List Table 2 Accent 2" w:uiPriority="47"/>
+    <w:lsdException w:name="List Table 3 Accent 2" w:uiPriority="48"/>
+    <w:lsdException w:name="List Table 4 Accent 2" w:uiPriority="49"/>
+    <w:lsdException w:name="List Table 5 Dark Accent 2" w:uiPriority="50"/>
+    <w:lsdException w:name="List Table 6 Colorful Accent 2" w:uiPriority="51"/>
+    <w:lsdException w:name="List Table 7 Colorful Accent 2" w:uiPriority="52"/>
+    <w:lsdException w:name="List Table 1 Light Accent 3" w:uiPriority="46"/>
+    <w:lsdException w:name="List Table 2 Accent 3" w:uiPriority="47"/>
+    <w:lsdException w:name="List Table 3 Accent 3" w:uiPriority="48"/>
+    <w:lsdException w:name="List Table 4 Accent 3" w:uiPriority="49"/>
+    <w:lsdException w:name="List Table 5 Dark Accent 3" w:uiPriority="50"/>
+    <w:lsdException w:name="List Table 6 Colorful Accent 3" w:uiPriority="51"/>
+    <w:lsdException w:name="List Table 7 Colorful Accent 3" w:uiPriority="52"/>
+    <w:lsdException w:name="List Table 1 Light Accent 4" w:uiPriority="46"/>
+    <w:lsdException w:name="List Table 2 Accent 4" w:uiPriority="47"/>
+    <w:lsdException w:name="List Table 3 Accent 4" w:uiPriority="48"/>
+    <w:lsdException w:name="List Table 4 Accent 4" w:uiPriority="49"/>
+    <w:lsdException w:name="List Table 5 Dark Accent 4" w:uiPriority="50"/>
+    <w:lsdException w:name="List Table 6 Colorful Accent 4" w:uiPriority="51"/>
+    <w:lsdException w:name="List Table 7 Colorful Accent 4" w:uiPriority="52"/>
+    <w:lsdException w:name="List Table 1 Light Accent 5" w:uiPriority="46"/>
+    <w:lsdException w:name="List Table 2 Accent 5" w:uiPriority="47"/>
+    <w:lsdException w:name="List Table 3 Accent 5" w:uiPriority="48"/>
+    <w:lsdException w:name="List Table 4 Accent 5" w:uiPriority="49"/>
+    <w:lsdException w:name="List Table 5 Dark Accent 5" w:uiPriority="50"/>
+    <w:lsdException w:name="List Table 6 Colorful Accent 5" w:uiPriority="51"/>
+    <w:lsdException w:name="List Table 7 Colorful Accent 5" w:uiPriority="52"/>
+    <w:lsdException w:name="List Table 1 Light Accent 6" w:uiPriority="46"/>
+    <w:lsdException w:name="List Table 2 Accent 6" w:uiPriority="47"/>
+    <w:lsdException w:name="List Table 3 Accent 6" w:uiPriority="48"/>
+    <w:lsdException w:name="List Table 4 Accent 6" w:uiPriority="49"/>
+    <w:lsdException w:name="List Table 5 Dark Accent 6" w:uiPriority="50"/>
+    <w:lsdException w:name="List Table 6 Colorful Accent 6" w:uiPriority="51"/>
+    <w:lsdException w:name="List Table 7 Colorful Accent 6" w:uiPriority="52"/>
   </w:latentStyles>
   <w:style w:type="paragraph" w:default="1" w:styleId="Normal">
     <w:name w:val="Normal"/>

</xml_diff>

<commit_message>
Added Project/Team Name and updated title page
</commit_message>
<xml_diff>
--- a/CONOP.docx
+++ b/CONOP.docx
@@ -1,6 +1,6 @@
 
 <file path=word/document.xml><?xml version="1.0" encoding="utf-8"?>
-<w:document xmlns:wpc="http://schemas.microsoft.com/office/word/2010/wordprocessingCanvas" xmlns:mc="http://schemas.openxmlformats.org/markup-compatibility/2006" xmlns:o="urn:schemas-microsoft-com:office:office" xmlns:r="http://schemas.openxmlformats.org/officeDocument/2006/relationships" xmlns:m="http://schemas.openxmlformats.org/officeDocument/2006/math" xmlns:v="urn:schemas-microsoft-com:vml" xmlns:wp14="http://schemas.microsoft.com/office/word/2010/wordprocessingDrawing" xmlns:wp="http://schemas.openxmlformats.org/drawingml/2006/wordprocessingDrawing" xmlns:w10="urn:schemas-microsoft-com:office:word" xmlns:w="http://schemas.openxmlformats.org/wordprocessingml/2006/main" xmlns:w14="http://schemas.microsoft.com/office/word/2010/wordml" xmlns:w15="http://schemas.microsoft.com/office/word/2012/wordml" xmlns:wpg="http://schemas.microsoft.com/office/word/2010/wordprocessingGroup" xmlns:wpi="http://schemas.microsoft.com/office/word/2010/wordprocessingInk" xmlns:wne="http://schemas.microsoft.com/office/word/2006/wordml" xmlns:wps="http://schemas.microsoft.com/office/word/2010/wordprocessingShape" mc:Ignorable="w14 w15 wp14">
+<w:document xmlns:wpc="http://schemas.microsoft.com/office/word/2010/wordprocessingCanvas" xmlns:mc="http://schemas.openxmlformats.org/markup-compatibility/2006" xmlns:o="urn:schemas-microsoft-com:office:office" xmlns:r="http://schemas.openxmlformats.org/officeDocument/2006/relationships" xmlns:m="http://schemas.openxmlformats.org/officeDocument/2006/math" xmlns:v="urn:schemas-microsoft-com:vml" xmlns:wp14="http://schemas.microsoft.com/office/word/2010/wordprocessingDrawing" xmlns:wp="http://schemas.openxmlformats.org/drawingml/2006/wordprocessingDrawing" xmlns:w10="urn:schemas-microsoft-com:office:word" xmlns:w="http://schemas.openxmlformats.org/wordprocessingml/2006/main" xmlns:w14="http://schemas.microsoft.com/office/word/2010/wordml" xmlns:wpg="http://schemas.microsoft.com/office/word/2010/wordprocessingGroup" xmlns:wpi="http://schemas.microsoft.com/office/word/2010/wordprocessingInk" xmlns:wne="http://schemas.microsoft.com/office/word/2006/wordml" xmlns:wps="http://schemas.microsoft.com/office/word/2010/wordprocessingShape" mc:Ignorable="w14 wp14">
   <w:body>
     <w:p>
       <w:pPr>
@@ -16,7 +16,7 @@
           <w:b/>
           <w:bCs/>
         </w:rPr>
-        <w:t>&lt;Your Project Name Here&gt;</w:t>
+        <w:t>Sinister Transistor</w:t>
       </w:r>
     </w:p>
     <w:p>
@@ -64,19 +64,13 @@
         <w:rPr>
           <w:rFonts w:eastAsia="Times New Roman" w:cs="Times New Roman"/>
         </w:rPr>
-        <w:t>Team Name: &lt;</w:t>
-      </w:r>
-      <w:r>
-        <w:rPr>
-          <w:rFonts w:eastAsia="Times New Roman" w:cs="Times New Roman"/>
-        </w:rPr>
-        <w:t>Create a team name, or use your group number</w:t>
-      </w:r>
-      <w:r>
-        <w:rPr>
-          <w:rFonts w:eastAsia="Times New Roman" w:cs="Times New Roman"/>
-        </w:rPr>
-        <w:t>&gt;</w:t>
+        <w:t xml:space="preserve">Team Name: </w:t>
+      </w:r>
+      <w:r>
+        <w:rPr>
+          <w:rFonts w:eastAsia="Times New Roman" w:cs="Times New Roman"/>
+        </w:rPr>
+        <w:t>The Mega Bytes</w:t>
       </w:r>
     </w:p>
     <w:p>
@@ -581,7 +575,7 @@
               </w:rPr>
             </w:pPr>
             <w:r>
-              <w:t>Mark Boutwell</w:t>
+              <w:t xml:space="preserve">Mark </w:t>
             </w:r>
           </w:p>
         </w:tc>
@@ -714,6 +708,113 @@
           </w:p>
         </w:tc>
       </w:tr>
+      <w:tr>
+        <w:trPr>
+          <w:tblCellSpacing w:w="7" w:type="dxa"/>
+        </w:trPr>
+        <w:tc>
+          <w:tcPr>
+            <w:tcW w:w="745" w:type="pct"/>
+            <w:tcBorders>
+              <w:top w:val="outset" w:sz="6" w:space="0" w:color="auto"/>
+              <w:left w:val="outset" w:sz="6" w:space="0" w:color="auto"/>
+              <w:bottom w:val="outset" w:sz="6" w:space="0" w:color="auto"/>
+              <w:right w:val="outset" w:sz="6" w:space="0" w:color="auto"/>
+            </w:tcBorders>
+          </w:tcPr>
+          <w:p>
+            <w:pPr>
+              <w:spacing w:before="100" w:beforeAutospacing="1" w:after="100" w:afterAutospacing="1" w:line="240" w:lineRule="auto"/>
+              <w:rPr>
+                <w:rFonts w:eastAsia="Times New Roman" w:cs="Times New Roman"/>
+              </w:rPr>
+            </w:pPr>
+            <w:r>
+              <w:rPr>
+                <w:rFonts w:eastAsia="Times New Roman" w:cs="Times New Roman"/>
+              </w:rPr>
+              <w:t>V1.2</w:t>
+            </w:r>
+          </w:p>
+        </w:tc>
+        <w:tc>
+          <w:tcPr>
+            <w:tcW w:w="894" w:type="pct"/>
+            <w:tcBorders>
+              <w:top w:val="outset" w:sz="6" w:space="0" w:color="auto"/>
+              <w:left w:val="outset" w:sz="6" w:space="0" w:color="auto"/>
+              <w:bottom w:val="outset" w:sz="6" w:space="0" w:color="auto"/>
+              <w:right w:val="outset" w:sz="6" w:space="0" w:color="auto"/>
+            </w:tcBorders>
+          </w:tcPr>
+          <w:p>
+            <w:pPr>
+              <w:spacing w:after="0" w:line="240" w:lineRule="auto"/>
+              <w:rPr>
+                <w:rFonts w:eastAsia="Times New Roman" w:cs="Times New Roman"/>
+              </w:rPr>
+            </w:pPr>
+            <w:r>
+              <w:rPr>
+                <w:rFonts w:eastAsia="Times New Roman" w:cs="Times New Roman"/>
+              </w:rPr>
+              <w:t>02/5/16</w:t>
+            </w:r>
+          </w:p>
+        </w:tc>
+        <w:tc>
+          <w:tcPr>
+            <w:tcW w:w="1242" w:type="pct"/>
+            <w:tcBorders>
+              <w:top w:val="outset" w:sz="6" w:space="0" w:color="auto"/>
+              <w:left w:val="outset" w:sz="6" w:space="0" w:color="auto"/>
+              <w:bottom w:val="outset" w:sz="6" w:space="0" w:color="auto"/>
+              <w:right w:val="outset" w:sz="6" w:space="0" w:color="auto"/>
+            </w:tcBorders>
+          </w:tcPr>
+          <w:p>
+            <w:pPr>
+              <w:spacing w:after="0" w:line="240" w:lineRule="auto"/>
+              <w:rPr>
+                <w:rFonts w:eastAsia="Times New Roman" w:cs="Times New Roman"/>
+              </w:rPr>
+            </w:pPr>
+            <w:r>
+              <w:rPr>
+                <w:rFonts w:eastAsia="Times New Roman" w:cs="Times New Roman"/>
+              </w:rPr>
+              <w:t>Mark</w:t>
+            </w:r>
+          </w:p>
+        </w:tc>
+        <w:tc>
+          <w:tcPr>
+            <w:tcW w:w="2086" w:type="pct"/>
+            <w:tcBorders>
+              <w:top w:val="outset" w:sz="6" w:space="0" w:color="auto"/>
+              <w:left w:val="outset" w:sz="6" w:space="0" w:color="auto"/>
+              <w:bottom w:val="outset" w:sz="6" w:space="0" w:color="auto"/>
+              <w:right w:val="outset" w:sz="6" w:space="0" w:color="auto"/>
+            </w:tcBorders>
+          </w:tcPr>
+          <w:p>
+            <w:pPr>
+              <w:spacing w:after="0" w:line="240" w:lineRule="auto"/>
+              <w:rPr>
+                <w:rFonts w:eastAsia="Times New Roman" w:cs="Times New Roman"/>
+              </w:rPr>
+            </w:pPr>
+            <w:r>
+              <w:rPr>
+                <w:rFonts w:eastAsia="Times New Roman" w:cs="Times New Roman"/>
+              </w:rPr>
+              <w:t>Added Project/Team Name and Updated Title page</w:t>
+            </w:r>
+            <w:bookmarkStart w:id="0" w:name="_GoBack"/>
+            <w:bookmarkEnd w:id="0"/>
+          </w:p>
+        </w:tc>
+      </w:tr>
     </w:tbl>
     <w:p>
       <w:pPr>
@@ -868,26 +969,7 @@
           <w:rFonts w:eastAsia="Times New Roman" w:cs="Times New Roman"/>
           <w:color w:val="000000"/>
         </w:rPr>
-        <w:t>Expected Impacts</w:t>
-      </w:r>
-    </w:p>
-    <w:p>
-      <w:pPr>
-        <w:numPr>
-          <w:ilvl w:val="0"/>
-          <w:numId w:val="2"/>
-        </w:numPr>
-        <w:spacing w:before="100" w:beforeAutospacing="1" w:after="100" w:afterAutospacing="1" w:line="240" w:lineRule="auto"/>
-        <w:rPr>
-          <w:rFonts w:eastAsia="Times New Roman" w:cs="Times New Roman"/>
-        </w:rPr>
-      </w:pPr>
-      <w:r>
-        <w:rPr>
-          <w:rFonts w:eastAsia="Times New Roman" w:cs="Times New Roman"/>
-          <w:color w:val="000000"/>
-        </w:rPr>
-        <w:t>Analysis</w:t>
+        <w:t>Implementation</w:t>
       </w:r>
     </w:p>
     <w:p>
@@ -936,15 +1018,8 @@
           <w:rFonts w:eastAsia="Times New Roman" w:cs="Helvetica"/>
           <w:color w:val="333333"/>
         </w:rPr>
-        <w:t xml:space="preserve">The idea for our project stems from 2D games like Legend of Zelda on the NES.  We want to create a game that is closely related to titles such as this because our group was interested in game design and </w:t>
-      </w:r>
-      <w:r>
-        <w:rPr>
-          <w:rFonts w:eastAsia="Times New Roman" w:cs="Helvetica"/>
-          <w:color w:val="333333"/>
-        </w:rPr>
         <w:lastRenderedPageBreak/>
-        <w:t>thought it would be a good fit for our software engineering project.  We chose a 2D game instead of 3D one for simplicity and for getting those most out of what we can put into the game.  If the game is easier to make then more features can be added.  We would rather create an awesome 2D game than create a lackluster and seemingly rushed 3D game.  There are many games like this one out at the moment; new games that are similar are being created almost daily.  We simply want to put our own take on a game to learn more about the game design process and to learn what goes into projects like these.</w:t>
+        <w:t>The idea for our project stems from 2D games like Legend of Zelda on the NES.  We want to create a game that is closely related to titles such as this because our group was interested in game design and thought it would be a good fit for our software engineering project.  We chose a 2D game instead of 3D one for simplicity and for getting those most out of what we can put into the game.  If the game is easier to make then more features can be added.  We would rather create an awesome 2D game than create a lackluster and seemingly rushed 3D game.  There are many games like this one out at the moment; new games that are similar are being created almost daily.  We simply want to put our own take on a game to learn more about the game design process and to learn what goes into projects like these.</w:t>
       </w:r>
     </w:p>
     <w:p>
@@ -1250,6 +1325,7 @@
         <w:rPr>
           <w:rFonts w:eastAsia="Times New Roman" w:cs="Times New Roman"/>
         </w:rPr>
+        <w:lastRenderedPageBreak/>
         <w:t>Easily understandable explanation of the user controls, gameplay mechanics, and an objective for the player to work towards.</w:t>
       </w:r>
     </w:p>
@@ -1264,7 +1340,6 @@
         <w:rPr>
           <w:rFonts w:eastAsia="Times New Roman" w:cs="Times New Roman"/>
         </w:rPr>
-        <w:lastRenderedPageBreak/>
         <w:t xml:space="preserve">Would Like to Have: </w:t>
       </w:r>
     </w:p>
@@ -1377,8 +1452,6 @@
         </w:rPr>
         <w:t>n</w:t>
       </w:r>
-      <w:bookmarkStart w:id="0" w:name="_GoBack"/>
-      <w:bookmarkEnd w:id="0"/>
       <w:r>
         <w:rPr>
           <w:rFonts w:eastAsia="Times New Roman" w:cs="Times New Roman"/>
@@ -1451,8 +1524,8 @@
 </file>
 
 <file path=word/numbering.xml><?xml version="1.0" encoding="utf-8"?>
-<w:numbering xmlns:wpc="http://schemas.microsoft.com/office/word/2010/wordprocessingCanvas" xmlns:mc="http://schemas.openxmlformats.org/markup-compatibility/2006" xmlns:o="urn:schemas-microsoft-com:office:office" xmlns:r="http://schemas.openxmlformats.org/officeDocument/2006/relationships" xmlns:m="http://schemas.openxmlformats.org/officeDocument/2006/math" xmlns:v="urn:schemas-microsoft-com:vml" xmlns:wp14="http://schemas.microsoft.com/office/word/2010/wordprocessingDrawing" xmlns:wp="http://schemas.openxmlformats.org/drawingml/2006/wordprocessingDrawing" xmlns:w10="urn:schemas-microsoft-com:office:word" xmlns:w="http://schemas.openxmlformats.org/wordprocessingml/2006/main" xmlns:w14="http://schemas.microsoft.com/office/word/2010/wordml" xmlns:w15="http://schemas.microsoft.com/office/word/2012/wordml" xmlns:wpg="http://schemas.microsoft.com/office/word/2010/wordprocessingGroup" xmlns:wpi="http://schemas.microsoft.com/office/word/2010/wordprocessingInk" xmlns:wne="http://schemas.microsoft.com/office/word/2006/wordml" xmlns:wps="http://schemas.microsoft.com/office/word/2010/wordprocessingShape" mc:Ignorable="w14 w15 wp14">
-  <w:abstractNum w:abstractNumId="0" w15:restartNumberingAfterBreak="0">
+<w:numbering xmlns:wpc="http://schemas.microsoft.com/office/word/2010/wordprocessingCanvas" xmlns:mc="http://schemas.openxmlformats.org/markup-compatibility/2006" xmlns:o="urn:schemas-microsoft-com:office:office" xmlns:r="http://schemas.openxmlformats.org/officeDocument/2006/relationships" xmlns:m="http://schemas.openxmlformats.org/officeDocument/2006/math" xmlns:v="urn:schemas-microsoft-com:vml" xmlns:wp14="http://schemas.microsoft.com/office/word/2010/wordprocessingDrawing" xmlns:wp="http://schemas.openxmlformats.org/drawingml/2006/wordprocessingDrawing" xmlns:w10="urn:schemas-microsoft-com:office:word" xmlns:w="http://schemas.openxmlformats.org/wordprocessingml/2006/main" xmlns:w14="http://schemas.microsoft.com/office/word/2010/wordml" xmlns:wpg="http://schemas.microsoft.com/office/word/2010/wordprocessingGroup" xmlns:wpi="http://schemas.microsoft.com/office/word/2010/wordprocessingInk" xmlns:wne="http://schemas.microsoft.com/office/word/2006/wordml" xmlns:wps="http://schemas.microsoft.com/office/word/2010/wordprocessingShape" mc:Ignorable="w14 wp14">
+  <w:abstractNum w:abstractNumId="0">
     <w:nsid w:val="1AFC730A"/>
     <w:multiLevelType w:val="multilevel"/>
     <w:tmpl w:val="3722A248"/>
@@ -1601,7 +1674,7 @@
       </w:rPr>
     </w:lvl>
   </w:abstractNum>
-  <w:abstractNum w:abstractNumId="1" w15:restartNumberingAfterBreak="0">
+  <w:abstractNum w:abstractNumId="1">
     <w:nsid w:val="211C79DF"/>
     <w:multiLevelType w:val="hybridMultilevel"/>
     <w:tmpl w:val="72E889F8"/>
@@ -1687,7 +1760,7 @@
       </w:pPr>
     </w:lvl>
   </w:abstractNum>
-  <w:abstractNum w:abstractNumId="2" w15:restartNumberingAfterBreak="0">
+  <w:abstractNum w:abstractNumId="2">
     <w:nsid w:val="50546606"/>
     <w:multiLevelType w:val="hybridMultilevel"/>
     <w:tmpl w:val="9F0E68EE"/>
@@ -1773,7 +1846,7 @@
       </w:pPr>
     </w:lvl>
   </w:abstractNum>
-  <w:abstractNum w:abstractNumId="3" w15:restartNumberingAfterBreak="0">
+  <w:abstractNum w:abstractNumId="3">
     <w:nsid w:val="56681EB6"/>
     <w:multiLevelType w:val="multilevel"/>
     <w:tmpl w:val="CE284FDE"/>
@@ -1938,7 +2011,7 @@
 </file>
 
 <file path=word/styles.xml><?xml version="1.0" encoding="utf-8"?>
-<w:styles xmlns:mc="http://schemas.openxmlformats.org/markup-compatibility/2006" xmlns:r="http://schemas.openxmlformats.org/officeDocument/2006/relationships" xmlns:w="http://schemas.openxmlformats.org/wordprocessingml/2006/main" xmlns:w14="http://schemas.microsoft.com/office/word/2010/wordml" xmlns:w15="http://schemas.microsoft.com/office/word/2012/wordml" mc:Ignorable="w14 w15">
+<w:styles xmlns:mc="http://schemas.openxmlformats.org/markup-compatibility/2006" xmlns:r="http://schemas.openxmlformats.org/officeDocument/2006/relationships" xmlns:w="http://schemas.openxmlformats.org/wordprocessingml/2006/main" xmlns:w14="http://schemas.microsoft.com/office/word/2010/wordml" mc:Ignorable="w14">
   <w:docDefaults>
     <w:rPrDefault>
       <w:rPr>
@@ -1954,378 +2027,383 @@
       </w:pPr>
     </w:pPrDefault>
   </w:docDefaults>
-  <w:latentStyles w:defLockedState="0" w:defUIPriority="99" w:defSemiHidden="0" w:defUnhideWhenUsed="0" w:defQFormat="0" w:count="371">
-    <w:lsdException w:name="Normal" w:uiPriority="0" w:qFormat="1"/>
-    <w:lsdException w:name="heading 1" w:uiPriority="9" w:qFormat="1"/>
-    <w:lsdException w:name="heading 2" w:semiHidden="1" w:uiPriority="9" w:unhideWhenUsed="1" w:qFormat="1"/>
-    <w:lsdException w:name="heading 3" w:semiHidden="1" w:uiPriority="9" w:unhideWhenUsed="1" w:qFormat="1"/>
-    <w:lsdException w:name="heading 4" w:semiHidden="1" w:uiPriority="9" w:unhideWhenUsed="1" w:qFormat="1"/>
-    <w:lsdException w:name="heading 5" w:semiHidden="1" w:uiPriority="9" w:unhideWhenUsed="1" w:qFormat="1"/>
-    <w:lsdException w:name="heading 6" w:semiHidden="1" w:uiPriority="9" w:unhideWhenUsed="1" w:qFormat="1"/>
-    <w:lsdException w:name="heading 7" w:semiHidden="1" w:uiPriority="9" w:unhideWhenUsed="1" w:qFormat="1"/>
-    <w:lsdException w:name="heading 8" w:semiHidden="1" w:uiPriority="9" w:unhideWhenUsed="1" w:qFormat="1"/>
-    <w:lsdException w:name="heading 9" w:semiHidden="1" w:uiPriority="9" w:unhideWhenUsed="1" w:qFormat="1"/>
-    <w:lsdException w:name="index 1" w:semiHidden="1" w:unhideWhenUsed="1"/>
-    <w:lsdException w:name="index 2" w:semiHidden="1" w:unhideWhenUsed="1"/>
-    <w:lsdException w:name="index 3" w:semiHidden="1" w:unhideWhenUsed="1"/>
-    <w:lsdException w:name="index 4" w:semiHidden="1" w:unhideWhenUsed="1"/>
-    <w:lsdException w:name="index 5" w:semiHidden="1" w:unhideWhenUsed="1"/>
-    <w:lsdException w:name="index 6" w:semiHidden="1" w:unhideWhenUsed="1"/>
-    <w:lsdException w:name="index 7" w:semiHidden="1" w:unhideWhenUsed="1"/>
-    <w:lsdException w:name="index 8" w:semiHidden="1" w:unhideWhenUsed="1"/>
-    <w:lsdException w:name="index 9" w:semiHidden="1" w:unhideWhenUsed="1"/>
-    <w:lsdException w:name="toc 1" w:semiHidden="1" w:uiPriority="39" w:unhideWhenUsed="1"/>
-    <w:lsdException w:name="toc 2" w:semiHidden="1" w:uiPriority="39" w:unhideWhenUsed="1"/>
-    <w:lsdException w:name="toc 3" w:semiHidden="1" w:uiPriority="39" w:unhideWhenUsed="1"/>
-    <w:lsdException w:name="toc 4" w:semiHidden="1" w:uiPriority="39" w:unhideWhenUsed="1"/>
-    <w:lsdException w:name="toc 5" w:semiHidden="1" w:uiPriority="39" w:unhideWhenUsed="1"/>
-    <w:lsdException w:name="toc 6" w:semiHidden="1" w:uiPriority="39" w:unhideWhenUsed="1"/>
-    <w:lsdException w:name="toc 7" w:semiHidden="1" w:uiPriority="39" w:unhideWhenUsed="1"/>
-    <w:lsdException w:name="toc 8" w:semiHidden="1" w:uiPriority="39" w:unhideWhenUsed="1"/>
-    <w:lsdException w:name="toc 9" w:semiHidden="1" w:uiPriority="39" w:unhideWhenUsed="1"/>
-    <w:lsdException w:name="Normal Indent" w:semiHidden="1" w:unhideWhenUsed="1"/>
-    <w:lsdException w:name="footnote text" w:semiHidden="1" w:unhideWhenUsed="1"/>
-    <w:lsdException w:name="annotation text" w:semiHidden="1" w:unhideWhenUsed="1"/>
-    <w:lsdException w:name="header" w:semiHidden="1" w:unhideWhenUsed="1"/>
-    <w:lsdException w:name="footer" w:semiHidden="1" w:unhideWhenUsed="1"/>
-    <w:lsdException w:name="index heading" w:semiHidden="1" w:unhideWhenUsed="1"/>
-    <w:lsdException w:name="caption" w:semiHidden="1" w:uiPriority="35" w:unhideWhenUsed="1" w:qFormat="1"/>
-    <w:lsdException w:name="table of figures" w:semiHidden="1" w:unhideWhenUsed="1"/>
-    <w:lsdException w:name="envelope address" w:semiHidden="1" w:unhideWhenUsed="1"/>
-    <w:lsdException w:name="envelope return" w:semiHidden="1" w:unhideWhenUsed="1"/>
-    <w:lsdException w:name="footnote reference" w:semiHidden="1" w:unhideWhenUsed="1"/>
-    <w:lsdException w:name="annotation reference" w:semiHidden="1" w:unhideWhenUsed="1"/>
-    <w:lsdException w:name="line number" w:semiHidden="1" w:unhideWhenUsed="1"/>
-    <w:lsdException w:name="page number" w:semiHidden="1" w:unhideWhenUsed="1"/>
-    <w:lsdException w:name="endnote reference" w:semiHidden="1" w:unhideWhenUsed="1"/>
-    <w:lsdException w:name="endnote text" w:semiHidden="1" w:unhideWhenUsed="1"/>
-    <w:lsdException w:name="table of authorities" w:semiHidden="1" w:unhideWhenUsed="1"/>
-    <w:lsdException w:name="macro" w:semiHidden="1" w:unhideWhenUsed="1"/>
-    <w:lsdException w:name="toa heading" w:semiHidden="1" w:unhideWhenUsed="1"/>
-    <w:lsdException w:name="List" w:semiHidden="1" w:unhideWhenUsed="1"/>
-    <w:lsdException w:name="List Bullet" w:semiHidden="1" w:unhideWhenUsed="1"/>
-    <w:lsdException w:name="List Number" w:semiHidden="1" w:unhideWhenUsed="1"/>
-    <w:lsdException w:name="List 2" w:semiHidden="1" w:unhideWhenUsed="1"/>
-    <w:lsdException w:name="List 3" w:semiHidden="1" w:unhideWhenUsed="1"/>
-    <w:lsdException w:name="List 4" w:semiHidden="1" w:unhideWhenUsed="1"/>
-    <w:lsdException w:name="List 5" w:semiHidden="1" w:unhideWhenUsed="1"/>
-    <w:lsdException w:name="List Bullet 2" w:semiHidden="1" w:unhideWhenUsed="1"/>
-    <w:lsdException w:name="List Bullet 3" w:semiHidden="1" w:unhideWhenUsed="1"/>
-    <w:lsdException w:name="List Bullet 4" w:semiHidden="1" w:unhideWhenUsed="1"/>
-    <w:lsdException w:name="List Bullet 5" w:semiHidden="1" w:unhideWhenUsed="1"/>
-    <w:lsdException w:name="List Number 2" w:semiHidden="1" w:unhideWhenUsed="1"/>
-    <w:lsdException w:name="List Number 3" w:semiHidden="1" w:unhideWhenUsed="1"/>
-    <w:lsdException w:name="List Number 4" w:semiHidden="1" w:unhideWhenUsed="1"/>
-    <w:lsdException w:name="List Number 5" w:semiHidden="1" w:unhideWhenUsed="1"/>
-    <w:lsdException w:name="Title" w:uiPriority="10" w:qFormat="1"/>
-    <w:lsdException w:name="Closing" w:semiHidden="1" w:unhideWhenUsed="1"/>
-    <w:lsdException w:name="Signature" w:semiHidden="1" w:unhideWhenUsed="1"/>
-    <w:lsdException w:name="Default Paragraph Font" w:semiHidden="1" w:uiPriority="1" w:unhideWhenUsed="1"/>
-    <w:lsdException w:name="Body Text" w:semiHidden="1" w:unhideWhenUsed="1"/>
-    <w:lsdException w:name="Body Text Indent" w:semiHidden="1" w:unhideWhenUsed="1"/>
-    <w:lsdException w:name="List Continue" w:semiHidden="1" w:unhideWhenUsed="1"/>
-    <w:lsdException w:name="List Continue 2" w:semiHidden="1" w:unhideWhenUsed="1"/>
-    <w:lsdException w:name="List Continue 3" w:semiHidden="1" w:unhideWhenUsed="1"/>
-    <w:lsdException w:name="List Continue 4" w:semiHidden="1" w:unhideWhenUsed="1"/>
-    <w:lsdException w:name="List Continue 5" w:semiHidden="1" w:unhideWhenUsed="1"/>
-    <w:lsdException w:name="Message Header" w:semiHidden="1" w:unhideWhenUsed="1"/>
-    <w:lsdException w:name="Subtitle" w:uiPriority="11" w:qFormat="1"/>
-    <w:lsdException w:name="Salutation" w:semiHidden="1" w:unhideWhenUsed="1"/>
-    <w:lsdException w:name="Date" w:semiHidden="1" w:unhideWhenUsed="1"/>
-    <w:lsdException w:name="Body Text First Indent" w:semiHidden="1" w:unhideWhenUsed="1"/>
-    <w:lsdException w:name="Body Text First Indent 2" w:semiHidden="1" w:unhideWhenUsed="1"/>
-    <w:lsdException w:name="Note Heading" w:semiHidden="1" w:unhideWhenUsed="1"/>
-    <w:lsdException w:name="Body Text 2" w:semiHidden="1" w:unhideWhenUsed="1"/>
-    <w:lsdException w:name="Body Text 3" w:semiHidden="1" w:unhideWhenUsed="1"/>
-    <w:lsdException w:name="Body Text Indent 2" w:semiHidden="1" w:unhideWhenUsed="1"/>
-    <w:lsdException w:name="Body Text Indent 3" w:semiHidden="1" w:unhideWhenUsed="1"/>
-    <w:lsdException w:name="Block Text" w:semiHidden="1" w:unhideWhenUsed="1"/>
-    <w:lsdException w:name="Hyperlink" w:semiHidden="1" w:unhideWhenUsed="1"/>
-    <w:lsdException w:name="FollowedHyperlink" w:semiHidden="1" w:unhideWhenUsed="1"/>
-    <w:lsdException w:name="Strong" w:uiPriority="22" w:qFormat="1"/>
-    <w:lsdException w:name="Emphasis" w:uiPriority="20" w:qFormat="1"/>
-    <w:lsdException w:name="Document Map" w:semiHidden="1" w:unhideWhenUsed="1"/>
-    <w:lsdException w:name="Plain Text" w:semiHidden="1" w:unhideWhenUsed="1"/>
-    <w:lsdException w:name="E-mail Signature" w:semiHidden="1" w:unhideWhenUsed="1"/>
-    <w:lsdException w:name="HTML Top of Form" w:semiHidden="1" w:unhideWhenUsed="1"/>
-    <w:lsdException w:name="HTML Bottom of Form" w:semiHidden="1" w:unhideWhenUsed="1"/>
-    <w:lsdException w:name="Normal (Web)" w:semiHidden="1" w:unhideWhenUsed="1"/>
-    <w:lsdException w:name="HTML Acronym" w:semiHidden="1" w:unhideWhenUsed="1"/>
-    <w:lsdException w:name="HTML Address" w:semiHidden="1" w:unhideWhenUsed="1"/>
-    <w:lsdException w:name="HTML Cite" w:semiHidden="1" w:unhideWhenUsed="1"/>
-    <w:lsdException w:name="HTML Code" w:semiHidden="1" w:unhideWhenUsed="1"/>
-    <w:lsdException w:name="HTML Definition" w:semiHidden="1" w:unhideWhenUsed="1"/>
-    <w:lsdException w:name="HTML Keyboard" w:semiHidden="1" w:unhideWhenUsed="1"/>
-    <w:lsdException w:name="HTML Preformatted" w:semiHidden="1" w:unhideWhenUsed="1"/>
-    <w:lsdException w:name="HTML Sample" w:semiHidden="1" w:unhideWhenUsed="1"/>
-    <w:lsdException w:name="HTML Typewriter" w:semiHidden="1" w:unhideWhenUsed="1"/>
-    <w:lsdException w:name="HTML Variable" w:semiHidden="1" w:unhideWhenUsed="1"/>
-    <w:lsdException w:name="Normal Table" w:semiHidden="1" w:unhideWhenUsed="1"/>
-    <w:lsdException w:name="annotation subject" w:semiHidden="1" w:unhideWhenUsed="1"/>
-    <w:lsdException w:name="No List" w:semiHidden="1" w:unhideWhenUsed="1"/>
-    <w:lsdException w:name="Outline List 1" w:semiHidden="1" w:unhideWhenUsed="1"/>
-    <w:lsdException w:name="Outline List 2" w:semiHidden="1" w:unhideWhenUsed="1"/>
-    <w:lsdException w:name="Outline List 3" w:semiHidden="1" w:unhideWhenUsed="1"/>
-    <w:lsdException w:name="Table Simple 1" w:semiHidden="1" w:unhideWhenUsed="1"/>
-    <w:lsdException w:name="Table Simple 2" w:semiHidden="1" w:unhideWhenUsed="1"/>
-    <w:lsdException w:name="Table Simple 3" w:semiHidden="1" w:unhideWhenUsed="1"/>
-    <w:lsdException w:name="Table Classic 1" w:semiHidden="1" w:unhideWhenUsed="1"/>
-    <w:lsdException w:name="Table Classic 2" w:semiHidden="1" w:unhideWhenUsed="1"/>
-    <w:lsdException w:name="Table Classic 3" w:semiHidden="1" w:unhideWhenUsed="1"/>
-    <w:lsdException w:name="Table Classic 4" w:semiHidden="1" w:unhideWhenUsed="1"/>
-    <w:lsdException w:name="Table Colorful 1" w:semiHidden="1" w:unhideWhenUsed="1"/>
-    <w:lsdException w:name="Table Colorful 2" w:semiHidden="1" w:unhideWhenUsed="1"/>
-    <w:lsdException w:name="Table Colorful 3" w:semiHidden="1" w:unhideWhenUsed="1"/>
-    <w:lsdException w:name="Table Columns 1" w:semiHidden="1" w:unhideWhenUsed="1"/>
-    <w:lsdException w:name="Table Columns 2" w:semiHidden="1" w:unhideWhenUsed="1"/>
-    <w:lsdException w:name="Table Columns 3" w:semiHidden="1" w:unhideWhenUsed="1"/>
-    <w:lsdException w:name="Table Columns 4" w:semiHidden="1" w:unhideWhenUsed="1"/>
-    <w:lsdException w:name="Table Columns 5" w:semiHidden="1" w:unhideWhenUsed="1"/>
-    <w:lsdException w:name="Table Grid 1" w:semiHidden="1" w:unhideWhenUsed="1"/>
-    <w:lsdException w:name="Table Grid 2" w:semiHidden="1" w:unhideWhenUsed="1"/>
-    <w:lsdException w:name="Table Grid 3" w:semiHidden="1" w:unhideWhenUsed="1"/>
-    <w:lsdException w:name="Table Grid 4" w:semiHidden="1" w:unhideWhenUsed="1"/>
-    <w:lsdException w:name="Table Grid 5" w:semiHidden="1" w:unhideWhenUsed="1"/>
-    <w:lsdException w:name="Table Grid 6" w:semiHidden="1" w:unhideWhenUsed="1"/>
-    <w:lsdException w:name="Table Grid 7" w:semiHidden="1" w:unhideWhenUsed="1"/>
-    <w:lsdException w:name="Table Grid 8" w:semiHidden="1" w:unhideWhenUsed="1"/>
-    <w:lsdException w:name="Table List 1" w:semiHidden="1" w:unhideWhenUsed="1"/>
-    <w:lsdException w:name="Table List 2" w:semiHidden="1" w:unhideWhenUsed="1"/>
-    <w:lsdException w:name="Table List 3" w:semiHidden="1" w:unhideWhenUsed="1"/>
-    <w:lsdException w:name="Table List 4" w:semiHidden="1" w:unhideWhenUsed="1"/>
-    <w:lsdException w:name="Table List 5" w:semiHidden="1" w:unhideWhenUsed="1"/>
-    <w:lsdException w:name="Table List 6" w:semiHidden="1" w:unhideWhenUsed="1"/>
-    <w:lsdException w:name="Table List 7" w:semiHidden="1" w:unhideWhenUsed="1"/>
-    <w:lsdException w:name="Table List 8" w:semiHidden="1" w:unhideWhenUsed="1"/>
-    <w:lsdException w:name="Table 3D effects 1" w:semiHidden="1" w:unhideWhenUsed="1"/>
-    <w:lsdException w:name="Table 3D effects 2" w:semiHidden="1" w:unhideWhenUsed="1"/>
-    <w:lsdException w:name="Table 3D effects 3" w:semiHidden="1" w:unhideWhenUsed="1"/>
-    <w:lsdException w:name="Table Contemporary" w:semiHidden="1" w:unhideWhenUsed="1"/>
-    <w:lsdException w:name="Table Elegant" w:semiHidden="1" w:unhideWhenUsed="1"/>
-    <w:lsdException w:name="Table Professional" w:semiHidden="1" w:unhideWhenUsed="1"/>
-    <w:lsdException w:name="Table Subtle 1" w:semiHidden="1" w:unhideWhenUsed="1"/>
-    <w:lsdException w:name="Table Subtle 2" w:semiHidden="1" w:unhideWhenUsed="1"/>
-    <w:lsdException w:name="Table Web 1" w:semiHidden="1" w:unhideWhenUsed="1"/>
-    <w:lsdException w:name="Table Web 2" w:semiHidden="1" w:unhideWhenUsed="1"/>
-    <w:lsdException w:name="Table Web 3" w:semiHidden="1" w:unhideWhenUsed="1"/>
-    <w:lsdException w:name="Balloon Text" w:semiHidden="1" w:unhideWhenUsed="1"/>
-    <w:lsdException w:name="Table Grid" w:uiPriority="59"/>
-    <w:lsdException w:name="Table Theme" w:semiHidden="1" w:unhideWhenUsed="1"/>
-    <w:lsdException w:name="Placeholder Text" w:semiHidden="1"/>
-    <w:lsdException w:name="No Spacing" w:uiPriority="1" w:qFormat="1"/>
-    <w:lsdException w:name="Light Shading" w:uiPriority="60"/>
-    <w:lsdException w:name="Light List" w:uiPriority="61"/>
-    <w:lsdException w:name="Light Grid" w:uiPriority="62"/>
-    <w:lsdException w:name="Medium Shading 1" w:uiPriority="63"/>
-    <w:lsdException w:name="Medium Shading 2" w:uiPriority="64"/>
-    <w:lsdException w:name="Medium List 1" w:uiPriority="65"/>
-    <w:lsdException w:name="Medium List 2" w:uiPriority="66"/>
-    <w:lsdException w:name="Medium Grid 1" w:uiPriority="67"/>
-    <w:lsdException w:name="Medium Grid 2" w:uiPriority="68"/>
-    <w:lsdException w:name="Medium Grid 3" w:uiPriority="69"/>
-    <w:lsdException w:name="Dark List" w:uiPriority="70"/>
-    <w:lsdException w:name="Colorful Shading" w:uiPriority="71"/>
-    <w:lsdException w:name="Colorful List" w:uiPriority="72"/>
-    <w:lsdException w:name="Colorful Grid" w:uiPriority="73"/>
-    <w:lsdException w:name="Light Shading Accent 1" w:uiPriority="60"/>
-    <w:lsdException w:name="Light List Accent 1" w:uiPriority="61"/>
-    <w:lsdException w:name="Light Grid Accent 1" w:uiPriority="62"/>
-    <w:lsdException w:name="Medium Shading 1 Accent 1" w:uiPriority="63"/>
-    <w:lsdException w:name="Medium Shading 2 Accent 1" w:uiPriority="64"/>
-    <w:lsdException w:name="Medium List 1 Accent 1" w:uiPriority="65"/>
-    <w:lsdException w:name="Revision" w:semiHidden="1"/>
-    <w:lsdException w:name="List Paragraph" w:uiPriority="34" w:qFormat="1"/>
-    <w:lsdException w:name="Quote" w:uiPriority="29" w:qFormat="1"/>
-    <w:lsdException w:name="Intense Quote" w:uiPriority="30" w:qFormat="1"/>
-    <w:lsdException w:name="Medium List 2 Accent 1" w:uiPriority="66"/>
-    <w:lsdException w:name="Medium Grid 1 Accent 1" w:uiPriority="67"/>
-    <w:lsdException w:name="Medium Grid 2 Accent 1" w:uiPriority="68"/>
-    <w:lsdException w:name="Medium Grid 3 Accent 1" w:uiPriority="69"/>
-    <w:lsdException w:name="Dark List Accent 1" w:uiPriority="70"/>
-    <w:lsdException w:name="Colorful Shading Accent 1" w:uiPriority="71"/>
-    <w:lsdException w:name="Colorful List Accent 1" w:uiPriority="72"/>
-    <w:lsdException w:name="Colorful Grid Accent 1" w:uiPriority="73"/>
-    <w:lsdException w:name="Light Shading Accent 2" w:uiPriority="60"/>
-    <w:lsdException w:name="Light List Accent 2" w:uiPriority="61"/>
-    <w:lsdException w:name="Light Grid Accent 2" w:uiPriority="62"/>
-    <w:lsdException w:name="Medium Shading 1 Accent 2" w:uiPriority="63"/>
-    <w:lsdException w:name="Medium Shading 2 Accent 2" w:uiPriority="64"/>
-    <w:lsdException w:name="Medium List 1 Accent 2" w:uiPriority="65"/>
-    <w:lsdException w:name="Medium List 2 Accent 2" w:uiPriority="66"/>
-    <w:lsdException w:name="Medium Grid 1 Accent 2" w:uiPriority="67"/>
-    <w:lsdException w:name="Medium Grid 2 Accent 2" w:uiPriority="68"/>
-    <w:lsdException w:name="Medium Grid 3 Accent 2" w:uiPriority="69"/>
-    <w:lsdException w:name="Dark List Accent 2" w:uiPriority="70"/>
-    <w:lsdException w:name="Colorful Shading Accent 2" w:uiPriority="71"/>
-    <w:lsdException w:name="Colorful List Accent 2" w:uiPriority="72"/>
-    <w:lsdException w:name="Colorful Grid Accent 2" w:uiPriority="73"/>
-    <w:lsdException w:name="Light Shading Accent 3" w:uiPriority="60"/>
-    <w:lsdException w:name="Light List Accent 3" w:uiPriority="61"/>
-    <w:lsdException w:name="Light Grid Accent 3" w:uiPriority="62"/>
-    <w:lsdException w:name="Medium Shading 1 Accent 3" w:uiPriority="63"/>
-    <w:lsdException w:name="Medium Shading 2 Accent 3" w:uiPriority="64"/>
-    <w:lsdException w:name="Medium List 1 Accent 3" w:uiPriority="65"/>
-    <w:lsdException w:name="Medium List 2 Accent 3" w:uiPriority="66"/>
-    <w:lsdException w:name="Medium Grid 1 Accent 3" w:uiPriority="67"/>
-    <w:lsdException w:name="Medium Grid 2 Accent 3" w:uiPriority="68"/>
-    <w:lsdException w:name="Medium Grid 3 Accent 3" w:uiPriority="69"/>
-    <w:lsdException w:name="Dark List Accent 3" w:uiPriority="70"/>
-    <w:lsdException w:name="Colorful Shading Accent 3" w:uiPriority="71"/>
-    <w:lsdException w:name="Colorful List Accent 3" w:uiPriority="72"/>
-    <w:lsdException w:name="Colorful Grid Accent 3" w:uiPriority="73"/>
-    <w:lsdException w:name="Light Shading Accent 4" w:uiPriority="60"/>
-    <w:lsdException w:name="Light List Accent 4" w:uiPriority="61"/>
-    <w:lsdException w:name="Light Grid Accent 4" w:uiPriority="62"/>
-    <w:lsdException w:name="Medium Shading 1 Accent 4" w:uiPriority="63"/>
-    <w:lsdException w:name="Medium Shading 2 Accent 4" w:uiPriority="64"/>
-    <w:lsdException w:name="Medium List 1 Accent 4" w:uiPriority="65"/>
-    <w:lsdException w:name="Medium List 2 Accent 4" w:uiPriority="66"/>
-    <w:lsdException w:name="Medium Grid 1 Accent 4" w:uiPriority="67"/>
-    <w:lsdException w:name="Medium Grid 2 Accent 4" w:uiPriority="68"/>
-    <w:lsdException w:name="Medium Grid 3 Accent 4" w:uiPriority="69"/>
-    <w:lsdException w:name="Dark List Accent 4" w:uiPriority="70"/>
-    <w:lsdException w:name="Colorful Shading Accent 4" w:uiPriority="71"/>
-    <w:lsdException w:name="Colorful List Accent 4" w:uiPriority="72"/>
-    <w:lsdException w:name="Colorful Grid Accent 4" w:uiPriority="73"/>
-    <w:lsdException w:name="Light Shading Accent 5" w:uiPriority="60"/>
-    <w:lsdException w:name="Light List Accent 5" w:uiPriority="61"/>
-    <w:lsdException w:name="Light Grid Accent 5" w:uiPriority="62"/>
-    <w:lsdException w:name="Medium Shading 1 Accent 5" w:uiPriority="63"/>
-    <w:lsdException w:name="Medium Shading 2 Accent 5" w:uiPriority="64"/>
-    <w:lsdException w:name="Medium List 1 Accent 5" w:uiPriority="65"/>
-    <w:lsdException w:name="Medium List 2 Accent 5" w:uiPriority="66"/>
-    <w:lsdException w:name="Medium Grid 1 Accent 5" w:uiPriority="67"/>
-    <w:lsdException w:name="Medium Grid 2 Accent 5" w:uiPriority="68"/>
-    <w:lsdException w:name="Medium Grid 3 Accent 5" w:uiPriority="69"/>
-    <w:lsdException w:name="Dark List Accent 5" w:uiPriority="70"/>
-    <w:lsdException w:name="Colorful Shading Accent 5" w:uiPriority="71"/>
-    <w:lsdException w:name="Colorful List Accent 5" w:uiPriority="72"/>
-    <w:lsdException w:name="Colorful Grid Accent 5" w:uiPriority="73"/>
-    <w:lsdException w:name="Light Shading Accent 6" w:uiPriority="60"/>
-    <w:lsdException w:name="Light List Accent 6" w:uiPriority="61"/>
-    <w:lsdException w:name="Light Grid Accent 6" w:uiPriority="62"/>
-    <w:lsdException w:name="Medium Shading 1 Accent 6" w:uiPriority="63"/>
-    <w:lsdException w:name="Medium Shading 2 Accent 6" w:uiPriority="64"/>
-    <w:lsdException w:name="Medium List 1 Accent 6" w:uiPriority="65"/>
-    <w:lsdException w:name="Medium List 2 Accent 6" w:uiPriority="66"/>
-    <w:lsdException w:name="Medium Grid 1 Accent 6" w:uiPriority="67"/>
-    <w:lsdException w:name="Medium Grid 2 Accent 6" w:uiPriority="68"/>
-    <w:lsdException w:name="Medium Grid 3 Accent 6" w:uiPriority="69"/>
-    <w:lsdException w:name="Dark List Accent 6" w:uiPriority="70"/>
-    <w:lsdException w:name="Colorful Shading Accent 6" w:uiPriority="71"/>
-    <w:lsdException w:name="Colorful List Accent 6" w:uiPriority="72"/>
-    <w:lsdException w:name="Colorful Grid Accent 6" w:uiPriority="73"/>
-    <w:lsdException w:name="Subtle Emphasis" w:uiPriority="19" w:qFormat="1"/>
-    <w:lsdException w:name="Intense Emphasis" w:uiPriority="21" w:qFormat="1"/>
-    <w:lsdException w:name="Subtle Reference" w:uiPriority="31" w:qFormat="1"/>
-    <w:lsdException w:name="Intense Reference" w:uiPriority="32" w:qFormat="1"/>
-    <w:lsdException w:name="Book Title" w:uiPriority="33" w:qFormat="1"/>
-    <w:lsdException w:name="Bibliography" w:semiHidden="1" w:uiPriority="37" w:unhideWhenUsed="1"/>
-    <w:lsdException w:name="TOC Heading" w:semiHidden="1" w:uiPriority="39" w:unhideWhenUsed="1" w:qFormat="1"/>
-    <w:lsdException w:name="Plain Table 1" w:uiPriority="41"/>
-    <w:lsdException w:name="Plain Table 2" w:uiPriority="42"/>
-    <w:lsdException w:name="Plain Table 3" w:uiPriority="43"/>
-    <w:lsdException w:name="Plain Table 4" w:uiPriority="44"/>
-    <w:lsdException w:name="Plain Table 5" w:uiPriority="45"/>
-    <w:lsdException w:name="Grid Table Light" w:uiPriority="40"/>
-    <w:lsdException w:name="Grid Table 1 Light" w:uiPriority="46"/>
-    <w:lsdException w:name="Grid Table 2" w:uiPriority="47"/>
-    <w:lsdException w:name="Grid Table 3" w:uiPriority="48"/>
-    <w:lsdException w:name="Grid Table 4" w:uiPriority="49"/>
-    <w:lsdException w:name="Grid Table 5 Dark" w:uiPriority="50"/>
-    <w:lsdException w:name="Grid Table 6 Colorful" w:uiPriority="51"/>
-    <w:lsdException w:name="Grid Table 7 Colorful" w:uiPriority="52"/>
-    <w:lsdException w:name="Grid Table 1 Light Accent 1" w:uiPriority="46"/>
-    <w:lsdException w:name="Grid Table 2 Accent 1" w:uiPriority="47"/>
-    <w:lsdException w:name="Grid Table 3 Accent 1" w:uiPriority="48"/>
-    <w:lsdException w:name="Grid Table 4 Accent 1" w:uiPriority="49"/>
-    <w:lsdException w:name="Grid Table 5 Dark Accent 1" w:uiPriority="50"/>
-    <w:lsdException w:name="Grid Table 6 Colorful Accent 1" w:uiPriority="51"/>
-    <w:lsdException w:name="Grid Table 7 Colorful Accent 1" w:uiPriority="52"/>
-    <w:lsdException w:name="Grid Table 1 Light Accent 2" w:uiPriority="46"/>
-    <w:lsdException w:name="Grid Table 2 Accent 2" w:uiPriority="47"/>
-    <w:lsdException w:name="Grid Table 3 Accent 2" w:uiPriority="48"/>
-    <w:lsdException w:name="Grid Table 4 Accent 2" w:uiPriority="49"/>
-    <w:lsdException w:name="Grid Table 5 Dark Accent 2" w:uiPriority="50"/>
-    <w:lsdException w:name="Grid Table 6 Colorful Accent 2" w:uiPriority="51"/>
-    <w:lsdException w:name="Grid Table 7 Colorful Accent 2" w:uiPriority="52"/>
-    <w:lsdException w:name="Grid Table 1 Light Accent 3" w:uiPriority="46"/>
-    <w:lsdException w:name="Grid Table 2 Accent 3" w:uiPriority="47"/>
-    <w:lsdException w:name="Grid Table 3 Accent 3" w:uiPriority="48"/>
-    <w:lsdException w:name="Grid Table 4 Accent 3" w:uiPriority="49"/>
-    <w:lsdException w:name="Grid Table 5 Dark Accent 3" w:uiPriority="50"/>
-    <w:lsdException w:name="Grid Table 6 Colorful Accent 3" w:uiPriority="51"/>
-    <w:lsdException w:name="Grid Table 7 Colorful Accent 3" w:uiPriority="52"/>
-    <w:lsdException w:name="Grid Table 1 Light Accent 4" w:uiPriority="46"/>
-    <w:lsdException w:name="Grid Table 2 Accent 4" w:uiPriority="47"/>
-    <w:lsdException w:name="Grid Table 3 Accent 4" w:uiPriority="48"/>
-    <w:lsdException w:name="Grid Table 4 Accent 4" w:uiPriority="49"/>
-    <w:lsdException w:name="Grid Table 5 Dark Accent 4" w:uiPriority="50"/>
-    <w:lsdException w:name="Grid Table 6 Colorful Accent 4" w:uiPriority="51"/>
-    <w:lsdException w:name="Grid Table 7 Colorful Accent 4" w:uiPriority="52"/>
-    <w:lsdException w:name="Grid Table 1 Light Accent 5" w:uiPriority="46"/>
-    <w:lsdException w:name="Grid Table 2 Accent 5" w:uiPriority="47"/>
-    <w:lsdException w:name="Grid Table 3 Accent 5" w:uiPriority="48"/>
-    <w:lsdException w:name="Grid Table 4 Accent 5" w:uiPriority="49"/>
-    <w:lsdException w:name="Grid Table 5 Dark Accent 5" w:uiPriority="50"/>
-    <w:lsdException w:name="Grid Table 6 Colorful Accent 5" w:uiPriority="51"/>
-    <w:lsdException w:name="Grid Table 7 Colorful Accent 5" w:uiPriority="52"/>
-    <w:lsdException w:name="Grid Table 1 Light Accent 6" w:uiPriority="46"/>
-    <w:lsdException w:name="Grid Table 2 Accent 6" w:uiPriority="47"/>
-    <w:lsdException w:name="Grid Table 3 Accent 6" w:uiPriority="48"/>
-    <w:lsdException w:name="Grid Table 4 Accent 6" w:uiPriority="49"/>
-    <w:lsdException w:name="Grid Table 5 Dark Accent 6" w:uiPriority="50"/>
-    <w:lsdException w:name="Grid Table 6 Colorful Accent 6" w:uiPriority="51"/>
-    <w:lsdException w:name="Grid Table 7 Colorful Accent 6" w:uiPriority="52"/>
-    <w:lsdException w:name="List Table 1 Light" w:uiPriority="46"/>
-    <w:lsdException w:name="List Table 2" w:uiPriority="47"/>
-    <w:lsdException w:name="List Table 3" w:uiPriority="48"/>
-    <w:lsdException w:name="List Table 4" w:uiPriority="49"/>
-    <w:lsdException w:name="List Table 5 Dark" w:uiPriority="50"/>
-    <w:lsdException w:name="List Table 6 Colorful" w:uiPriority="51"/>
-    <w:lsdException w:name="List Table 7 Colorful" w:uiPriority="52"/>
-    <w:lsdException w:name="List Table 1 Light Accent 1" w:uiPriority="46"/>
-    <w:lsdException w:name="List Table 2 Accent 1" w:uiPriority="47"/>
-    <w:lsdException w:name="List Table 3 Accent 1" w:uiPriority="48"/>
-    <w:lsdException w:name="List Table 4 Accent 1" w:uiPriority="49"/>
-    <w:lsdException w:name="List Table 5 Dark Accent 1" w:uiPriority="50"/>
-    <w:lsdException w:name="List Table 6 Colorful Accent 1" w:uiPriority="51"/>
-    <w:lsdException w:name="List Table 7 Colorful Accent 1" w:uiPriority="52"/>
-    <w:lsdException w:name="List Table 1 Light Accent 2" w:uiPriority="46"/>
-    <w:lsdException w:name="List Table 2 Accent 2" w:uiPriority="47"/>
-    <w:lsdException w:name="List Table 3 Accent 2" w:uiPriority="48"/>
-    <w:lsdException w:name="List Table 4 Accent 2" w:uiPriority="49"/>
-    <w:lsdException w:name="List Table 5 Dark Accent 2" w:uiPriority="50"/>
-    <w:lsdException w:name="List Table 6 Colorful Accent 2" w:uiPriority="51"/>
-    <w:lsdException w:name="List Table 7 Colorful Accent 2" w:uiPriority="52"/>
-    <w:lsdException w:name="List Table 1 Light Accent 3" w:uiPriority="46"/>
-    <w:lsdException w:name="List Table 2 Accent 3" w:uiPriority="47"/>
-    <w:lsdException w:name="List Table 3 Accent 3" w:uiPriority="48"/>
-    <w:lsdException w:name="List Table 4 Accent 3" w:uiPriority="49"/>
-    <w:lsdException w:name="List Table 5 Dark Accent 3" w:uiPriority="50"/>
-    <w:lsdException w:name="List Table 6 Colorful Accent 3" w:uiPriority="51"/>
-    <w:lsdException w:name="List Table 7 Colorful Accent 3" w:uiPriority="52"/>
-    <w:lsdException w:name="List Table 1 Light Accent 4" w:uiPriority="46"/>
-    <w:lsdException w:name="List Table 2 Accent 4" w:uiPriority="47"/>
-    <w:lsdException w:name="List Table 3 Accent 4" w:uiPriority="48"/>
-    <w:lsdException w:name="List Table 4 Accent 4" w:uiPriority="49"/>
-    <w:lsdException w:name="List Table 5 Dark Accent 4" w:uiPriority="50"/>
-    <w:lsdException w:name="List Table 6 Colorful Accent 4" w:uiPriority="51"/>
-    <w:lsdException w:name="List Table 7 Colorful Accent 4" w:uiPriority="52"/>
-    <w:lsdException w:name="List Table 1 Light Accent 5" w:uiPriority="46"/>
-    <w:lsdException w:name="List Table 2 Accent 5" w:uiPriority="47"/>
-    <w:lsdException w:name="List Table 3 Accent 5" w:uiPriority="48"/>
-    <w:lsdException w:name="List Table 4 Accent 5" w:uiPriority="49"/>
-    <w:lsdException w:name="List Table 5 Dark Accent 5" w:uiPriority="50"/>
-    <w:lsdException w:name="List Table 6 Colorful Accent 5" w:uiPriority="51"/>
-    <w:lsdException w:name="List Table 7 Colorful Accent 5" w:uiPriority="52"/>
-    <w:lsdException w:name="List Table 1 Light Accent 6" w:uiPriority="46"/>
-    <w:lsdException w:name="List Table 2 Accent 6" w:uiPriority="47"/>
-    <w:lsdException w:name="List Table 3 Accent 6" w:uiPriority="48"/>
-    <w:lsdException w:name="List Table 4 Accent 6" w:uiPriority="49"/>
-    <w:lsdException w:name="List Table 5 Dark Accent 6" w:uiPriority="50"/>
-    <w:lsdException w:name="List Table 6 Colorful Accent 6" w:uiPriority="51"/>
-    <w:lsdException w:name="List Table 7 Colorful Accent 6" w:uiPriority="52"/>
+  <w:latentStyles w:defLockedState="0" w:defUIPriority="99" w:defSemiHidden="1" w:defUnhideWhenUsed="1" w:defQFormat="0" w:count="267">
+    <w:lsdException w:name="Normal" w:semiHidden="0" w:uiPriority="0" w:unhideWhenUsed="0" w:qFormat="1"/>
+    <w:lsdException w:name="heading 1" w:semiHidden="0" w:uiPriority="9" w:unhideWhenUsed="0" w:qFormat="1"/>
+    <w:lsdException w:name="heading 2" w:uiPriority="9" w:qFormat="1"/>
+    <w:lsdException w:name="heading 3" w:uiPriority="9" w:qFormat="1"/>
+    <w:lsdException w:name="heading 4" w:uiPriority="9" w:qFormat="1"/>
+    <w:lsdException w:name="heading 5" w:uiPriority="9" w:qFormat="1"/>
+    <w:lsdException w:name="heading 6" w:uiPriority="9" w:qFormat="1"/>
+    <w:lsdException w:name="heading 7" w:uiPriority="9" w:qFormat="1"/>
+    <w:lsdException w:name="heading 8" w:uiPriority="9" w:qFormat="1"/>
+    <w:lsdException w:name="heading 9" w:uiPriority="9" w:qFormat="1"/>
+    <w:lsdException w:name="toc 1" w:uiPriority="39"/>
+    <w:lsdException w:name="toc 2" w:uiPriority="39"/>
+    <w:lsdException w:name="toc 3" w:uiPriority="39"/>
+    <w:lsdException w:name="toc 4" w:uiPriority="39"/>
+    <w:lsdException w:name="toc 5" w:uiPriority="39"/>
+    <w:lsdException w:name="toc 6" w:uiPriority="39"/>
+    <w:lsdException w:name="toc 7" w:uiPriority="39"/>
+    <w:lsdException w:name="toc 8" w:uiPriority="39"/>
+    <w:lsdException w:name="toc 9" w:uiPriority="39"/>
+    <w:lsdException w:name="caption" w:uiPriority="35" w:qFormat="1"/>
+    <w:lsdException w:name="Title" w:semiHidden="0" w:uiPriority="10" w:unhideWhenUsed="0" w:qFormat="1"/>
+    <w:lsdException w:name="Default Paragraph Font" w:uiPriority="1"/>
+    <w:lsdException w:name="Subtitle" w:semiHidden="0" w:uiPriority="11" w:unhideWhenUsed="0" w:qFormat="1"/>
+    <w:lsdException w:name="Strong" w:semiHidden="0" w:uiPriority="22" w:unhideWhenUsed="0" w:qFormat="1"/>
+    <w:lsdException w:name="Emphasis" w:semiHidden="0" w:uiPriority="20" w:unhideWhenUsed="0" w:qFormat="1"/>
+    <w:lsdException w:name="Table Grid" w:semiHidden="0" w:uiPriority="59" w:unhideWhenUsed="0"/>
+    <w:lsdException w:name="Placeholder Text" w:unhideWhenUsed="0"/>
+    <w:lsdException w:name="No Spacing" w:semiHidden="0" w:uiPriority="1" w:unhideWhenUsed="0" w:qFormat="1"/>
+    <w:lsdException w:name="Light Shading" w:semiHidden="0" w:uiPriority="60" w:unhideWhenUsed="0"/>
+    <w:lsdException w:name="Light List" w:semiHidden="0" w:uiPriority="61" w:unhideWhenUsed="0"/>
+    <w:lsdException w:name="Light Grid" w:semiHidden="0" w:uiPriority="62" w:unhideWhenUsed="0"/>
+    <w:lsdException w:name="Medium Shading 1" w:semiHidden="0" w:uiPriority="63" w:unhideWhenUsed="0"/>
+    <w:lsdException w:name="Medium Shading 2" w:semiHidden="0" w:uiPriority="64" w:unhideWhenUsed="0"/>
+    <w:lsdException w:name="Medium List 1" w:semiHidden="0" w:uiPriority="65" w:unhideWhenUsed="0"/>
+    <w:lsdException w:name="Medium List 2" w:semiHidden="0" w:uiPriority="66" w:unhideWhenUsed="0"/>
+    <w:lsdException w:name="Medium Grid 1" w:semiHidden="0" w:uiPriority="67" w:unhideWhenUsed="0"/>
+    <w:lsdException w:name="Medium Grid 2" w:semiHidden="0" w:uiPriority="68" w:unhideWhenUsed="0"/>
+    <w:lsdException w:name="Medium Grid 3" w:semiHidden="0" w:uiPriority="69" w:unhideWhenUsed="0"/>
+    <w:lsdException w:name="Dark List" w:semiHidden="0" w:uiPriority="70" w:unhideWhenUsed="0"/>
+    <w:lsdException w:name="Colorful Shading" w:semiHidden="0" w:uiPriority="71" w:unhideWhenUsed="0"/>
+    <w:lsdException w:name="Colorful List" w:semiHidden="0" w:uiPriority="72" w:unhideWhenUsed="0"/>
+    <w:lsdException w:name="Colorful Grid" w:semiHidden="0" w:uiPriority="73" w:unhideWhenUsed="0"/>
+    <w:lsdException w:name="Light Shading Accent 1" w:semiHidden="0" w:uiPriority="60" w:unhideWhenUsed="0"/>
+    <w:lsdException w:name="Light List Accent 1" w:semiHidden="0" w:uiPriority="61" w:unhideWhenUsed="0"/>
+    <w:lsdException w:name="Light Grid Accent 1" w:semiHidden="0" w:uiPriority="62" w:unhideWhenUsed="0"/>
+    <w:lsdException w:name="Medium Shading 1 Accent 1" w:semiHidden="0" w:uiPriority="63" w:unhideWhenUsed="0"/>
+    <w:lsdException w:name="Medium Shading 2 Accent 1" w:semiHidden="0" w:uiPriority="64" w:unhideWhenUsed="0"/>
+    <w:lsdException w:name="Medium List 1 Accent 1" w:semiHidden="0" w:uiPriority="65" w:unhideWhenUsed="0"/>
+    <w:lsdException w:name="Revision" w:unhideWhenUsed="0"/>
+    <w:lsdException w:name="List Paragraph" w:semiHidden="0" w:uiPriority="34" w:unhideWhenUsed="0" w:qFormat="1"/>
+    <w:lsdException w:name="Quote" w:semiHidden="0" w:uiPriority="29" w:unhideWhenUsed="0" w:qFormat="1"/>
+    <w:lsdException w:name="Intense Quote" w:semiHidden="0" w:uiPriority="30" w:unhideWhenUsed="0" w:qFormat="1"/>
+    <w:lsdException w:name="Medium List 2 Accent 1" w:semiHidden="0" w:uiPriority="66" w:unhideWhenUsed="0"/>
+    <w:lsdException w:name="Medium Grid 1 Accent 1" w:semiHidden="0" w:uiPriority="67" w:unhideWhenUsed="0"/>
+    <w:lsdException w:name="Medium Grid 2 Accent 1" w:semiHidden="0" w:uiPriority="68" w:unhideWhenUsed="0"/>
+    <w:lsdException w:name="Medium Grid 3 Accent 1" w:semiHidden="0" w:uiPriority="69" w:unhideWhenUsed="0"/>
+    <w:lsdException w:name="Dark List Accent 1" w:semiHidden="0" w:uiPriority="70" w:unhideWhenUsed="0"/>
+    <w:lsdException w:name="Colorful Shading Accent 1" w:semiHidden="0" w:uiPriority="71" w:unhideWhenUsed="0"/>
+    <w:lsdException w:name="Colorful List Accent 1" w:semiHidden="0" w:uiPriority="72" w:unhideWhenUsed="0"/>
+    <w:lsdException w:name="Colorful Grid Accent 1" w:semiHidden="0" w:uiPriority="73" w:unhideWhenUsed="0"/>
+    <w:lsdException w:name="Light Shading Accent 2" w:semiHidden="0" w:uiPriority="60" w:unhideWhenUsed="0"/>
+    <w:lsdException w:name="Light List Accent 2" w:semiHidden="0" w:uiPriority="61" w:unhideWhenUsed="0"/>
+    <w:lsdException w:name="Light Grid Accent 2" w:semiHidden="0" w:uiPriority="62" w:unhideWhenUsed="0"/>
+    <w:lsdException w:name="Medium Shading 1 Accent 2" w:semiHidden="0" w:uiPriority="63" w:unhideWhenUsed="0"/>
+    <w:lsdException w:name="Medium Shading 2 Accent 2" w:semiHidden="0" w:uiPriority="64" w:unhideWhenUsed="0"/>
+    <w:lsdException w:name="Medium List 1 Accent 2" w:semiHidden="0" w:uiPriority="65" w:unhideWhenUsed="0"/>
+    <w:lsdException w:name="Medium List 2 Accent 2" w:semiHidden="0" w:uiPriority="66" w:unhideWhenUsed="0"/>
+    <w:lsdException w:name="Medium Grid 1 Accent 2" w:semiHidden="0" w:uiPriority="67" w:unhideWhenUsed="0"/>
+    <w:lsdException w:name="Medium Grid 2 Accent 2" w:semiHidden="0" w:uiPriority="68" w:unhideWhenUsed="0"/>
+    <w:lsdException w:name="Medium Grid 3 Accent 2" w:semiHidden="0" w:uiPriority="69" w:unhideWhenUsed="0"/>
+    <w:lsdException w:name="Dark List Accent 2" w:semiHidden="0" w:uiPriority="70" w:unhideWhenUsed="0"/>
+    <w:lsdException w:name="Colorful Shading Accent 2" w:semiHidden="0" w:uiPriority="71" w:unhideWhenUsed="0"/>
+    <w:lsdException w:name="Colorful List Accent 2" w:semiHidden="0" w:uiPriority="72" w:unhideWhenUsed="0"/>
+    <w:lsdException w:name="Colorful Grid Accent 2" w:semiHidden="0" w:uiPriority="73" w:unhideWhenUsed="0"/>
+    <w:lsdException w:name="Light Shading Accent 3" w:semiHidden="0" w:uiPriority="60" w:unhideWhenUsed="0"/>
+    <w:lsdException w:name="Light List Accent 3" w:semiHidden="0" w:uiPriority="61" w:unhideWhenUsed="0"/>
+    <w:lsdException w:name="Light Grid Accent 3" w:semiHidden="0" w:uiPriority="62" w:unhideWhenUsed="0"/>
+    <w:lsdException w:name="Medium Shading 1 Accent 3" w:semiHidden="0" w:uiPriority="63" w:unhideWhenUsed="0"/>
+    <w:lsdException w:name="Medium Shading 2 Accent 3" w:semiHidden="0" w:uiPriority="64" w:unhideWhenUsed="0"/>
+    <w:lsdException w:name="Medium List 1 Accent 3" w:semiHidden="0" w:uiPriority="65" w:unhideWhenUsed="0"/>
+    <w:lsdException w:name="Medium List 2 Accent 3" w:semiHidden="0" w:uiPriority="66" w:unhideWhenUsed="0"/>
+    <w:lsdException w:name="Medium Grid 1 Accent 3" w:semiHidden="0" w:uiPriority="67" w:unhideWhenUsed="0"/>
+    <w:lsdException w:name="Medium Grid 2 Accent 3" w:semiHidden="0" w:uiPriority="68" w:unhideWhenUsed="0"/>
+    <w:lsdException w:name="Medium Grid 3 Accent 3" w:semiHidden="0" w:uiPriority="69" w:unhideWhenUsed="0"/>
+    <w:lsdException w:name="Dark List Accent 3" w:semiHidden="0" w:uiPriority="70" w:unhideWhenUsed="0"/>
+    <w:lsdException w:name="Colorful Shading Accent 3" w:semiHidden="0" w:uiPriority="71" w:unhideWhenUsed="0"/>
+    <w:lsdException w:name="Colorful List Accent 3" w:semiHidden="0" w:uiPriority="72" w:unhideWhenUsed="0"/>
+    <w:lsdException w:name="Colorful Grid Accent 3" w:semiHidden="0" w:uiPriority="73" w:unhideWhenUsed="0"/>
+    <w:lsdException w:name="Light Shading Accent 4" w:semiHidden="0" w:uiPriority="60" w:unhideWhenUsed="0"/>
+    <w:lsdException w:name="Light List Accent 4" w:semiHidden="0" w:uiPriority="61" w:unhideWhenUsed="0"/>
+    <w:lsdException w:name="Light Grid Accent 4" w:semiHidden="0" w:uiPriority="62" w:unhideWhenUsed="0"/>
+    <w:lsdException w:name="Medium Shading 1 Accent 4" w:semiHidden="0" w:uiPriority="63" w:unhideWhenUsed="0"/>
+    <w:lsdException w:name="Medium Shading 2 Accent 4" w:semiHidden="0" w:uiPriority="64" w:unhideWhenUsed="0"/>
+    <w:lsdException w:name="Medium List 1 Accent 4" w:semiHidden="0" w:uiPriority="65" w:unhideWhenUsed="0"/>
+    <w:lsdException w:name="Medium List 2 Accent 4" w:semiHidden="0" w:uiPriority="66" w:unhideWhenUsed="0"/>
+    <w:lsdException w:name="Medium Grid 1 Accent 4" w:semiHidden="0" w:uiPriority="67" w:unhideWhenUsed="0"/>
+    <w:lsdException w:name="Medium Grid 2 Accent 4" w:semiHidden="0" w:uiPriority="68" w:unhideWhenUsed="0"/>
+    <w:lsdException w:name="Medium Grid 3 Accent 4" w:semiHidden="0" w:uiPriority="69" w:unhideWhenUsed="0"/>
+    <w:lsdException w:name="Dark List Accent 4" w:semiHidden="0" w:uiPriority="70" w:unhideWhenUsed="0"/>
+    <w:lsdException w:name="Colorful Shading Accent 4" w:semiHidden="0" w:uiPriority="71" w:unhideWhenUsed="0"/>
+    <w:lsdException w:name="Colorful List Accent 4" w:semiHidden="0" w:uiPriority="72" w:unhideWhenUsed="0"/>
+    <w:lsdException w:name="Colorful Grid Accent 4" w:semiHidden="0" w:uiPriority="73" w:unhideWhenUsed="0"/>
+    <w:lsdException w:name="Light Shading Accent 5" w:semiHidden="0" w:uiPriority="60" w:unhideWhenUsed="0"/>
+    <w:lsdException w:name="Light List Accent 5" w:semiHidden="0" w:uiPriority="61" w:unhideWhenUsed="0"/>
+    <w:lsdException w:name="Light Grid Accent 5" w:semiHidden="0" w:uiPriority="62" w:unhideWhenUsed="0"/>
+    <w:lsdException w:name="Medium Shading 1 Accent 5" w:semiHidden="0" w:uiPriority="63" w:unhideWhenUsed="0"/>
+    <w:lsdException w:name="Medium Shading 2 Accent 5" w:semiHidden="0" w:uiPriority="64" w:unhideWhenUsed="0"/>
+    <w:lsdException w:name="Medium List 1 Accent 5" w:semiHidden="0" w:uiPriority="65" w:unhideWhenUsed="0"/>
+    <w:lsdException w:name="Medium List 2 Accent 5" w:semiHidden="0" w:uiPriority="66" w:unhideWhenUsed="0"/>
+    <w:lsdException w:name="Medium Grid 1 Accent 5" w:semiHidden="0" w:uiPriority="67" w:unhideWhenUsed="0"/>
+    <w:lsdException w:name="Medium Grid 2 Accent 5" w:semiHidden="0" w:uiPriority="68" w:unhideWhenUsed="0"/>
+    <w:lsdException w:name="Medium Grid 3 Accent 5" w:semiHidden="0" w:uiPriority="69" w:unhideWhenUsed="0"/>
+    <w:lsdException w:name="Dark List Accent 5" w:semiHidden="0" w:uiPriority="70" w:unhideWhenUsed="0"/>
+    <w:lsdException w:name="Colorful Shading Accent 5" w:semiHidden="0" w:uiPriority="71" w:unhideWhenUsed="0"/>
+    <w:lsdException w:name="Colorful List Accent 5" w:semiHidden="0" w:uiPriority="72" w:unhideWhenUsed="0"/>
+    <w:lsdException w:name="Colorful Grid Accent 5" w:semiHidden="0" w:uiPriority="73" w:unhideWhenUsed="0"/>
+    <w:lsdException w:name="Light Shading Accent 6" w:semiHidden="0" w:uiPriority="60" w:unhideWhenUsed="0"/>
+    <w:lsdException w:name="Light List Accent 6" w:semiHidden="0" w:uiPriority="61" w:unhideWhenUsed="0"/>
+    <w:lsdException w:name="Light Grid Accent 6" w:semiHidden="0" w:uiPriority="62" w:unhideWhenUsed="0"/>
+    <w:lsdException w:name="Medium Shading 1 Accent 6" w:semiHidden="0" w:uiPriority="63" w:unhideWhenUsed="0"/>
+    <w:lsdException w:name="Medium Shading 2 Accent 6" w:semiHidden="0" w:uiPriority="64" w:unhideWhenUsed="0"/>
+    <w:lsdException w:name="Medium List 1 Accent 6" w:semiHidden="0" w:uiPriority="65" w:unhideWhenUsed="0"/>
+    <w:lsdException w:name="Medium List 2 Accent 6" w:semiHidden="0" w:uiPriority="66" w:unhideWhenUsed="0"/>
+    <w:lsdException w:name="Medium Grid 1 Accent 6" w:semiHidden="0" w:uiPriority="67" w:unhideWhenUsed="0"/>
+    <w:lsdException w:name="Medium Grid 2 Accent 6" w:semiHidden="0" w:uiPriority="68" w:unhideWhenUsed="0"/>
+    <w:lsdException w:name="Medium Grid 3 Accent 6" w:semiHidden="0" w:uiPriority="69" w:unhideWhenUsed="0"/>
+    <w:lsdException w:name="Dark List Accent 6" w:semiHidden="0" w:uiPriority="70" w:unhideWhenUsed="0"/>
+    <w:lsdException w:name="Colorful Shading Accent 6" w:semiHidden="0" w:uiPriority="71" w:unhideWhenUsed="0"/>
+    <w:lsdException w:name="Colorful List Accent 6" w:semiHidden="0" w:uiPriority="72" w:unhideWhenUsed="0"/>
+    <w:lsdException w:name="Colorful Grid Accent 6" w:semiHidden="0" w:uiPriority="73" w:unhideWhenUsed="0"/>
+    <w:lsdException w:name="Subtle Emphasis" w:semiHidden="0" w:uiPriority="19" w:unhideWhenUsed="0" w:qFormat="1"/>
+    <w:lsdException w:name="Intense Emphasis" w:semiHidden="0" w:uiPriority="21" w:unhideWhenUsed="0" w:qFormat="1"/>
+    <w:lsdException w:name="Subtle Reference" w:semiHidden="0" w:uiPriority="31" w:unhideWhenUsed="0" w:qFormat="1"/>
+    <w:lsdException w:name="Intense Reference" w:semiHidden="0" w:uiPriority="32" w:unhideWhenUsed="0" w:qFormat="1"/>
+    <w:lsdException w:name="Book Title" w:semiHidden="0" w:uiPriority="33" w:unhideWhenUsed="0" w:qFormat="1"/>
+    <w:lsdException w:name="Bibliography" w:uiPriority="37"/>
+    <w:lsdException w:name="TOC Heading" w:uiPriority="39" w:qFormat="1"/>
+  </w:latentStyles>
+  <w:style w:type="paragraph" w:default="1" w:styleId="Normal">
+    <w:name w:val="Normal"/>
+    <w:qFormat/>
+  </w:style>
+  <w:style w:type="character" w:default="1" w:styleId="DefaultParagraphFont">
+    <w:name w:val="Default Paragraph Font"/>
+    <w:uiPriority w:val="1"/>
+    <w:semiHidden/>
+    <w:unhideWhenUsed/>
+  </w:style>
+  <w:style w:type="table" w:default="1" w:styleId="TableNormal">
+    <w:name w:val="Normal Table"/>
+    <w:uiPriority w:val="99"/>
+    <w:semiHidden/>
+    <w:unhideWhenUsed/>
+    <w:tblPr>
+      <w:tblInd w:w="0" w:type="dxa"/>
+      <w:tblCellMar>
+        <w:top w:w="0" w:type="dxa"/>
+        <w:left w:w="108" w:type="dxa"/>
+        <w:bottom w:w="0" w:type="dxa"/>
+        <w:right w:w="108" w:type="dxa"/>
+      </w:tblCellMar>
+    </w:tblPr>
+  </w:style>
+  <w:style w:type="numbering" w:default="1" w:styleId="NoList">
+    <w:name w:val="No List"/>
+    <w:uiPriority w:val="99"/>
+    <w:semiHidden/>
+    <w:unhideWhenUsed/>
+  </w:style>
+  <w:style w:type="paragraph" w:styleId="NormalWeb">
+    <w:name w:val="Normal (Web)"/>
+    <w:basedOn w:val="Normal"/>
+    <w:uiPriority w:val="99"/>
+    <w:unhideWhenUsed/>
+    <w:rsid w:val="0071289B"/>
+    <w:pPr>
+      <w:spacing w:before="100" w:beforeAutospacing="1" w:after="100" w:afterAutospacing="1" w:line="240" w:lineRule="auto"/>
+    </w:pPr>
+    <w:rPr>
+      <w:rFonts w:ascii="Times New Roman" w:eastAsia="Times New Roman" w:hAnsi="Times New Roman" w:cs="Times New Roman"/>
+      <w:sz w:val="24"/>
+      <w:szCs w:val="24"/>
+    </w:rPr>
+  </w:style>
+  <w:style w:type="character" w:styleId="Strong">
+    <w:name w:val="Strong"/>
+    <w:basedOn w:val="DefaultParagraphFont"/>
+    <w:uiPriority w:val="22"/>
+    <w:qFormat/>
+    <w:rsid w:val="0071289B"/>
+    <w:rPr>
+      <w:b/>
+      <w:bCs/>
+    </w:rPr>
+  </w:style>
+  <w:style w:type="character" w:styleId="Hyperlink">
+    <w:name w:val="Hyperlink"/>
+    <w:basedOn w:val="DefaultParagraphFont"/>
+    <w:uiPriority w:val="99"/>
+    <w:semiHidden/>
+    <w:unhideWhenUsed/>
+    <w:rsid w:val="0071289B"/>
+    <w:rPr>
+      <w:color w:val="0000FF"/>
+      <w:u w:val="single"/>
+    </w:rPr>
+  </w:style>
+  <w:style w:type="paragraph" w:styleId="ListParagraph">
+    <w:name w:val="List Paragraph"/>
+    <w:basedOn w:val="Normal"/>
+    <w:uiPriority w:val="34"/>
+    <w:qFormat/>
+    <w:rsid w:val="00E73C19"/>
+    <w:pPr>
+      <w:ind w:left="720"/>
+      <w:contextualSpacing/>
+    </w:pPr>
+  </w:style>
+</w:styles>
+</file>
+
+<file path=word/stylesWithEffects.xml><?xml version="1.0" encoding="utf-8"?>
+<w:styles xmlns:wpc="http://schemas.microsoft.com/office/word/2010/wordprocessingCanvas" xmlns:mc="http://schemas.openxmlformats.org/markup-compatibility/2006" xmlns:o="urn:schemas-microsoft-com:office:office" xmlns:r="http://schemas.openxmlformats.org/officeDocument/2006/relationships" xmlns:m="http://schemas.openxmlformats.org/officeDocument/2006/math" xmlns:v="urn:schemas-microsoft-com:vml" xmlns:wp14="http://schemas.microsoft.com/office/word/2010/wordprocessingDrawing" xmlns:wp="http://schemas.openxmlformats.org/drawingml/2006/wordprocessingDrawing" xmlns:w10="urn:schemas-microsoft-com:office:word" xmlns:w="http://schemas.openxmlformats.org/wordprocessingml/2006/main" xmlns:w14="http://schemas.microsoft.com/office/word/2010/wordml" xmlns:wpg="http://schemas.microsoft.com/office/word/2010/wordprocessingGroup" xmlns:wpi="http://schemas.microsoft.com/office/word/2010/wordprocessingInk" xmlns:wne="http://schemas.microsoft.com/office/word/2006/wordml" xmlns:wps="http://schemas.microsoft.com/office/word/2010/wordprocessingShape" mc:Ignorable="w14 wp14">
+  <w:docDefaults>
+    <w:rPrDefault>
+      <w:rPr>
+        <w:rFonts w:asciiTheme="minorHAnsi" w:eastAsiaTheme="minorHAnsi" w:hAnsiTheme="minorHAnsi" w:cstheme="minorBidi"/>
+        <w:sz w:val="22"/>
+        <w:szCs w:val="22"/>
+        <w:lang w:val="en-US" w:eastAsia="en-US" w:bidi="ar-SA"/>
+      </w:rPr>
+    </w:rPrDefault>
+    <w:pPrDefault>
+      <w:pPr>
+        <w:spacing w:after="200" w:line="276" w:lineRule="auto"/>
+      </w:pPr>
+    </w:pPrDefault>
+  </w:docDefaults>
+  <w:latentStyles w:defLockedState="0" w:defUIPriority="99" w:defSemiHidden="1" w:defUnhideWhenUsed="1" w:defQFormat="0" w:count="267">
+    <w:lsdException w:name="Normal" w:semiHidden="0" w:uiPriority="0" w:unhideWhenUsed="0" w:qFormat="1"/>
+    <w:lsdException w:name="heading 1" w:semiHidden="0" w:uiPriority="9" w:unhideWhenUsed="0" w:qFormat="1"/>
+    <w:lsdException w:name="heading 2" w:uiPriority="9" w:qFormat="1"/>
+    <w:lsdException w:name="heading 3" w:uiPriority="9" w:qFormat="1"/>
+    <w:lsdException w:name="heading 4" w:uiPriority="9" w:qFormat="1"/>
+    <w:lsdException w:name="heading 5" w:uiPriority="9" w:qFormat="1"/>
+    <w:lsdException w:name="heading 6" w:uiPriority="9" w:qFormat="1"/>
+    <w:lsdException w:name="heading 7" w:uiPriority="9" w:qFormat="1"/>
+    <w:lsdException w:name="heading 8" w:uiPriority="9" w:qFormat="1"/>
+    <w:lsdException w:name="heading 9" w:uiPriority="9" w:qFormat="1"/>
+    <w:lsdException w:name="toc 1" w:uiPriority="39"/>
+    <w:lsdException w:name="toc 2" w:uiPriority="39"/>
+    <w:lsdException w:name="toc 3" w:uiPriority="39"/>
+    <w:lsdException w:name="toc 4" w:uiPriority="39"/>
+    <w:lsdException w:name="toc 5" w:uiPriority="39"/>
+    <w:lsdException w:name="toc 6" w:uiPriority="39"/>
+    <w:lsdException w:name="toc 7" w:uiPriority="39"/>
+    <w:lsdException w:name="toc 8" w:uiPriority="39"/>
+    <w:lsdException w:name="toc 9" w:uiPriority="39"/>
+    <w:lsdException w:name="caption" w:uiPriority="35" w:qFormat="1"/>
+    <w:lsdException w:name="Title" w:semiHidden="0" w:uiPriority="10" w:unhideWhenUsed="0" w:qFormat="1"/>
+    <w:lsdException w:name="Default Paragraph Font" w:uiPriority="1"/>
+    <w:lsdException w:name="Subtitle" w:semiHidden="0" w:uiPriority="11" w:unhideWhenUsed="0" w:qFormat="1"/>
+    <w:lsdException w:name="Strong" w:semiHidden="0" w:uiPriority="22" w:unhideWhenUsed="0" w:qFormat="1"/>
+    <w:lsdException w:name="Emphasis" w:semiHidden="0" w:uiPriority="20" w:unhideWhenUsed="0" w:qFormat="1"/>
+    <w:lsdException w:name="Table Grid" w:semiHidden="0" w:uiPriority="59" w:unhideWhenUsed="0"/>
+    <w:lsdException w:name="Placeholder Text" w:unhideWhenUsed="0"/>
+    <w:lsdException w:name="No Spacing" w:semiHidden="0" w:uiPriority="1" w:unhideWhenUsed="0" w:qFormat="1"/>
+    <w:lsdException w:name="Light Shading" w:semiHidden="0" w:uiPriority="60" w:unhideWhenUsed="0"/>
+    <w:lsdException w:name="Light List" w:semiHidden="0" w:uiPriority="61" w:unhideWhenUsed="0"/>
+    <w:lsdException w:name="Light Grid" w:semiHidden="0" w:uiPriority="62" w:unhideWhenUsed="0"/>
+    <w:lsdException w:name="Medium Shading 1" w:semiHidden="0" w:uiPriority="63" w:unhideWhenUsed="0"/>
+    <w:lsdException w:name="Medium Shading 2" w:semiHidden="0" w:uiPriority="64" w:unhideWhenUsed="0"/>
+    <w:lsdException w:name="Medium List 1" w:semiHidden="0" w:uiPriority="65" w:unhideWhenUsed="0"/>
+    <w:lsdException w:name="Medium List 2" w:semiHidden="0" w:uiPriority="66" w:unhideWhenUsed="0"/>
+    <w:lsdException w:name="Medium Grid 1" w:semiHidden="0" w:uiPriority="67" w:unhideWhenUsed="0"/>
+    <w:lsdException w:name="Medium Grid 2" w:semiHidden="0" w:uiPriority="68" w:unhideWhenUsed="0"/>
+    <w:lsdException w:name="Medium Grid 3" w:semiHidden="0" w:uiPriority="69" w:unhideWhenUsed="0"/>
+    <w:lsdException w:name="Dark List" w:semiHidden="0" w:uiPriority="70" w:unhideWhenUsed="0"/>
+    <w:lsdException w:name="Colorful Shading" w:semiHidden="0" w:uiPriority="71" w:unhideWhenUsed="0"/>
+    <w:lsdException w:name="Colorful List" w:semiHidden="0" w:uiPriority="72" w:unhideWhenUsed="0"/>
+    <w:lsdException w:name="Colorful Grid" w:semiHidden="0" w:uiPriority="73" w:unhideWhenUsed="0"/>
+    <w:lsdException w:name="Light Shading Accent 1" w:semiHidden="0" w:uiPriority="60" w:unhideWhenUsed="0"/>
+    <w:lsdException w:name="Light List Accent 1" w:semiHidden="0" w:uiPriority="61" w:unhideWhenUsed="0"/>
+    <w:lsdException w:name="Light Grid Accent 1" w:semiHidden="0" w:uiPriority="62" w:unhideWhenUsed="0"/>
+    <w:lsdException w:name="Medium Shading 1 Accent 1" w:semiHidden="0" w:uiPriority="63" w:unhideWhenUsed="0"/>
+    <w:lsdException w:name="Medium Shading 2 Accent 1" w:semiHidden="0" w:uiPriority="64" w:unhideWhenUsed="0"/>
+    <w:lsdException w:name="Medium List 1 Accent 1" w:semiHidden="0" w:uiPriority="65" w:unhideWhenUsed="0"/>
+    <w:lsdException w:name="Revision" w:unhideWhenUsed="0"/>
+    <w:lsdException w:name="List Paragraph" w:semiHidden="0" w:uiPriority="34" w:unhideWhenUsed="0" w:qFormat="1"/>
+    <w:lsdException w:name="Quote" w:semiHidden="0" w:uiPriority="29" w:unhideWhenUsed="0" w:qFormat="1"/>
+    <w:lsdException w:name="Intense Quote" w:semiHidden="0" w:uiPriority="30" w:unhideWhenUsed="0" w:qFormat="1"/>
+    <w:lsdException w:name="Medium List 2 Accent 1" w:semiHidden="0" w:uiPriority="66" w:unhideWhenUsed="0"/>
+    <w:lsdException w:name="Medium Grid 1 Accent 1" w:semiHidden="0" w:uiPriority="67" w:unhideWhenUsed="0"/>
+    <w:lsdException w:name="Medium Grid 2 Accent 1" w:semiHidden="0" w:uiPriority="68" w:unhideWhenUsed="0"/>
+    <w:lsdException w:name="Medium Grid 3 Accent 1" w:semiHidden="0" w:uiPriority="69" w:unhideWhenUsed="0"/>
+    <w:lsdException w:name="Dark List Accent 1" w:semiHidden="0" w:uiPriority="70" w:unhideWhenUsed="0"/>
+    <w:lsdException w:name="Colorful Shading Accent 1" w:semiHidden="0" w:uiPriority="71" w:unhideWhenUsed="0"/>
+    <w:lsdException w:name="Colorful List Accent 1" w:semiHidden="0" w:uiPriority="72" w:unhideWhenUsed="0"/>
+    <w:lsdException w:name="Colorful Grid Accent 1" w:semiHidden="0" w:uiPriority="73" w:unhideWhenUsed="0"/>
+    <w:lsdException w:name="Light Shading Accent 2" w:semiHidden="0" w:uiPriority="60" w:unhideWhenUsed="0"/>
+    <w:lsdException w:name="Light List Accent 2" w:semiHidden="0" w:uiPriority="61" w:unhideWhenUsed="0"/>
+    <w:lsdException w:name="Light Grid Accent 2" w:semiHidden="0" w:uiPriority="62" w:unhideWhenUsed="0"/>
+    <w:lsdException w:name="Medium Shading 1 Accent 2" w:semiHidden="0" w:uiPriority="63" w:unhideWhenUsed="0"/>
+    <w:lsdException w:name="Medium Shading 2 Accent 2" w:semiHidden="0" w:uiPriority="64" w:unhideWhenUsed="0"/>
+    <w:lsdException w:name="Medium List 1 Accent 2" w:semiHidden="0" w:uiPriority="65" w:unhideWhenUsed="0"/>
+    <w:lsdException w:name="Medium List 2 Accent 2" w:semiHidden="0" w:uiPriority="66" w:unhideWhenUsed="0"/>
+    <w:lsdException w:name="Medium Grid 1 Accent 2" w:semiHidden="0" w:uiPriority="67" w:unhideWhenUsed="0"/>
+    <w:lsdException w:name="Medium Grid 2 Accent 2" w:semiHidden="0" w:uiPriority="68" w:unhideWhenUsed="0"/>
+    <w:lsdException w:name="Medium Grid 3 Accent 2" w:semiHidden="0" w:uiPriority="69" w:unhideWhenUsed="0"/>
+    <w:lsdException w:name="Dark List Accent 2" w:semiHidden="0" w:uiPriority="70" w:unhideWhenUsed="0"/>
+    <w:lsdException w:name="Colorful Shading Accent 2" w:semiHidden="0" w:uiPriority="71" w:unhideWhenUsed="0"/>
+    <w:lsdException w:name="Colorful List Accent 2" w:semiHidden="0" w:uiPriority="72" w:unhideWhenUsed="0"/>
+    <w:lsdException w:name="Colorful Grid Accent 2" w:semiHidden="0" w:uiPriority="73" w:unhideWhenUsed="0"/>
+    <w:lsdException w:name="Light Shading Accent 3" w:semiHidden="0" w:uiPriority="60" w:unhideWhenUsed="0"/>
+    <w:lsdException w:name="Light List Accent 3" w:semiHidden="0" w:uiPriority="61" w:unhideWhenUsed="0"/>
+    <w:lsdException w:name="Light Grid Accent 3" w:semiHidden="0" w:uiPriority="62" w:unhideWhenUsed="0"/>
+    <w:lsdException w:name="Medium Shading 1 Accent 3" w:semiHidden="0" w:uiPriority="63" w:unhideWhenUsed="0"/>
+    <w:lsdException w:name="Medium Shading 2 Accent 3" w:semiHidden="0" w:uiPriority="64" w:unhideWhenUsed="0"/>
+    <w:lsdException w:name="Medium List 1 Accent 3" w:semiHidden="0" w:uiPriority="65" w:unhideWhenUsed="0"/>
+    <w:lsdException w:name="Medium List 2 Accent 3" w:semiHidden="0" w:uiPriority="66" w:unhideWhenUsed="0"/>
+    <w:lsdException w:name="Medium Grid 1 Accent 3" w:semiHidden="0" w:uiPriority="67" w:unhideWhenUsed="0"/>
+    <w:lsdException w:name="Medium Grid 2 Accent 3" w:semiHidden="0" w:uiPriority="68" w:unhideWhenUsed="0"/>
+    <w:lsdException w:name="Medium Grid 3 Accent 3" w:semiHidden="0" w:uiPriority="69" w:unhideWhenUsed="0"/>
+    <w:lsdException w:name="Dark List Accent 3" w:semiHidden="0" w:uiPriority="70" w:unhideWhenUsed="0"/>
+    <w:lsdException w:name="Colorful Shading Accent 3" w:semiHidden="0" w:uiPriority="71" w:unhideWhenUsed="0"/>
+    <w:lsdException w:name="Colorful List Accent 3" w:semiHidden="0" w:uiPriority="72" w:unhideWhenUsed="0"/>
+    <w:lsdException w:name="Colorful Grid Accent 3" w:semiHidden="0" w:uiPriority="73" w:unhideWhenUsed="0"/>
+    <w:lsdException w:name="Light Shading Accent 4" w:semiHidden="0" w:uiPriority="60" w:unhideWhenUsed="0"/>
+    <w:lsdException w:name="Light List Accent 4" w:semiHidden="0" w:uiPriority="61" w:unhideWhenUsed="0"/>
+    <w:lsdException w:name="Light Grid Accent 4" w:semiHidden="0" w:uiPriority="62" w:unhideWhenUsed="0"/>
+    <w:lsdException w:name="Medium Shading 1 Accent 4" w:semiHidden="0" w:uiPriority="63" w:unhideWhenUsed="0"/>
+    <w:lsdException w:name="Medium Shading 2 Accent 4" w:semiHidden="0" w:uiPriority="64" w:unhideWhenUsed="0"/>
+    <w:lsdException w:name="Medium List 1 Accent 4" w:semiHidden="0" w:uiPriority="65" w:unhideWhenUsed="0"/>
+    <w:lsdException w:name="Medium List 2 Accent 4" w:semiHidden="0" w:uiPriority="66" w:unhideWhenUsed="0"/>
+    <w:lsdException w:name="Medium Grid 1 Accent 4" w:semiHidden="0" w:uiPriority="67" w:unhideWhenUsed="0"/>
+    <w:lsdException w:name="Medium Grid 2 Accent 4" w:semiHidden="0" w:uiPriority="68" w:unhideWhenUsed="0"/>
+    <w:lsdException w:name="Medium Grid 3 Accent 4" w:semiHidden="0" w:uiPriority="69" w:unhideWhenUsed="0"/>
+    <w:lsdException w:name="Dark List Accent 4" w:semiHidden="0" w:uiPriority="70" w:unhideWhenUsed="0"/>
+    <w:lsdException w:name="Colorful Shading Accent 4" w:semiHidden="0" w:uiPriority="71" w:unhideWhenUsed="0"/>
+    <w:lsdException w:name="Colorful List Accent 4" w:semiHidden="0" w:uiPriority="72" w:unhideWhenUsed="0"/>
+    <w:lsdException w:name="Colorful Grid Accent 4" w:semiHidden="0" w:uiPriority="73" w:unhideWhenUsed="0"/>
+    <w:lsdException w:name="Light Shading Accent 5" w:semiHidden="0" w:uiPriority="60" w:unhideWhenUsed="0"/>
+    <w:lsdException w:name="Light List Accent 5" w:semiHidden="0" w:uiPriority="61" w:unhideWhenUsed="0"/>
+    <w:lsdException w:name="Light Grid Accent 5" w:semiHidden="0" w:uiPriority="62" w:unhideWhenUsed="0"/>
+    <w:lsdException w:name="Medium Shading 1 Accent 5" w:semiHidden="0" w:uiPriority="63" w:unhideWhenUsed="0"/>
+    <w:lsdException w:name="Medium Shading 2 Accent 5" w:semiHidden="0" w:uiPriority="64" w:unhideWhenUsed="0"/>
+    <w:lsdException w:name="Medium List 1 Accent 5" w:semiHidden="0" w:uiPriority="65" w:unhideWhenUsed="0"/>
+    <w:lsdException w:name="Medium List 2 Accent 5" w:semiHidden="0" w:uiPriority="66" w:unhideWhenUsed="0"/>
+    <w:lsdException w:name="Medium Grid 1 Accent 5" w:semiHidden="0" w:uiPriority="67" w:unhideWhenUsed="0"/>
+    <w:lsdException w:name="Medium Grid 2 Accent 5" w:semiHidden="0" w:uiPriority="68" w:unhideWhenUsed="0"/>
+    <w:lsdException w:name="Medium Grid 3 Accent 5" w:semiHidden="0" w:uiPriority="69" w:unhideWhenUsed="0"/>
+    <w:lsdException w:name="Dark List Accent 5" w:semiHidden="0" w:uiPriority="70" w:unhideWhenUsed="0"/>
+    <w:lsdException w:name="Colorful Shading Accent 5" w:semiHidden="0" w:uiPriority="71" w:unhideWhenUsed="0"/>
+    <w:lsdException w:name="Colorful List Accent 5" w:semiHidden="0" w:uiPriority="72" w:unhideWhenUsed="0"/>
+    <w:lsdException w:name="Colorful Grid Accent 5" w:semiHidden="0" w:uiPriority="73" w:unhideWhenUsed="0"/>
+    <w:lsdException w:name="Light Shading Accent 6" w:semiHidden="0" w:uiPriority="60" w:unhideWhenUsed="0"/>
+    <w:lsdException w:name="Light List Accent 6" w:semiHidden="0" w:uiPriority="61" w:unhideWhenUsed="0"/>
+    <w:lsdException w:name="Light Grid Accent 6" w:semiHidden="0" w:uiPriority="62" w:unhideWhenUsed="0"/>
+    <w:lsdException w:name="Medium Shading 1 Accent 6" w:semiHidden="0" w:uiPriority="63" w:unhideWhenUsed="0"/>
+    <w:lsdException w:name="Medium Shading 2 Accent 6" w:semiHidden="0" w:uiPriority="64" w:unhideWhenUsed="0"/>
+    <w:lsdException w:name="Medium List 1 Accent 6" w:semiHidden="0" w:uiPriority="65" w:unhideWhenUsed="0"/>
+    <w:lsdException w:name="Medium List 2 Accent 6" w:semiHidden="0" w:uiPriority="66" w:unhideWhenUsed="0"/>
+    <w:lsdException w:name="Medium Grid 1 Accent 6" w:semiHidden="0" w:uiPriority="67" w:unhideWhenUsed="0"/>
+    <w:lsdException w:name="Medium Grid 2 Accent 6" w:semiHidden="0" w:uiPriority="68" w:unhideWhenUsed="0"/>
+    <w:lsdException w:name="Medium Grid 3 Accent 6" w:semiHidden="0" w:uiPriority="69" w:unhideWhenUsed="0"/>
+    <w:lsdException w:name="Dark List Accent 6" w:semiHidden="0" w:uiPriority="70" w:unhideWhenUsed="0"/>
+    <w:lsdException w:name="Colorful Shading Accent 6" w:semiHidden="0" w:uiPriority="71" w:unhideWhenUsed="0"/>
+    <w:lsdException w:name="Colorful List Accent 6" w:semiHidden="0" w:uiPriority="72" w:unhideWhenUsed="0"/>
+    <w:lsdException w:name="Colorful Grid Accent 6" w:semiHidden="0" w:uiPriority="73" w:unhideWhenUsed="0"/>
+    <w:lsdException w:name="Subtle Emphasis" w:semiHidden="0" w:uiPriority="19" w:unhideWhenUsed="0" w:qFormat="1"/>
+    <w:lsdException w:name="Intense Emphasis" w:semiHidden="0" w:uiPriority="21" w:unhideWhenUsed="0" w:qFormat="1"/>
+    <w:lsdException w:name="Subtle Reference" w:semiHidden="0" w:uiPriority="31" w:unhideWhenUsed="0" w:qFormat="1"/>
+    <w:lsdException w:name="Intense Reference" w:semiHidden="0" w:uiPriority="32" w:unhideWhenUsed="0" w:qFormat="1"/>
+    <w:lsdException w:name="Book Title" w:semiHidden="0" w:uiPriority="33" w:unhideWhenUsed="0" w:qFormat="1"/>
+    <w:lsdException w:name="Bibliography" w:uiPriority="37"/>
+    <w:lsdException w:name="TOC Heading" w:uiPriority="39" w:qFormat="1"/>
   </w:latentStyles>
   <w:style w:type="paragraph" w:default="1" w:styleId="Normal">
     <w:name w:val="Normal"/>

</xml_diff>